<commit_message>
add some testcase and test conclusion
</commit_message>
<xml_diff>
--- a/document/Sprints/Sprint3/测试报告.docx
+++ b/document/Sprints/Sprint3/测试报告.docx
@@ -1,6 +1,6 @@
 
 <file path=word/document.xml><?xml version="1.0" encoding="utf-8"?>
-<w:document xmlns:wpc="http://schemas.microsoft.com/office/word/2010/wordprocessingCanvas" xmlns:cx="http://schemas.microsoft.com/office/drawing/2014/chartex" xmlns:cx1="http://schemas.microsoft.com/office/drawing/2015/9/8/chartex" xmlns:cx2="http://schemas.microsoft.com/office/drawing/2015/10/21/chartex" xmlns:cx3="http://schemas.microsoft.com/office/drawing/2016/5/9/chartex" xmlns:cx4="http://schemas.microsoft.com/office/drawing/2016/5/10/chartex" xmlns:cx5="http://schemas.microsoft.com/office/drawing/2016/5/11/chartex" xmlns:cx6="http://schemas.microsoft.com/office/drawing/2016/5/12/chartex" xmlns:cx7="http://schemas.microsoft.com/office/drawing/2016/5/13/chartex" xmlns:cx8="http://schemas.microsoft.com/office/drawing/2016/5/14/chartex" xmlns:mc="http://schemas.openxmlformats.org/markup-compatibility/2006" xmlns:aink="http://schemas.microsoft.com/office/drawing/2016/ink" xmlns:am3d="http://schemas.microsoft.com/office/drawing/2017/model3d" xmlns:o="urn:schemas-microsoft-com:office:office" xmlns:r="http://schemas.openxmlformats.org/officeDocument/2006/relationships" xmlns:m="http://schemas.openxmlformats.org/officeDocument/2006/math" xmlns:v="urn:schemas-microsoft-com:vml" xmlns:wp14="http://schemas.microsoft.com/office/word/2010/wordprocessingDrawing" xmlns:wp="http://schemas.openxmlformats.org/drawingml/2006/wordprocessingDrawing" xmlns:w10="urn:schemas-microsoft-com:office:word" xmlns:w="http://schemas.openxmlformats.org/wordprocessingml/2006/main" xmlns:w14="http://schemas.microsoft.com/office/word/2010/wordml" xmlns:w15="http://schemas.microsoft.com/office/word/2012/wordml" xmlns:w16cid="http://schemas.microsoft.com/office/word/2016/wordml/cid" xmlns:w16se="http://schemas.microsoft.com/office/word/2015/wordml/symex" xmlns:wpg="http://schemas.microsoft.com/office/word/2010/wordprocessingGroup" xmlns:wpi="http://schemas.microsoft.com/office/word/2010/wordprocessingInk" xmlns:wne="http://schemas.microsoft.com/office/word/2006/wordml" xmlns:wps="http://schemas.microsoft.com/office/word/2010/wordprocessingShape" mc:Ignorable="w14 w15 w16se w16cid wp14">
+<w:document xmlns:wpc="http://schemas.microsoft.com/office/word/2010/wordprocessingCanvas" xmlns:cx="http://schemas.microsoft.com/office/drawing/2014/chartex" xmlns:cx1="http://schemas.microsoft.com/office/drawing/2015/9/8/chartex" xmlns:mc="http://schemas.openxmlformats.org/markup-compatibility/2006" xmlns:o="urn:schemas-microsoft-com:office:office" xmlns:r="http://schemas.openxmlformats.org/officeDocument/2006/relationships" xmlns:m="http://schemas.openxmlformats.org/officeDocument/2006/math" xmlns:v="urn:schemas-microsoft-com:vml" xmlns:wp14="http://schemas.microsoft.com/office/word/2010/wordprocessingDrawing" xmlns:wp="http://schemas.openxmlformats.org/drawingml/2006/wordprocessingDrawing" xmlns:w10="urn:schemas-microsoft-com:office:word" xmlns:w="http://schemas.openxmlformats.org/wordprocessingml/2006/main" xmlns:w14="http://schemas.microsoft.com/office/word/2010/wordml" xmlns:w15="http://schemas.microsoft.com/office/word/2012/wordml" xmlns:w16se="http://schemas.microsoft.com/office/word/2015/wordml/symex" xmlns:wpg="http://schemas.microsoft.com/office/word/2010/wordprocessingGroup" xmlns:wpi="http://schemas.microsoft.com/office/word/2010/wordprocessingInk" xmlns:wne="http://schemas.microsoft.com/office/word/2006/wordml" xmlns:wps="http://schemas.microsoft.com/office/word/2010/wordprocessingShape" mc:Ignorable="w14 w15 w16se wp14">
   <w:body>
     <w:p>
       <w:pPr>
@@ -540,7 +540,7 @@
     </w:p>
     <w:p>
       <w:pPr>
-        <w:pStyle w:val="TOC1"/>
+        <w:pStyle w:val="11"/>
         <w:tabs>
           <w:tab w:val="left" w:pos="432"/>
         </w:tabs>
@@ -639,7 +639,7 @@
     </w:p>
     <w:p>
       <w:pPr>
-        <w:pStyle w:val="TOC2"/>
+        <w:pStyle w:val="21"/>
         <w:tabs>
           <w:tab w:val="left" w:pos="1000"/>
         </w:tabs>
@@ -724,7 +724,7 @@
     </w:p>
     <w:p>
       <w:pPr>
-        <w:pStyle w:val="TOC2"/>
+        <w:pStyle w:val="21"/>
         <w:tabs>
           <w:tab w:val="left" w:pos="1000"/>
         </w:tabs>
@@ -809,7 +809,7 @@
     </w:p>
     <w:p>
       <w:pPr>
-        <w:pStyle w:val="TOC2"/>
+        <w:pStyle w:val="21"/>
         <w:tabs>
           <w:tab w:val="left" w:pos="1000"/>
         </w:tabs>
@@ -892,7 +892,7 @@
     </w:p>
     <w:p>
       <w:pPr>
-        <w:pStyle w:val="TOC2"/>
+        <w:pStyle w:val="21"/>
         <w:tabs>
           <w:tab w:val="left" w:pos="1000"/>
         </w:tabs>
@@ -975,7 +975,7 @@
     </w:p>
     <w:p>
       <w:pPr>
-        <w:pStyle w:val="TOC2"/>
+        <w:pStyle w:val="21"/>
         <w:tabs>
           <w:tab w:val="left" w:pos="1000"/>
         </w:tabs>
@@ -1058,7 +1058,7 @@
     </w:p>
     <w:p>
       <w:pPr>
-        <w:pStyle w:val="TOC1"/>
+        <w:pStyle w:val="11"/>
         <w:tabs>
           <w:tab w:val="left" w:pos="432"/>
         </w:tabs>
@@ -1139,7 +1139,7 @@
     </w:p>
     <w:p>
       <w:pPr>
-        <w:pStyle w:val="TOC1"/>
+        <w:pStyle w:val="11"/>
         <w:tabs>
           <w:tab w:val="left" w:pos="432"/>
         </w:tabs>
@@ -1220,7 +1220,7 @@
     </w:p>
     <w:p>
       <w:pPr>
-        <w:pStyle w:val="TOC1"/>
+        <w:pStyle w:val="11"/>
         <w:tabs>
           <w:tab w:val="left" w:pos="432"/>
         </w:tabs>
@@ -1301,7 +1301,7 @@
     </w:p>
     <w:p>
       <w:pPr>
-        <w:pStyle w:val="TOC2"/>
+        <w:pStyle w:val="21"/>
         <w:tabs>
           <w:tab w:val="left" w:pos="1000"/>
         </w:tabs>
@@ -1385,7 +1385,7 @@
     </w:p>
     <w:p>
       <w:pPr>
-        <w:pStyle w:val="TOC2"/>
+        <w:pStyle w:val="21"/>
         <w:tabs>
           <w:tab w:val="left" w:pos="1000"/>
         </w:tabs>
@@ -1468,7 +1468,7 @@
     </w:p>
     <w:p>
       <w:pPr>
-        <w:pStyle w:val="TOC1"/>
+        <w:pStyle w:val="11"/>
         <w:tabs>
           <w:tab w:val="left" w:pos="432"/>
         </w:tabs>
@@ -1552,7 +1552,7 @@
     </w:p>
     <w:p>
       <w:pPr>
-        <w:pStyle w:val="TOC2"/>
+        <w:pStyle w:val="21"/>
         <w:tabs>
           <w:tab w:val="left" w:pos="1000"/>
         </w:tabs>
@@ -1636,7 +1636,7 @@
     </w:p>
     <w:p>
       <w:pPr>
-        <w:pStyle w:val="TOC2"/>
+        <w:pStyle w:val="21"/>
         <w:tabs>
           <w:tab w:val="left" w:pos="1000"/>
         </w:tabs>
@@ -1719,7 +1719,7 @@
     </w:p>
     <w:p>
       <w:pPr>
-        <w:pStyle w:val="TOC1"/>
+        <w:pStyle w:val="11"/>
         <w:tabs>
           <w:tab w:val="left" w:pos="432"/>
         </w:tabs>
@@ -1965,63 +1965,7 @@
           <w:rFonts w:ascii="Times New Roman" w:hint="eastAsia"/>
           <w:snapToGrid/>
         </w:rPr>
-        <w:t>撰写于迭代</w:t>
-      </w:r>
-      <w:r>
-        <w:rPr>
-          <w:rFonts w:ascii="Times New Roman" w:hint="eastAsia"/>
-          <w:snapToGrid/>
-        </w:rPr>
-        <w:t>三</w:t>
-      </w:r>
-      <w:r>
-        <w:rPr>
-          <w:rFonts w:ascii="Times New Roman" w:hint="eastAsia"/>
-          <w:snapToGrid/>
-        </w:rPr>
-        <w:t>功能完成之后，测试范围包含</w:t>
-      </w:r>
-      <w:r>
-        <w:rPr>
-          <w:rFonts w:ascii="Times New Roman" w:hint="eastAsia"/>
-          <w:snapToGrid/>
-        </w:rPr>
-        <w:t>对</w:t>
-      </w:r>
-      <w:r>
-        <w:rPr>
-          <w:rFonts w:ascii="Times New Roman" w:hint="eastAsia"/>
-          <w:snapToGrid/>
-        </w:rPr>
-        <w:t>迭代</w:t>
-      </w:r>
-      <w:r>
-        <w:rPr>
-          <w:rFonts w:ascii="Times New Roman" w:hint="eastAsia"/>
-          <w:snapToGrid/>
-        </w:rPr>
-        <w:t>三</w:t>
-      </w:r>
-      <w:r>
-        <w:rPr>
-          <w:rFonts w:ascii="Times New Roman" w:hint="eastAsia"/>
-          <w:snapToGrid/>
-        </w:rPr>
-        <w:t>的功能测试</w:t>
-      </w:r>
-      <w:r>
-        <w:rPr>
-          <w:rFonts w:ascii="Times New Roman" w:hint="eastAsia"/>
-          <w:snapToGrid/>
-        </w:rPr>
-        <w:t>和非功能测试</w:t>
-      </w:r>
-      <w:r>
-        <w:rPr>
-          <w:rFonts w:ascii="Times New Roman" w:hint="eastAsia"/>
-          <w:snapToGrid/>
-        </w:rPr>
-        <w:t>，包括活动的发起、删除、修改、查询服务。此测试报告基于测试完成之后，对测试中使用的方法、测试的有效程度进行总结。</w:t>
+        <w:t>撰写于迭代三功能完成之后，测试范围包含对迭代三的功能测试和非功能测试，包括活动的发起、删除、修改、查询服务。此测试报告基于测试完成之后，对测试中使用的方法、测试的有效程度进行总结。</w:t>
       </w:r>
     </w:p>
     <w:p>
@@ -2322,35 +2266,21 @@
           <w:rFonts w:ascii="Times New Roman" w:hint="eastAsia"/>
           <w:snapToGrid/>
         </w:rPr>
-        <w:t>架构中用于活动的发起、删除、修改、查询</w:t>
+        <w:t>架构中用于活动的发起、删除、修改、查询，以及</w:t>
       </w:r>
       <w:r>
         <w:rPr>
           <w:rFonts w:ascii="Times New Roman" w:hint="eastAsia"/>
           <w:snapToGrid/>
         </w:rPr>
-        <w:t>，以及</w:t>
+        <w:t>tag</w:t>
       </w:r>
       <w:r>
         <w:rPr>
           <w:rFonts w:ascii="Times New Roman" w:hint="eastAsia"/>
           <w:snapToGrid/>
         </w:rPr>
-        <w:t>tag</w:t>
-      </w:r>
-      <w:r>
-        <w:rPr>
-          <w:rFonts w:ascii="Times New Roman" w:hint="eastAsia"/>
-          <w:snapToGrid/>
-        </w:rPr>
-        <w:t>生成，活动推荐</w:t>
-      </w:r>
-      <w:r>
-        <w:rPr>
-          <w:rFonts w:ascii="Times New Roman" w:hint="eastAsia"/>
-          <w:snapToGrid/>
-        </w:rPr>
-        <w:t>的服务</w:t>
+        <w:t>生成，活动推荐的服务</w:t>
       </w:r>
     </w:p>
     <w:p>
@@ -2425,21 +2355,7 @@
           <w:rFonts w:ascii="Times New Roman" w:hint="eastAsia"/>
           <w:snapToGrid/>
         </w:rPr>
-        <w:t>《即应</w:t>
-      </w:r>
-      <w:r>
-        <w:rPr>
-          <w:rFonts w:ascii="Times New Roman" w:hint="eastAsia"/>
-          <w:snapToGrid/>
-        </w:rPr>
-        <w:t>第三</w:t>
-      </w:r>
-      <w:r>
-        <w:rPr>
-          <w:rFonts w:ascii="Times New Roman" w:hint="eastAsia"/>
-          <w:snapToGrid/>
-        </w:rPr>
-        <w:t>次迭代计划》</w:t>
+        <w:t>《即应第三次迭代计划》</w:t>
       </w:r>
       <w:r>
         <w:rPr>
@@ -2461,44 +2377,30 @@
         <w:spacing w:after="120"/>
         <w:ind w:left="720"/>
         <w:rPr>
+          <w:rFonts w:ascii="Times New Roman"/>
+          <w:snapToGrid/>
+        </w:rPr>
+      </w:pPr>
+      <w:r>
+        <w:rPr>
           <w:rFonts w:ascii="Times New Roman" w:hint="eastAsia"/>
           <w:snapToGrid/>
         </w:rPr>
-      </w:pPr>
+        <w:t>《即应匹配信息发布平台</w:t>
+      </w:r>
+      <w:r>
+        <w:rPr>
+          <w:rFonts w:ascii="Times New Roman"/>
+          <w:snapToGrid/>
+        </w:rPr>
+        <w:t xml:space="preserve"> </w:t>
+      </w:r>
       <w:r>
         <w:rPr>
           <w:rFonts w:ascii="Times New Roman" w:hint="eastAsia"/>
           <w:snapToGrid/>
         </w:rPr>
-        <w:t>《即应匹配信息发布平台</w:t>
-      </w:r>
-      <w:r>
-        <w:rPr>
-          <w:rFonts w:ascii="Times New Roman"/>
-          <w:snapToGrid/>
-        </w:rPr>
-        <w:t xml:space="preserve"> </w:t>
-      </w:r>
-      <w:r>
-        <w:rPr>
-          <w:rFonts w:ascii="Times New Roman" w:hint="eastAsia"/>
-          <w:snapToGrid/>
-        </w:rPr>
-        <w:t>第</w:t>
-      </w:r>
-      <w:r>
-        <w:rPr>
-          <w:rFonts w:ascii="Times New Roman" w:hint="eastAsia"/>
-          <w:snapToGrid/>
-        </w:rPr>
-        <w:t>三</w:t>
-      </w:r>
-      <w:r>
-        <w:rPr>
-          <w:rFonts w:ascii="Times New Roman" w:hint="eastAsia"/>
-          <w:snapToGrid/>
-        </w:rPr>
-        <w:t>次迭代</w:t>
+        <w:t>第三次迭代</w:t>
       </w:r>
       <w:r>
         <w:rPr>
@@ -2565,14 +2467,7 @@
           <w:rFonts w:ascii="Times New Roman" w:hint="eastAsia"/>
           <w:snapToGrid/>
         </w:rPr>
-        <w:t>本测试报告包含测试概要、测试环境、测试结果及分析、测试缺陷报告等</w:t>
-      </w:r>
-      <w:r>
-        <w:rPr>
-          <w:rFonts w:ascii="Times New Roman" w:hint="eastAsia"/>
-          <w:snapToGrid/>
-        </w:rPr>
-        <w:t>。</w:t>
+        <w:t>本测试报告包含测试概要、测试环境、测试结果及分析、测试缺陷报告等。</w:t>
       </w:r>
     </w:p>
     <w:p>
@@ -2640,13 +2535,7 @@
         <w:rPr>
           <w:rFonts w:hint="eastAsia"/>
         </w:rPr>
-        <w:t>人员：</w:t>
-      </w:r>
-      <w:r>
-        <w:rPr>
-          <w:rFonts w:hint="eastAsia"/>
-        </w:rPr>
-        <w:t>柳清源</w:t>
+        <w:t>人员：柳清源</w:t>
       </w:r>
     </w:p>
     <w:p>
@@ -2663,23 +2552,119 @@
     <w:p>
       <w:pPr>
         <w:pStyle w:val="a9"/>
+      </w:pPr>
+      <w:r>
         <w:rPr>
           <w:rFonts w:hint="eastAsia"/>
         </w:rPr>
+        <w:t>测试内容：比起迭代二的测试，对新添加的功能和特性进行了补充测试，且增加了对tag自动生成，推荐活动功能的测试。</w:t>
+      </w:r>
+    </w:p>
+    <w:p>
+      <w:pPr>
+        <w:pStyle w:val="2"/>
       </w:pPr>
       <w:r>
         <w:rPr>
           <w:rFonts w:hint="eastAsia"/>
         </w:rPr>
-        <w:t>测试内容：</w:t>
-      </w:r>
+        <w:t>非功能性测试</w:t>
+      </w:r>
+    </w:p>
+    <w:p>
+      <w:pPr>
+        <w:pStyle w:val="3"/>
+      </w:pPr>
       <w:r>
         <w:rPr>
           <w:rFonts w:hint="eastAsia"/>
         </w:rPr>
-        <w:t>比起迭代二的测试，对新添加的功能和特性进行了补充测试，且增加了对tag自动生成，推荐活动功能的测试。</w:t>
-      </w:r>
-      <w:bookmarkStart w:id="7" w:name="_GoBack"/>
+        <w:t>性能测试</w:t>
+      </w:r>
+    </w:p>
+    <w:p>
+      <w:pPr>
+        <w:pStyle w:val="a9"/>
+      </w:pPr>
+      <w:r>
+        <w:rPr>
+          <w:rFonts w:hint="eastAsia"/>
+        </w:rPr>
+        <w:t>测试时间：2019/7/25</w:t>
+      </w:r>
+      <w:r>
+        <w:t xml:space="preserve"> </w:t>
+      </w:r>
+      <w:r>
+        <w:rPr>
+          <w:rFonts w:hint="eastAsia"/>
+        </w:rPr>
+        <w:t>15：00</w:t>
+      </w:r>
+    </w:p>
+    <w:p>
+      <w:pPr>
+        <w:pStyle w:val="a9"/>
+      </w:pPr>
+      <w:r>
+        <w:rPr>
+          <w:rFonts w:hint="eastAsia"/>
+        </w:rPr>
+        <w:t>测试地点：S</w:t>
+      </w:r>
+      <w:r>
+        <w:t>E</w:t>
+      </w:r>
+      <w:r>
+        <w:rPr>
+          <w:rFonts w:hint="eastAsia"/>
+        </w:rPr>
+        <w:t>-3107</w:t>
+      </w:r>
+    </w:p>
+    <w:p>
+      <w:pPr>
+        <w:pStyle w:val="a9"/>
+      </w:pPr>
+      <w:r>
+        <w:rPr>
+          <w:rFonts w:hint="eastAsia"/>
+        </w:rPr>
+        <w:t>人员：荆家振</w:t>
+      </w:r>
+    </w:p>
+    <w:p>
+      <w:pPr>
+        <w:pStyle w:val="a9"/>
+      </w:pPr>
+      <w:r>
+        <w:rPr>
+          <w:rFonts w:hint="eastAsia"/>
+        </w:rPr>
+        <w:lastRenderedPageBreak/>
+        <w:t>测试方法：使用J</w:t>
+      </w:r>
+      <w:r>
+        <w:t>M</w:t>
+      </w:r>
+      <w:r>
+        <w:rPr>
+          <w:rFonts w:hint="eastAsia"/>
+        </w:rPr>
+        <w:t>eter 5.11版本进行压力测试</w:t>
+      </w:r>
+    </w:p>
+    <w:p>
+      <w:pPr>
+        <w:pStyle w:val="1"/>
+      </w:pPr>
+      <w:bookmarkStart w:id="7" w:name="_Toc393891305"/>
+      <w:r>
+        <w:rPr>
+          <w:rFonts w:hint="eastAsia"/>
+        </w:rPr>
+        <w:t>测试环境</w:t>
+      </w:r>
       <w:bookmarkEnd w:id="7"/>
     </w:p>
     <w:p>
@@ -2690,38 +2675,29 @@
         <w:rPr>
           <w:rFonts w:hint="eastAsia"/>
         </w:rPr>
-        <w:t>非功能性测试</w:t>
+        <w:t>功能性测试</w:t>
       </w:r>
     </w:p>
     <w:p>
       <w:pPr>
-        <w:pStyle w:val="3"/>
+        <w:pStyle w:val="2"/>
       </w:pPr>
       <w:r>
         <w:rPr>
           <w:rFonts w:hint="eastAsia"/>
         </w:rPr>
-        <w:t>性能测试</w:t>
+        <w:t>非功能性测试</w:t>
       </w:r>
     </w:p>
     <w:p>
       <w:pPr>
-        <w:pStyle w:val="a9"/>
+        <w:pStyle w:val="3"/>
       </w:pPr>
       <w:r>
         <w:rPr>
           <w:rFonts w:hint="eastAsia"/>
         </w:rPr>
-        <w:t>测试时间：2019/7/25</w:t>
-      </w:r>
-      <w:r>
-        <w:t xml:space="preserve"> </w:t>
-      </w:r>
-      <w:r>
-        <w:rPr>
-          <w:rFonts w:hint="eastAsia"/>
-        </w:rPr>
-        <w:t>15：00</w:t>
+        <w:t>性能测试</w:t>
       </w:r>
     </w:p>
     <w:p>
@@ -2732,384 +2708,169 @@
         <w:rPr>
           <w:rFonts w:hint="eastAsia"/>
         </w:rPr>
-        <w:t>测试地点：S</w:t>
-      </w:r>
-      <w:r>
-        <w:t>E</w:t>
-      </w:r>
-      <w:r>
-        <w:rPr>
-          <w:rFonts w:hint="eastAsia"/>
-        </w:rPr>
-        <w:t>-3107</w:t>
+        <w:t xml:space="preserve">请求发送环境： </w:t>
       </w:r>
     </w:p>
     <w:p>
       <w:pPr>
         <w:pStyle w:val="a9"/>
+        <w:ind w:firstLineChars="200" w:firstLine="400"/>
       </w:pPr>
       <w:r>
         <w:rPr>
           <w:rFonts w:hint="eastAsia"/>
         </w:rPr>
-        <w:t>人员：荆家振</w:t>
+        <w:t>硬件：i</w:t>
+      </w:r>
+      <w:r>
+        <w:t>5-7200u 8G</w:t>
       </w:r>
     </w:p>
     <w:p>
       <w:pPr>
         <w:pStyle w:val="a9"/>
+        <w:ind w:firstLineChars="200" w:firstLine="400"/>
       </w:pPr>
       <w:r>
         <w:rPr>
           <w:rFonts w:hint="eastAsia"/>
         </w:rPr>
-        <w:lastRenderedPageBreak/>
-        <w:t>测试方法：使用J</w:t>
-      </w:r>
-      <w:r>
-        <w:t>M</w:t>
+        <w:t>软件：</w:t>
+      </w:r>
+      <w:r>
+        <w:t>Windows 10 1903/JM</w:t>
       </w:r>
       <w:r>
         <w:rPr>
           <w:rFonts w:hint="eastAsia"/>
         </w:rPr>
-        <w:t>eter 5.11版本进行压力测试</w:t>
+        <w:t>eter</w:t>
+      </w:r>
+      <w:r>
+        <w:t xml:space="preserve"> </w:t>
+      </w:r>
+      <w:r>
+        <w:rPr>
+          <w:rFonts w:hint="eastAsia"/>
+        </w:rPr>
+        <w:t>5.11</w:t>
+      </w:r>
+      <w:r>
+        <w:t xml:space="preserve"> </w:t>
+      </w:r>
+      <w:r>
+        <w:rPr>
+          <w:rFonts w:hint="eastAsia"/>
+        </w:rPr>
+        <w:t>on</w:t>
+      </w:r>
+      <w:r>
+        <w:t xml:space="preserve"> JDK</w:t>
+      </w:r>
+      <w:r>
+        <w:rPr>
+          <w:rFonts w:hint="eastAsia"/>
+        </w:rPr>
+        <w:t>12</w:t>
       </w:r>
     </w:p>
     <w:p>
       <w:pPr>
-        <w:pStyle w:val="1"/>
-      </w:pPr>
-      <w:bookmarkStart w:id="8" w:name="_Toc393891305"/>
+        <w:pStyle w:val="a9"/>
+      </w:pPr>
       <w:r>
         <w:rPr>
           <w:rFonts w:hint="eastAsia"/>
         </w:rPr>
-        <w:t>测试环境</w:t>
-      </w:r>
-      <w:bookmarkEnd w:id="8"/>
+        <w:t>服务</w:t>
+      </w:r>
+      <w:proofErr w:type="gramStart"/>
+      <w:r>
+        <w:rPr>
+          <w:rFonts w:hint="eastAsia"/>
+        </w:rPr>
+        <w:t>端运行</w:t>
+      </w:r>
+      <w:proofErr w:type="gramEnd"/>
+      <w:r>
+        <w:rPr>
+          <w:rFonts w:hint="eastAsia"/>
+        </w:rPr>
+        <w:t>环境：</w:t>
+      </w:r>
     </w:p>
     <w:p>
       <w:pPr>
-        <w:pStyle w:val="2"/>
+        <w:pStyle w:val="a9"/>
+        <w:ind w:firstLine="408"/>
       </w:pPr>
       <w:r>
         <w:rPr>
           <w:rFonts w:hint="eastAsia"/>
         </w:rPr>
-        <w:t>功能性测试</w:t>
+        <w:t>硬件：</w:t>
+      </w:r>
+      <w:r>
+        <w:t>O</w:t>
+      </w:r>
+      <w:r>
+        <w:rPr>
+          <w:rFonts w:hint="eastAsia"/>
+        </w:rPr>
+        <w:t>penStack</w:t>
       </w:r>
     </w:p>
     <w:p>
       <w:pPr>
-        <w:pStyle w:val="2"/>
+        <w:pStyle w:val="a9"/>
+        <w:ind w:firstLine="408"/>
       </w:pPr>
       <w:r>
         <w:rPr>
           <w:rFonts w:hint="eastAsia"/>
         </w:rPr>
-        <w:t>非功能性测试</w:t>
+        <w:t>软件：</w:t>
+      </w:r>
+      <w:r>
+        <w:t>Ubuntu 16.04 LTS</w:t>
+      </w:r>
+      <w:r>
+        <w:rPr>
+          <w:rFonts w:hint="eastAsia"/>
+        </w:rPr>
+        <w:t>/</w:t>
+      </w:r>
+      <w:r>
+        <w:t>K</w:t>
+      </w:r>
+      <w:r>
+        <w:rPr>
+          <w:rFonts w:hint="eastAsia"/>
+        </w:rPr>
+        <w:t>u</w:t>
+      </w:r>
+      <w:r>
+        <w:t>bernetes 1.15</w:t>
       </w:r>
     </w:p>
     <w:p>
       <w:pPr>
-        <w:pStyle w:val="3"/>
-      </w:pPr>
+        <w:pStyle w:val="1"/>
+      </w:pPr>
+      <w:bookmarkStart w:id="8" w:name="_Toc393891306"/>
       <w:r>
         <w:rPr>
           <w:rFonts w:hint="eastAsia"/>
         </w:rPr>
-        <w:t>性能测试</w:t>
-      </w:r>
-    </w:p>
-    <w:p>
-      <w:pPr>
-        <w:pStyle w:val="a9"/>
-      </w:pPr>
+        <w:t>测试结果</w:t>
+      </w:r>
       <w:r>
         <w:rPr>
           <w:rFonts w:hint="eastAsia"/>
         </w:rPr>
-        <w:t xml:space="preserve">请求发送环境： </w:t>
-      </w:r>
-    </w:p>
-    <w:p>
-      <w:pPr>
-        <w:pStyle w:val="a9"/>
-        <w:ind w:firstLineChars="200" w:firstLine="400"/>
-      </w:pPr>
-      <w:r>
-        <w:rPr>
-          <w:rFonts w:hint="eastAsia"/>
-        </w:rPr>
-        <w:t>硬件：i</w:t>
-      </w:r>
-      <w:r>
-        <w:t>5-7200u 8G</w:t>
-      </w:r>
-    </w:p>
-    <w:p>
-      <w:pPr>
-        <w:pStyle w:val="a9"/>
-        <w:ind w:firstLineChars="200" w:firstLine="400"/>
-      </w:pPr>
-      <w:r>
-        <w:rPr>
-          <w:rFonts w:hint="eastAsia"/>
-        </w:rPr>
-        <w:t>软件：</w:t>
-      </w:r>
-      <w:r>
-        <w:t>Windows 10 1903/JM</w:t>
-      </w:r>
-      <w:r>
-        <w:rPr>
-          <w:rFonts w:hint="eastAsia"/>
-        </w:rPr>
-        <w:t>eter</w:t>
-      </w:r>
-      <w:r>
-        <w:t xml:space="preserve"> </w:t>
-      </w:r>
-      <w:r>
-        <w:rPr>
-          <w:rFonts w:hint="eastAsia"/>
-        </w:rPr>
-        <w:t>5.11</w:t>
-      </w:r>
-      <w:r>
-        <w:t xml:space="preserve"> </w:t>
-      </w:r>
-      <w:r>
-        <w:rPr>
-          <w:rFonts w:hint="eastAsia"/>
-        </w:rPr>
-        <w:t>on</w:t>
-      </w:r>
-      <w:r>
-        <w:t xml:space="preserve"> JDK</w:t>
-      </w:r>
-      <w:r>
-        <w:rPr>
-          <w:rFonts w:hint="eastAsia"/>
-        </w:rPr>
-        <w:t>12</w:t>
-      </w:r>
-    </w:p>
-    <w:p>
-      <w:pPr>
-        <w:pStyle w:val="a9"/>
-      </w:pPr>
-      <w:r>
-        <w:rPr>
-          <w:rFonts w:hint="eastAsia"/>
-        </w:rPr>
-        <w:t>服务</w:t>
-      </w:r>
-      <w:proofErr w:type="gramStart"/>
-      <w:r>
-        <w:rPr>
-          <w:rFonts w:hint="eastAsia"/>
-        </w:rPr>
-        <w:t>端运行</w:t>
-      </w:r>
-      <w:proofErr w:type="gramEnd"/>
-      <w:r>
-        <w:rPr>
-          <w:rFonts w:hint="eastAsia"/>
-        </w:rPr>
-        <w:t>环境：</w:t>
-      </w:r>
-    </w:p>
-    <w:p>
-      <w:pPr>
-        <w:pStyle w:val="a9"/>
-        <w:ind w:firstLine="408"/>
-      </w:pPr>
-      <w:r>
-        <w:rPr>
-          <w:rFonts w:hint="eastAsia"/>
-        </w:rPr>
-        <w:t>硬件：</w:t>
-      </w:r>
-      <w:r>
-        <w:t>O</w:t>
-      </w:r>
-      <w:r>
-        <w:rPr>
-          <w:rFonts w:hint="eastAsia"/>
-        </w:rPr>
-        <w:t>penStack</w:t>
-      </w:r>
-    </w:p>
-    <w:p>
-      <w:pPr>
-        <w:pStyle w:val="a9"/>
-        <w:ind w:firstLine="408"/>
-      </w:pPr>
-      <w:r>
-        <w:rPr>
-          <w:rFonts w:hint="eastAsia"/>
-        </w:rPr>
-        <w:t>软件：</w:t>
-      </w:r>
-      <w:r>
-        <w:t>Ubuntu 16.04 LTS</w:t>
-      </w:r>
-      <w:r>
-        <w:rPr>
-          <w:rFonts w:hint="eastAsia"/>
-        </w:rPr>
-        <w:t>/</w:t>
-      </w:r>
-      <w:r>
-        <w:t>K</w:t>
-      </w:r>
-      <w:r>
-        <w:rPr>
-          <w:rFonts w:hint="eastAsia"/>
-        </w:rPr>
-        <w:t>u</w:t>
-      </w:r>
-      <w:r>
-        <w:t>bernetes 1.15</w:t>
-      </w:r>
-    </w:p>
-    <w:p>
-      <w:pPr>
-        <w:pStyle w:val="1"/>
-      </w:pPr>
-      <w:bookmarkStart w:id="9" w:name="_Toc393891306"/>
-      <w:r>
-        <w:rPr>
-          <w:rFonts w:hint="eastAsia"/>
-        </w:rPr>
-        <w:t>测试结果</w:t>
-      </w:r>
-      <w:r>
-        <w:rPr>
-          <w:rFonts w:hint="eastAsia"/>
-        </w:rPr>
         <w:t>及分析</w:t>
       </w:r>
-      <w:bookmarkEnd w:id="9"/>
-    </w:p>
-    <w:p>
-      <w:pPr>
-        <w:pStyle w:val="InfoBlue"/>
-      </w:pPr>
-      <w:r>
-        <w:t>[</w:t>
-      </w:r>
-      <w:r>
-        <w:rPr>
-          <w:rFonts w:hint="eastAsia"/>
-        </w:rPr>
-        <w:t>对于</w:t>
-      </w:r>
-      <w:r>
-        <w:rPr>
-          <w:rFonts w:hint="eastAsia"/>
-        </w:rPr>
-        <w:t>所做的</w:t>
-      </w:r>
-      <w:r>
-        <w:rPr>
-          <w:rFonts w:hint="eastAsia"/>
-        </w:rPr>
-        <w:t>各种测试，指出其结果。</w:t>
-      </w:r>
-      <w:r>
-        <w:rPr>
-          <w:rFonts w:hint="eastAsia"/>
-        </w:rPr>
-        <w:t>例如测试功能点数、测试用例数、缺陷数</w:t>
-      </w:r>
-      <w:r>
-        <w:rPr>
-          <w:rFonts w:hint="eastAsia"/>
-        </w:rPr>
-        <w:t>等。</w:t>
-      </w:r>
-      <w:r>
-        <w:rPr>
-          <w:rFonts w:hint="eastAsia"/>
-        </w:rPr>
-        <w:t>]</w:t>
-      </w:r>
-    </w:p>
-    <w:p>
-      <w:pPr>
-        <w:pStyle w:val="InfoBlue"/>
-      </w:pPr>
-      <w:r>
-        <w:t>[</w:t>
-      </w:r>
-      <w:r>
-        <w:rPr>
-          <w:rFonts w:hint="eastAsia"/>
-        </w:rPr>
-        <w:t>给出</w:t>
-      </w:r>
-      <w:r>
-        <w:rPr>
-          <w:rFonts w:hint="eastAsia"/>
-        </w:rPr>
-        <w:t>主要测试结果</w:t>
-      </w:r>
-      <w:r>
-        <w:rPr>
-          <w:rFonts w:hint="eastAsia"/>
-        </w:rPr>
-        <w:t>分析</w:t>
-      </w:r>
-      <w:r>
-        <w:rPr>
-          <w:rFonts w:hint="eastAsia"/>
-        </w:rPr>
-        <w:t>的图形</w:t>
-      </w:r>
-      <w:r>
-        <w:rPr>
-          <w:rFonts w:hint="eastAsia"/>
-        </w:rPr>
-        <w:t>或表格</w:t>
-      </w:r>
-      <w:r>
-        <w:rPr>
-          <w:rFonts w:hint="eastAsia"/>
-        </w:rPr>
-        <w:t>表示，</w:t>
-      </w:r>
-      <w:proofErr w:type="gramStart"/>
-      <w:r>
-        <w:rPr>
-          <w:rFonts w:hint="eastAsia"/>
-        </w:rPr>
-        <w:t>如</w:t>
-      </w:r>
-      <w:r>
-        <w:rPr>
-          <w:rFonts w:hint="eastAsia"/>
-        </w:rPr>
-        <w:t>需求</w:t>
-      </w:r>
-      <w:proofErr w:type="gramEnd"/>
-      <w:r>
-        <w:rPr>
-          <w:rFonts w:hint="eastAsia"/>
-        </w:rPr>
-        <w:t>覆盖率、</w:t>
-      </w:r>
-      <w:r>
-        <w:rPr>
-          <w:rFonts w:hint="eastAsia"/>
-        </w:rPr>
-        <w:t>缺陷分布图等。</w:t>
-      </w:r>
-      <w:r>
-        <w:t>]</w:t>
-      </w:r>
+      <w:bookmarkEnd w:id="8"/>
     </w:p>
     <w:p>
       <w:pPr>
@@ -3198,11 +2959,19 @@
             <w:pPr>
               <w:ind w:leftChars="200" w:left="400"/>
             </w:pPr>
+            <w:proofErr w:type="spellStart"/>
             <w:r>
               <w:rPr>
                 <w:rFonts w:hint="eastAsia"/>
               </w:rPr>
-              <w:t>Avg(</w:t>
+              <w:t>Avg</w:t>
+            </w:r>
+            <w:proofErr w:type="spellEnd"/>
+            <w:r>
+              <w:rPr>
+                <w:rFonts w:hint="eastAsia"/>
+              </w:rPr>
+              <w:t>(</w:t>
             </w:r>
             <w:proofErr w:type="spellStart"/>
             <w:r>
@@ -3789,11 +3558,19 @@
             <w:pPr>
               <w:ind w:leftChars="200" w:left="400"/>
             </w:pPr>
+            <w:proofErr w:type="spellStart"/>
             <w:r>
               <w:rPr>
                 <w:rFonts w:hint="eastAsia"/>
               </w:rPr>
-              <w:t>Avg(</w:t>
+              <w:t>Avg</w:t>
+            </w:r>
+            <w:proofErr w:type="spellEnd"/>
+            <w:r>
+              <w:rPr>
+                <w:rFonts w:hint="eastAsia"/>
+              </w:rPr>
+              <w:t>(</w:t>
             </w:r>
             <w:proofErr w:type="spellStart"/>
             <w:r>
@@ -4359,7 +4136,6 @@
               <w:rPr>
                 <w:rFonts w:hint="eastAsia"/>
               </w:rPr>
-              <w:lastRenderedPageBreak/>
               <w:t>测试</w:t>
             </w:r>
           </w:p>
@@ -4372,11 +4148,19 @@
             <w:pPr>
               <w:ind w:leftChars="200" w:left="400"/>
             </w:pPr>
+            <w:proofErr w:type="spellStart"/>
             <w:r>
               <w:rPr>
                 <w:rFonts w:hint="eastAsia"/>
               </w:rPr>
-              <w:t>Avg(</w:t>
+              <w:t>Avg</w:t>
+            </w:r>
+            <w:proofErr w:type="spellEnd"/>
+            <w:r>
+              <w:rPr>
+                <w:rFonts w:hint="eastAsia"/>
+              </w:rPr>
+              <w:t>(</w:t>
             </w:r>
             <w:proofErr w:type="spellStart"/>
             <w:r>
@@ -4498,6 +4282,7 @@
               <w:rPr>
                 <w:rFonts w:hint="eastAsia"/>
               </w:rPr>
+              <w:lastRenderedPageBreak/>
               <w:t>获取详情</w:t>
             </w:r>
           </w:p>
@@ -4928,7 +4713,7 @@
           <w:snapToGrid/>
         </w:rPr>
       </w:pPr>
-      <w:bookmarkStart w:id="10" w:name="_Toc393891307"/>
+      <w:bookmarkStart w:id="9" w:name="_Toc393891307"/>
       <w:r>
         <w:rPr>
           <w:rFonts w:ascii="Arial" w:hAnsi="Arial" w:hint="eastAsia"/>
@@ -4950,258 +4735,11 @@
         </w:rPr>
         <w:t>及缺陷分布</w:t>
       </w:r>
-      <w:bookmarkEnd w:id="10"/>
+      <w:bookmarkEnd w:id="9"/>
     </w:p>
     <w:p>
       <w:pPr>
         <w:spacing w:after="120"/>
-        <w:ind w:left="720"/>
-        <w:rPr>
-          <w:rFonts w:ascii="Times New Roman"/>
-          <w:i/>
-          <w:snapToGrid/>
-          <w:color w:val="0000FF"/>
-        </w:rPr>
-      </w:pPr>
-      <w:r>
-        <w:rPr>
-          <w:rFonts w:ascii="Times New Roman"/>
-          <w:i/>
-          <w:snapToGrid/>
-          <w:color w:val="0000FF"/>
-        </w:rPr>
-        <w:t>[</w:t>
-      </w:r>
-      <w:r>
-        <w:rPr>
-          <w:rFonts w:ascii="Times New Roman" w:hint="eastAsia"/>
-          <w:i/>
-          <w:snapToGrid/>
-          <w:color w:val="0000FF"/>
-        </w:rPr>
-        <w:t>需求覆盖率是指经过测试的需求</w:t>
-      </w:r>
-      <w:r>
-        <w:rPr>
-          <w:rFonts w:ascii="Times New Roman" w:hint="eastAsia"/>
-          <w:i/>
-          <w:snapToGrid/>
-          <w:color w:val="0000FF"/>
-        </w:rPr>
-        <w:t>/</w:t>
-      </w:r>
-      <w:r>
-        <w:rPr>
-          <w:rFonts w:ascii="Times New Roman" w:hint="eastAsia"/>
-          <w:i/>
-          <w:snapToGrid/>
-          <w:color w:val="0000FF"/>
-        </w:rPr>
-        <w:t>功能和</w:t>
-      </w:r>
-      <w:r>
-        <w:rPr>
-          <w:rFonts w:ascii="Times New Roman" w:hint="eastAsia"/>
-          <w:i/>
-          <w:snapToGrid/>
-          <w:color w:val="0000FF"/>
-        </w:rPr>
-        <w:t>软件</w:t>
-      </w:r>
-      <w:r>
-        <w:rPr>
-          <w:rFonts w:ascii="Times New Roman" w:hint="eastAsia"/>
-          <w:i/>
-          <w:snapToGrid/>
-          <w:color w:val="0000FF"/>
-        </w:rPr>
-        <w:t>需求</w:t>
-      </w:r>
-      <w:r>
-        <w:rPr>
-          <w:rFonts w:ascii="Times New Roman" w:hint="eastAsia"/>
-          <w:i/>
-          <w:snapToGrid/>
-          <w:color w:val="0000FF"/>
-        </w:rPr>
-        <w:t>规约</w:t>
-      </w:r>
-      <w:r>
-        <w:rPr>
-          <w:rFonts w:ascii="Times New Roman" w:hint="eastAsia"/>
-          <w:i/>
-          <w:snapToGrid/>
-          <w:color w:val="0000FF"/>
-        </w:rPr>
-        <w:t>中所有需求</w:t>
-      </w:r>
-      <w:r>
-        <w:rPr>
-          <w:rFonts w:ascii="Times New Roman" w:hint="eastAsia"/>
-          <w:i/>
-          <w:snapToGrid/>
-          <w:color w:val="0000FF"/>
-        </w:rPr>
-        <w:t>/</w:t>
-      </w:r>
-      <w:r>
-        <w:rPr>
-          <w:rFonts w:ascii="Times New Roman" w:hint="eastAsia"/>
-          <w:i/>
-          <w:snapToGrid/>
-          <w:color w:val="0000FF"/>
-        </w:rPr>
-        <w:t>功能的比值，通常情况下要达到</w:t>
-      </w:r>
-      <w:r>
-        <w:rPr>
-          <w:rFonts w:ascii="Times New Roman" w:hint="eastAsia"/>
-          <w:i/>
-          <w:snapToGrid/>
-          <w:color w:val="0000FF"/>
-        </w:rPr>
-        <w:t>100%</w:t>
-      </w:r>
-      <w:r>
-        <w:rPr>
-          <w:rFonts w:ascii="Times New Roman" w:hint="eastAsia"/>
-          <w:i/>
-          <w:snapToGrid/>
-          <w:color w:val="0000FF"/>
-        </w:rPr>
-        <w:t>的目标。</w:t>
-      </w:r>
-      <w:r>
-        <w:rPr>
-          <w:rFonts w:ascii="Times New Roman" w:hint="eastAsia"/>
-          <w:i/>
-          <w:snapToGrid/>
-          <w:color w:val="0000FF"/>
-        </w:rPr>
-        <w:t>需给出功能测试及非功能测试的</w:t>
-      </w:r>
-      <w:r>
-        <w:rPr>
-          <w:rFonts w:ascii="Times New Roman" w:hint="eastAsia"/>
-          <w:i/>
-          <w:snapToGrid/>
-          <w:color w:val="0000FF"/>
-        </w:rPr>
-        <w:t>需求覆盖情况。</w:t>
-      </w:r>
-      <w:r>
-        <w:rPr>
-          <w:rFonts w:ascii="Times New Roman" w:hint="eastAsia"/>
-          <w:i/>
-          <w:snapToGrid/>
-          <w:color w:val="0000FF"/>
-        </w:rPr>
-        <w:t>对于功能测试，</w:t>
-      </w:r>
-      <w:r>
-        <w:rPr>
-          <w:rFonts w:ascii="Times New Roman" w:hint="eastAsia"/>
-          <w:i/>
-          <w:snapToGrid/>
-          <w:color w:val="0000FF"/>
-        </w:rPr>
-        <w:t>需</w:t>
-      </w:r>
-      <w:r>
-        <w:rPr>
-          <w:rFonts w:ascii="Times New Roman" w:hint="eastAsia"/>
-          <w:i/>
-          <w:snapToGrid/>
-          <w:color w:val="0000FF"/>
-        </w:rPr>
-        <w:t>给出各个主要功能模块的需求覆盖率。如果</w:t>
-      </w:r>
-      <w:r>
-        <w:rPr>
-          <w:rFonts w:ascii="Times New Roman" w:hint="eastAsia"/>
-          <w:i/>
-          <w:snapToGrid/>
-          <w:color w:val="0000FF"/>
-        </w:rPr>
-        <w:t>需求覆盖率</w:t>
-      </w:r>
-      <w:r>
-        <w:rPr>
-          <w:rFonts w:ascii="Times New Roman" w:hint="eastAsia"/>
-          <w:i/>
-          <w:snapToGrid/>
-          <w:color w:val="0000FF"/>
-        </w:rPr>
-        <w:t>未达到</w:t>
-      </w:r>
-      <w:r>
-        <w:rPr>
-          <w:rFonts w:ascii="Times New Roman" w:hint="eastAsia"/>
-          <w:i/>
-          <w:snapToGrid/>
-          <w:color w:val="0000FF"/>
-        </w:rPr>
-        <w:t>100%</w:t>
-      </w:r>
-      <w:r>
-        <w:rPr>
-          <w:rFonts w:ascii="Times New Roman" w:hint="eastAsia"/>
-          <w:i/>
-          <w:snapToGrid/>
-          <w:color w:val="0000FF"/>
-        </w:rPr>
-        <w:t>可在备注项中</w:t>
-      </w:r>
-      <w:r>
-        <w:rPr>
-          <w:rFonts w:ascii="Times New Roman" w:hint="eastAsia"/>
-          <w:i/>
-          <w:snapToGrid/>
-          <w:color w:val="0000FF"/>
-        </w:rPr>
-        <w:t>说明</w:t>
-      </w:r>
-      <w:r>
-        <w:rPr>
-          <w:rFonts w:ascii="Times New Roman" w:hint="eastAsia"/>
-          <w:i/>
-          <w:snapToGrid/>
-          <w:color w:val="0000FF"/>
-        </w:rPr>
-        <w:t>原因及未测试内容</w:t>
-      </w:r>
-      <w:r>
-        <w:rPr>
-          <w:rFonts w:ascii="Times New Roman" w:hint="eastAsia"/>
-          <w:i/>
-          <w:snapToGrid/>
-          <w:color w:val="0000FF"/>
-        </w:rPr>
-        <w:t>。</w:t>
-      </w:r>
-      <w:r>
-        <w:rPr>
-          <w:rFonts w:ascii="Times New Roman" w:hint="eastAsia"/>
-          <w:i/>
-          <w:snapToGrid/>
-          <w:color w:val="0000FF"/>
-        </w:rPr>
-        <w:t>缺陷率是指本项缺陷占总缺陷数的百分比。请尽量使用图、表进行描述。</w:t>
-      </w:r>
-      <w:r>
-        <w:rPr>
-          <w:rFonts w:ascii="Times New Roman"/>
-          <w:i/>
-          <w:snapToGrid/>
-          <w:color w:val="0000FF"/>
-        </w:rPr>
-        <w:t>]</w:t>
-      </w:r>
-    </w:p>
-    <w:p>
-      <w:pPr>
-        <w:spacing w:after="120"/>
-        <w:ind w:left="720"/>
         <w:rPr>
           <w:rFonts w:ascii="Times New Roman"/>
           <w:i/>
@@ -5543,26 +5081,7 @@
           <w:p>
             <w:pPr>
               <w:spacing w:after="120"/>
-              <w:jc w:val="center"/>
-              <w:rPr>
-                <w:rFonts w:ascii="Times New Roman"/>
-                <w:b/>
-                <w:snapToGrid/>
-                <w:sz w:val="21"/>
-                <w:szCs w:val="21"/>
-              </w:rPr>
-            </w:pPr>
-            <w:r>
-              <w:rPr>
-                <w:rFonts w:ascii="Times New Roman"/>
-                <w:b/>
-                <w:snapToGrid/>
-                <w:sz w:val="21"/>
-                <w:szCs w:val="21"/>
-              </w:rPr>
-              <w:t>功能项</w:t>
-            </w:r>
-            <w:r>
+              <w:ind w:firstLineChars="400" w:firstLine="843"/>
               <w:rPr>
                 <w:rFonts w:ascii="Times New Roman" w:hint="eastAsia"/>
                 <w:b/>
@@ -5570,7 +5089,16 @@
                 <w:sz w:val="21"/>
                 <w:szCs w:val="21"/>
               </w:rPr>
-              <w:t>1</w:t>
+            </w:pPr>
+            <w:r>
+              <w:rPr>
+                <w:rFonts w:ascii="Times New Roman" w:hint="eastAsia"/>
+                <w:b/>
+                <w:snapToGrid/>
+                <w:sz w:val="21"/>
+                <w:szCs w:val="21"/>
+              </w:rPr>
+              <w:t>标签生成</w:t>
             </w:r>
           </w:p>
         </w:tc>
@@ -5587,6 +5115,13 @@
                 <w:snapToGrid/>
               </w:rPr>
             </w:pPr>
+            <w:r>
+              <w:rPr>
+                <w:rFonts w:ascii="Times New Roman" w:hint="eastAsia"/>
+                <w:snapToGrid/>
+              </w:rPr>
+              <w:t>4</w:t>
+            </w:r>
           </w:p>
         </w:tc>
         <w:tc>
@@ -5602,6 +5137,13 @@
                 <w:snapToGrid/>
               </w:rPr>
             </w:pPr>
+            <w:r>
+              <w:rPr>
+                <w:rFonts w:ascii="Times New Roman" w:hint="eastAsia"/>
+                <w:snapToGrid/>
+              </w:rPr>
+              <w:t>100%</w:t>
+            </w:r>
           </w:p>
         </w:tc>
         <w:tc>
@@ -5617,6 +5159,13 @@
                 <w:snapToGrid/>
               </w:rPr>
             </w:pPr>
+            <w:r>
+              <w:rPr>
+                <w:rFonts w:ascii="Times New Roman" w:hint="eastAsia"/>
+                <w:snapToGrid/>
+              </w:rPr>
+              <w:t>0</w:t>
+            </w:r>
           </w:p>
         </w:tc>
         <w:tc>
@@ -5632,6 +5181,13 @@
                 <w:snapToGrid/>
               </w:rPr>
             </w:pPr>
+            <w:r>
+              <w:rPr>
+                <w:rFonts w:ascii="Times New Roman" w:hint="eastAsia"/>
+                <w:snapToGrid/>
+              </w:rPr>
+              <w:t>0</w:t>
+            </w:r>
           </w:p>
         </w:tc>
         <w:tc>
@@ -5663,9 +5219,7 @@
               <w:rPr>
                 <w:rFonts w:ascii="Times New Roman"/>
                 <w:b/>
-                <w:i/>
-                <w:snapToGrid/>
-                <w:color w:val="0000FF"/>
+                <w:snapToGrid/>
                 <w:sz w:val="21"/>
                 <w:szCs w:val="21"/>
               </w:rPr>
@@ -5679,26 +5233,7 @@
           <w:p>
             <w:pPr>
               <w:spacing w:after="120"/>
-              <w:jc w:val="center"/>
-              <w:rPr>
-                <w:rFonts w:ascii="Times New Roman"/>
-                <w:b/>
-                <w:snapToGrid/>
-                <w:sz w:val="21"/>
-                <w:szCs w:val="21"/>
-              </w:rPr>
-            </w:pPr>
-            <w:r>
-              <w:rPr>
-                <w:rFonts w:ascii="Times New Roman"/>
-                <w:b/>
-                <w:snapToGrid/>
-                <w:sz w:val="21"/>
-                <w:szCs w:val="21"/>
-              </w:rPr>
-              <w:t>功能项</w:t>
-            </w:r>
-            <w:r>
+              <w:ind w:firstLineChars="400" w:firstLine="843"/>
               <w:rPr>
                 <w:rFonts w:ascii="Times New Roman" w:hint="eastAsia"/>
                 <w:b/>
@@ -5706,7 +5241,16 @@
                 <w:sz w:val="21"/>
                 <w:szCs w:val="21"/>
               </w:rPr>
-              <w:t>2</w:t>
+            </w:pPr>
+            <w:r>
+              <w:rPr>
+                <w:rFonts w:ascii="Times New Roman" w:hint="eastAsia"/>
+                <w:b/>
+                <w:snapToGrid/>
+                <w:sz w:val="21"/>
+                <w:szCs w:val="21"/>
+              </w:rPr>
+              <w:t>标签添加</w:t>
             </w:r>
           </w:p>
         </w:tc>
@@ -5719,10 +5263,17 @@
               <w:spacing w:after="120"/>
               <w:jc w:val="center"/>
               <w:rPr>
-                <w:rFonts w:ascii="Times New Roman"/>
-                <w:snapToGrid/>
-              </w:rPr>
-            </w:pPr>
+                <w:rFonts w:ascii="Times New Roman" w:hint="eastAsia"/>
+                <w:snapToGrid/>
+              </w:rPr>
+            </w:pPr>
+            <w:r>
+              <w:rPr>
+                <w:rFonts w:ascii="Times New Roman" w:hint="eastAsia"/>
+                <w:snapToGrid/>
+              </w:rPr>
+              <w:t>5</w:t>
+            </w:r>
           </w:p>
         </w:tc>
         <w:tc>
@@ -5738,6 +5289,13 @@
                 <w:snapToGrid/>
               </w:rPr>
             </w:pPr>
+            <w:r>
+              <w:rPr>
+                <w:rFonts w:ascii="Times New Roman" w:hint="eastAsia"/>
+                <w:snapToGrid/>
+              </w:rPr>
+              <w:t>100%</w:t>
+            </w:r>
           </w:p>
         </w:tc>
         <w:tc>
@@ -5753,6 +5311,13 @@
                 <w:snapToGrid/>
               </w:rPr>
             </w:pPr>
+            <w:r>
+              <w:rPr>
+                <w:rFonts w:ascii="Times New Roman" w:hint="eastAsia"/>
+                <w:snapToGrid/>
+              </w:rPr>
+              <w:t>0</w:t>
+            </w:r>
           </w:p>
         </w:tc>
         <w:tc>
@@ -5768,6 +5333,13 @@
                 <w:snapToGrid/>
               </w:rPr>
             </w:pPr>
+            <w:r>
+              <w:rPr>
+                <w:rFonts w:ascii="Times New Roman" w:hint="eastAsia"/>
+                <w:snapToGrid/>
+              </w:rPr>
+              <w:t>0</w:t>
+            </w:r>
           </w:p>
         </w:tc>
         <w:tc>
@@ -5817,7 +5389,7 @@
               <w:spacing w:after="120"/>
               <w:jc w:val="center"/>
               <w:rPr>
-                <w:rFonts w:ascii="Times New Roman"/>
+                <w:rFonts w:ascii="Times New Roman" w:hint="eastAsia"/>
                 <w:b/>
                 <w:snapToGrid/>
                 <w:sz w:val="21"/>
@@ -5826,13 +5398,13 @@
             </w:pPr>
             <w:r>
               <w:rPr>
-                <w:rFonts w:ascii="Times New Roman"/>
+                <w:rFonts w:ascii="Times New Roman" w:hint="eastAsia"/>
                 <w:b/>
                 <w:snapToGrid/>
                 <w:sz w:val="21"/>
                 <w:szCs w:val="21"/>
               </w:rPr>
-              <w:t>……</w:t>
+              <w:t>用户行为记录</w:t>
             </w:r>
           </w:p>
         </w:tc>
@@ -5849,6 +5421,13 @@
                 <w:snapToGrid/>
               </w:rPr>
             </w:pPr>
+            <w:r>
+              <w:rPr>
+                <w:rFonts w:ascii="Times New Roman" w:hint="eastAsia"/>
+                <w:snapToGrid/>
+              </w:rPr>
+              <w:t>4</w:t>
+            </w:r>
           </w:p>
         </w:tc>
         <w:tc>
@@ -5864,6 +5443,13 @@
                 <w:snapToGrid/>
               </w:rPr>
             </w:pPr>
+            <w:r>
+              <w:rPr>
+                <w:rFonts w:ascii="Times New Roman" w:hint="eastAsia"/>
+                <w:snapToGrid/>
+              </w:rPr>
+              <w:t>100%</w:t>
+            </w:r>
           </w:p>
         </w:tc>
         <w:tc>
@@ -5879,6 +5465,13 @@
                 <w:snapToGrid/>
               </w:rPr>
             </w:pPr>
+            <w:r>
+              <w:rPr>
+                <w:rFonts w:ascii="Times New Roman" w:hint="eastAsia"/>
+                <w:snapToGrid/>
+              </w:rPr>
+              <w:t>1</w:t>
+            </w:r>
           </w:p>
         </w:tc>
         <w:tc>
@@ -5894,6 +5487,13 @@
                 <w:snapToGrid/>
               </w:rPr>
             </w:pPr>
+            <w:r>
+              <w:rPr>
+                <w:rFonts w:ascii="Times New Roman" w:hint="eastAsia"/>
+                <w:snapToGrid/>
+              </w:rPr>
+              <w:t>25%</w:t>
+            </w:r>
           </w:p>
         </w:tc>
         <w:tc>
@@ -5909,6 +5509,43 @@
                 <w:snapToGrid/>
               </w:rPr>
             </w:pPr>
+            <w:r>
+              <w:rPr>
+                <w:rFonts w:ascii="Times New Roman" w:hint="eastAsia"/>
+                <w:snapToGrid/>
+              </w:rPr>
+              <w:t>用户</w:t>
+            </w:r>
+            <w:proofErr w:type="gramStart"/>
+            <w:r>
+              <w:rPr>
+                <w:rFonts w:ascii="Times New Roman" w:hint="eastAsia"/>
+                <w:snapToGrid/>
+              </w:rPr>
+              <w:t>刚注册</w:t>
+            </w:r>
+            <w:proofErr w:type="gramEnd"/>
+            <w:r>
+              <w:rPr>
+                <w:rFonts w:ascii="Times New Roman" w:hint="eastAsia"/>
+                <w:snapToGrid/>
+              </w:rPr>
+              <w:t>的时候没有用户行为，推荐中会出现除数未</w:t>
+            </w:r>
+            <w:r>
+              <w:rPr>
+                <w:rFonts w:ascii="Times New Roman" w:hint="eastAsia"/>
+                <w:snapToGrid/>
+              </w:rPr>
+              <w:t>0</w:t>
+            </w:r>
+            <w:r>
+              <w:rPr>
+                <w:rFonts w:ascii="Times New Roman" w:hint="eastAsia"/>
+                <w:snapToGrid/>
+              </w:rPr>
+              <w:t>的情况</w:t>
+            </w:r>
           </w:p>
         </w:tc>
       </w:tr>
@@ -5941,7 +5578,6 @@
           <w:p>
             <w:pPr>
               <w:spacing w:after="120"/>
-              <w:jc w:val="center"/>
               <w:rPr>
                 <w:rFonts w:ascii="Times New Roman"/>
                 <w:b/>
@@ -5958,7 +5594,27 @@
                 <w:sz w:val="21"/>
                 <w:szCs w:val="21"/>
               </w:rPr>
-              <w:t>功能项小计</w:t>
+              <w:t xml:space="preserve"> </w:t>
+            </w:r>
+            <w:r>
+              <w:rPr>
+                <w:rFonts w:ascii="Times New Roman"/>
+                <w:b/>
+                <w:snapToGrid/>
+                <w:sz w:val="21"/>
+                <w:szCs w:val="21"/>
+              </w:rPr>
+              <w:t xml:space="preserve">            </w:t>
+            </w:r>
+            <w:r>
+              <w:rPr>
+                <w:rFonts w:ascii="Times New Roman" w:hint="eastAsia"/>
+                <w:b/>
+                <w:snapToGrid/>
+                <w:sz w:val="21"/>
+                <w:szCs w:val="21"/>
+              </w:rPr>
+              <w:t>推荐活动</w:t>
             </w:r>
           </w:p>
         </w:tc>
@@ -5969,12 +5625,32 @@
           <w:p>
             <w:pPr>
               <w:spacing w:after="120"/>
-              <w:jc w:val="center"/>
-              <w:rPr>
-                <w:rFonts w:ascii="Times New Roman"/>
-                <w:snapToGrid/>
-              </w:rPr>
-            </w:pPr>
+              <w:rPr>
+                <w:rFonts w:ascii="Times New Roman" w:hint="eastAsia"/>
+                <w:snapToGrid/>
+              </w:rPr>
+            </w:pPr>
+            <w:r>
+              <w:rPr>
+                <w:rFonts w:ascii="Times New Roman" w:hint="eastAsia"/>
+                <w:snapToGrid/>
+              </w:rPr>
+              <w:t xml:space="preserve"> </w:t>
+            </w:r>
+            <w:r>
+              <w:rPr>
+                <w:rFonts w:ascii="Times New Roman"/>
+                <w:snapToGrid/>
+              </w:rPr>
+              <w:t xml:space="preserve">     </w:t>
+            </w:r>
+            <w:r>
+              <w:rPr>
+                <w:rFonts w:ascii="Times New Roman" w:hint="eastAsia"/>
+                <w:snapToGrid/>
+              </w:rPr>
+              <w:t>6</w:t>
+            </w:r>
           </w:p>
         </w:tc>
         <w:tc>
@@ -5990,6 +5666,13 @@
                 <w:snapToGrid/>
               </w:rPr>
             </w:pPr>
+            <w:r>
+              <w:rPr>
+                <w:rFonts w:ascii="Times New Roman" w:hint="eastAsia"/>
+                <w:snapToGrid/>
+              </w:rPr>
+              <w:t>100%</w:t>
+            </w:r>
           </w:p>
         </w:tc>
         <w:tc>
@@ -6005,6 +5688,13 @@
                 <w:snapToGrid/>
               </w:rPr>
             </w:pPr>
+            <w:r>
+              <w:rPr>
+                <w:rFonts w:ascii="Times New Roman" w:hint="eastAsia"/>
+                <w:snapToGrid/>
+              </w:rPr>
+              <w:t>0</w:t>
+            </w:r>
           </w:p>
         </w:tc>
         <w:tc>
@@ -6020,6 +5710,13 @@
                 <w:snapToGrid/>
               </w:rPr>
             </w:pPr>
+            <w:r>
+              <w:rPr>
+                <w:rFonts w:ascii="Times New Roman" w:hint="eastAsia"/>
+                <w:snapToGrid/>
+              </w:rPr>
+              <w:t>0</w:t>
+            </w:r>
           </w:p>
         </w:tc>
         <w:tc>
@@ -6042,7 +5739,7 @@
         <w:tc>
           <w:tcPr>
             <w:tcW w:w="993" w:type="dxa"/>
-            <w:vMerge w:val="restart"/>
+            <w:vMerge/>
           </w:tcPr>
           <w:p>
             <w:pPr>
@@ -6051,12 +5748,19 @@
               <w:rPr>
                 <w:rFonts w:ascii="Times New Roman"/>
                 <w:b/>
-                <w:snapToGrid/>
-                <w:sz w:val="21"/>
-                <w:szCs w:val="21"/>
-              </w:rPr>
-            </w:pPr>
-          </w:p>
+                <w:i/>
+                <w:snapToGrid/>
+                <w:color w:val="0000FF"/>
+                <w:sz w:val="21"/>
+                <w:szCs w:val="21"/>
+              </w:rPr>
+            </w:pPr>
+          </w:p>
+        </w:tc>
+        <w:tc>
+          <w:tcPr>
+            <w:tcW w:w="2923" w:type="dxa"/>
+          </w:tcPr>
           <w:p>
             <w:pPr>
               <w:spacing w:after="120"/>
@@ -6069,47 +5773,55 @@
                 <w:szCs w:val="21"/>
               </w:rPr>
             </w:pPr>
-            <w:r>
-              <w:rPr>
-                <w:rFonts w:ascii="Times New Roman"/>
+            <w:proofErr w:type="gramStart"/>
+            <w:r>
+              <w:rPr>
+                <w:rFonts w:ascii="Times New Roman" w:hint="eastAsia"/>
                 <w:b/>
                 <w:snapToGrid/>
                 <w:sz w:val="21"/>
                 <w:szCs w:val="21"/>
               </w:rPr>
-              <w:t>非功</w:t>
-            </w:r>
-          </w:p>
+              <w:t>群聊注册</w:t>
+            </w:r>
+            <w:proofErr w:type="gramEnd"/>
+            <w:r>
+              <w:rPr>
+                <w:rFonts w:ascii="Times New Roman" w:hint="eastAsia"/>
+                <w:b/>
+                <w:snapToGrid/>
+                <w:sz w:val="21"/>
+                <w:szCs w:val="21"/>
+              </w:rPr>
+              <w:t>和登录</w:t>
+            </w:r>
+          </w:p>
+        </w:tc>
+        <w:tc>
+          <w:tcPr>
+            <w:tcW w:w="979" w:type="dxa"/>
+          </w:tcPr>
           <w:p>
             <w:pPr>
               <w:spacing w:after="120"/>
               <w:jc w:val="center"/>
               <w:rPr>
                 <w:rFonts w:ascii="Times New Roman"/>
-                <w:b/>
-                <w:snapToGrid/>
-                <w:color w:val="0000FF"/>
-                <w:sz w:val="21"/>
-                <w:szCs w:val="21"/>
-              </w:rPr>
-            </w:pPr>
-            <w:proofErr w:type="gramStart"/>
-            <w:r>
-              <w:rPr>
-                <w:rFonts w:ascii="Times New Roman"/>
-                <w:b/>
-                <w:snapToGrid/>
-                <w:sz w:val="21"/>
-                <w:szCs w:val="21"/>
-              </w:rPr>
-              <w:t>能项</w:t>
-            </w:r>
-            <w:proofErr w:type="gramEnd"/>
-          </w:p>
-        </w:tc>
-        <w:tc>
-          <w:tcPr>
-            <w:tcW w:w="2923" w:type="dxa"/>
+                <w:snapToGrid/>
+              </w:rPr>
+            </w:pPr>
+            <w:r>
+              <w:rPr>
+                <w:rFonts w:ascii="Times New Roman" w:hint="eastAsia"/>
+                <w:snapToGrid/>
+              </w:rPr>
+              <w:t>3</w:t>
+            </w:r>
+          </w:p>
+        </w:tc>
+        <w:tc>
+          <w:tcPr>
+            <w:tcW w:w="1116" w:type="dxa"/>
           </w:tcPr>
           <w:p>
             <w:pPr>
@@ -6117,27 +5829,21 @@
               <w:jc w:val="center"/>
               <w:rPr>
                 <w:rFonts w:ascii="Times New Roman"/>
-                <w:b/>
-                <w:snapToGrid/>
-                <w:sz w:val="21"/>
-                <w:szCs w:val="21"/>
-              </w:rPr>
-            </w:pPr>
-            <w:r>
-              <w:rPr>
-                <w:rFonts w:ascii="Times New Roman"/>
-                <w:b/>
-                <w:snapToGrid/>
-                <w:sz w:val="21"/>
-                <w:szCs w:val="21"/>
-              </w:rPr>
-              <w:t>性能</w:t>
-            </w:r>
-          </w:p>
-        </w:tc>
-        <w:tc>
-          <w:tcPr>
-            <w:tcW w:w="979" w:type="dxa"/>
+                <w:snapToGrid/>
+              </w:rPr>
+            </w:pPr>
+            <w:r>
+              <w:rPr>
+                <w:rFonts w:ascii="Times New Roman" w:hint="eastAsia"/>
+                <w:snapToGrid/>
+              </w:rPr>
+              <w:t>100%</w:t>
+            </w:r>
+          </w:p>
+        </w:tc>
+        <w:tc>
+          <w:tcPr>
+            <w:tcW w:w="1112" w:type="dxa"/>
           </w:tcPr>
           <w:p>
             <w:pPr>
@@ -6153,7 +5859,7 @@
                 <w:rFonts w:ascii="Times New Roman" w:hint="eastAsia"/>
                 <w:snapToGrid/>
               </w:rPr>
-              <w:t>2</w:t>
+              <w:t>1</w:t>
             </w:r>
           </w:p>
         </w:tc>
@@ -6170,51 +5876,56 @@
                 <w:snapToGrid/>
               </w:rPr>
             </w:pPr>
-          </w:p>
-        </w:tc>
-        <w:tc>
-          <w:tcPr>
-            <w:tcW w:w="1112" w:type="dxa"/>
+            <w:r>
+              <w:rPr>
+                <w:rFonts w:ascii="Times New Roman" w:hint="eastAsia"/>
+                <w:snapToGrid/>
+              </w:rPr>
+              <w:t>33.3%</w:t>
+            </w:r>
+          </w:p>
+        </w:tc>
+        <w:tc>
+          <w:tcPr>
+            <w:tcW w:w="1116" w:type="dxa"/>
           </w:tcPr>
           <w:p>
             <w:pPr>
               <w:spacing w:after="120"/>
               <w:jc w:val="center"/>
               <w:rPr>
-                <w:rFonts w:ascii="Times New Roman"/>
-                <w:snapToGrid/>
-              </w:rPr>
-            </w:pPr>
-          </w:p>
-        </w:tc>
-        <w:tc>
-          <w:tcPr>
-            <w:tcW w:w="1116" w:type="dxa"/>
-          </w:tcPr>
-          <w:p>
-            <w:pPr>
-              <w:spacing w:after="120"/>
-              <w:jc w:val="center"/>
-              <w:rPr>
-                <w:rFonts w:ascii="Times New Roman"/>
-                <w:snapToGrid/>
-              </w:rPr>
-            </w:pPr>
-          </w:p>
-        </w:tc>
-        <w:tc>
-          <w:tcPr>
-            <w:tcW w:w="1116" w:type="dxa"/>
-          </w:tcPr>
-          <w:p>
-            <w:pPr>
-              <w:spacing w:after="120"/>
-              <w:jc w:val="center"/>
-              <w:rPr>
-                <w:rFonts w:ascii="Times New Roman"/>
-                <w:snapToGrid/>
-              </w:rPr>
-            </w:pPr>
+                <w:rFonts w:ascii="Times New Roman" w:hint="eastAsia"/>
+                <w:snapToGrid/>
+              </w:rPr>
+            </w:pPr>
+            <w:r>
+              <w:rPr>
+                <w:rFonts w:ascii="Times New Roman" w:hint="eastAsia"/>
+                <w:snapToGrid/>
+              </w:rPr>
+              <w:t>需要注册后登录发送</w:t>
+            </w:r>
+            <w:r>
+              <w:rPr>
+                <w:rFonts w:ascii="Times New Roman" w:hint="eastAsia"/>
+                <w:snapToGrid/>
+              </w:rPr>
+              <w:t>s</w:t>
+            </w:r>
+            <w:r>
+              <w:rPr>
+                <w:rFonts w:ascii="Times New Roman"/>
+                <w:snapToGrid/>
+              </w:rPr>
+              <w:t>tanza</w:t>
+            </w:r>
+            <w:r>
+              <w:rPr>
+                <w:rFonts w:ascii="Times New Roman" w:hint="eastAsia"/>
+                <w:snapToGrid/>
+              </w:rPr>
+              <w:t>，已解决</w:t>
+            </w:r>
           </w:p>
         </w:tc>
       </w:tr>
@@ -6249,22 +5960,34 @@
               <w:spacing w:after="120"/>
               <w:jc w:val="center"/>
               <w:rPr>
-                <w:rFonts w:ascii="Times New Roman"/>
+                <w:rFonts w:ascii="Times New Roman" w:hint="eastAsia"/>
                 <w:b/>
                 <w:snapToGrid/>
                 <w:sz w:val="21"/>
                 <w:szCs w:val="21"/>
               </w:rPr>
             </w:pPr>
-            <w:r>
-              <w:rPr>
-                <w:rFonts w:ascii="Times New Roman"/>
+            <w:proofErr w:type="gramStart"/>
+            <w:r>
+              <w:rPr>
+                <w:rFonts w:ascii="Times New Roman" w:hint="eastAsia"/>
                 <w:b/>
                 <w:snapToGrid/>
                 <w:sz w:val="21"/>
                 <w:szCs w:val="21"/>
               </w:rPr>
-              <w:t>可靠性</w:t>
+              <w:t>群聊消息</w:t>
+            </w:r>
+            <w:proofErr w:type="gramEnd"/>
+            <w:r>
+              <w:rPr>
+                <w:rFonts w:ascii="Times New Roman" w:hint="eastAsia"/>
+                <w:b/>
+                <w:snapToGrid/>
+                <w:sz w:val="21"/>
+                <w:szCs w:val="21"/>
+              </w:rPr>
+              <w:t>发送和显示</w:t>
             </w:r>
           </w:p>
         </w:tc>
@@ -6281,6 +6004,13 @@
                 <w:snapToGrid/>
               </w:rPr>
             </w:pPr>
+            <w:r>
+              <w:rPr>
+                <w:rFonts w:ascii="Times New Roman" w:hint="eastAsia"/>
+                <w:snapToGrid/>
+              </w:rPr>
+              <w:t>2</w:t>
+            </w:r>
           </w:p>
         </w:tc>
         <w:tc>
@@ -6296,6 +6026,13 @@
                 <w:snapToGrid/>
               </w:rPr>
             </w:pPr>
+            <w:r>
+              <w:rPr>
+                <w:rFonts w:ascii="Times New Roman" w:hint="eastAsia"/>
+                <w:snapToGrid/>
+              </w:rPr>
+              <w:t>100%</w:t>
+            </w:r>
           </w:p>
         </w:tc>
         <w:tc>
@@ -6311,6 +6048,13 @@
                 <w:snapToGrid/>
               </w:rPr>
             </w:pPr>
+            <w:r>
+              <w:rPr>
+                <w:rFonts w:ascii="Times New Roman" w:hint="eastAsia"/>
+                <w:snapToGrid/>
+              </w:rPr>
+              <w:t>0</w:t>
+            </w:r>
           </w:p>
         </w:tc>
         <w:tc>
@@ -6326,6 +6070,13 @@
                 <w:snapToGrid/>
               </w:rPr>
             </w:pPr>
+            <w:r>
+              <w:rPr>
+                <w:rFonts w:ascii="Times New Roman" w:hint="eastAsia"/>
+                <w:snapToGrid/>
+              </w:rPr>
+              <w:t>0</w:t>
+            </w:r>
           </w:p>
         </w:tc>
         <w:tc>
@@ -6375,22 +6126,22 @@
               <w:spacing w:after="120"/>
               <w:jc w:val="center"/>
               <w:rPr>
-                <w:rFonts w:ascii="Times New Roman"/>
-                <w:b/>
-                <w:snapToGrid/>
-                <w:sz w:val="21"/>
-                <w:szCs w:val="21"/>
-              </w:rPr>
-            </w:pPr>
-            <w:r>
-              <w:rPr>
                 <w:rFonts w:ascii="Times New Roman" w:hint="eastAsia"/>
                 <w:b/>
                 <w:snapToGrid/>
                 <w:sz w:val="21"/>
                 <w:szCs w:val="21"/>
               </w:rPr>
-              <w:t>…</w:t>
+            </w:pPr>
+            <w:r>
+              <w:rPr>
+                <w:rFonts w:ascii="Times New Roman" w:hint="eastAsia"/>
+                <w:b/>
+                <w:snapToGrid/>
+                <w:sz w:val="21"/>
+                <w:szCs w:val="21"/>
+              </w:rPr>
+              <w:t>功能项小计</w:t>
             </w:r>
           </w:p>
         </w:tc>
@@ -6407,6 +6158,13 @@
                 <w:snapToGrid/>
               </w:rPr>
             </w:pPr>
+            <w:r>
+              <w:rPr>
+                <w:rFonts w:ascii="Times New Roman" w:hint="eastAsia"/>
+                <w:snapToGrid/>
+              </w:rPr>
+              <w:t>24</w:t>
+            </w:r>
           </w:p>
         </w:tc>
         <w:tc>
@@ -6422,6 +6180,13 @@
                 <w:snapToGrid/>
               </w:rPr>
             </w:pPr>
+            <w:r>
+              <w:rPr>
+                <w:rFonts w:ascii="Times New Roman" w:hint="eastAsia"/>
+                <w:snapToGrid/>
+              </w:rPr>
+              <w:t>100%</w:t>
+            </w:r>
           </w:p>
         </w:tc>
         <w:tc>
@@ -6437,6 +6202,13 @@
                 <w:snapToGrid/>
               </w:rPr>
             </w:pPr>
+            <w:r>
+              <w:rPr>
+                <w:rFonts w:ascii="Times New Roman" w:hint="eastAsia"/>
+                <w:snapToGrid/>
+              </w:rPr>
+              <w:t>2</w:t>
+            </w:r>
           </w:p>
         </w:tc>
         <w:tc>
@@ -6452,6 +6224,13 @@
                 <w:snapToGrid/>
               </w:rPr>
             </w:pPr>
+            <w:r>
+              <w:rPr>
+                <w:rFonts w:ascii="Times New Roman" w:hint="eastAsia"/>
+                <w:snapToGrid/>
+              </w:rPr>
+              <w:t>8.3%</w:t>
+            </w:r>
           </w:p>
         </w:tc>
         <w:tc>
@@ -6474,10 +6253,219 @@
         <w:tc>
           <w:tcPr>
             <w:tcW w:w="993" w:type="dxa"/>
+            <w:vMerge w:val="restart"/>
           </w:tcPr>
           <w:p>
             <w:pPr>
               <w:spacing w:after="120"/>
+              <w:jc w:val="center"/>
+              <w:rPr>
+                <w:rFonts w:ascii="Times New Roman"/>
+                <w:b/>
+                <w:snapToGrid/>
+                <w:sz w:val="21"/>
+                <w:szCs w:val="21"/>
+              </w:rPr>
+            </w:pPr>
+          </w:p>
+          <w:p>
+            <w:pPr>
+              <w:spacing w:after="120"/>
+              <w:jc w:val="center"/>
+              <w:rPr>
+                <w:rFonts w:ascii="Times New Roman"/>
+                <w:b/>
+                <w:snapToGrid/>
+                <w:sz w:val="21"/>
+                <w:szCs w:val="21"/>
+              </w:rPr>
+            </w:pPr>
+            <w:r>
+              <w:rPr>
+                <w:rFonts w:ascii="Times New Roman"/>
+                <w:b/>
+                <w:snapToGrid/>
+                <w:sz w:val="21"/>
+                <w:szCs w:val="21"/>
+              </w:rPr>
+              <w:t>非功</w:t>
+            </w:r>
+          </w:p>
+          <w:p>
+            <w:pPr>
+              <w:spacing w:after="120"/>
+              <w:jc w:val="center"/>
+              <w:rPr>
+                <w:rFonts w:ascii="Times New Roman"/>
+                <w:b/>
+                <w:snapToGrid/>
+                <w:color w:val="0000FF"/>
+                <w:sz w:val="21"/>
+                <w:szCs w:val="21"/>
+              </w:rPr>
+            </w:pPr>
+            <w:proofErr w:type="gramStart"/>
+            <w:r>
+              <w:rPr>
+                <w:rFonts w:ascii="Times New Roman"/>
+                <w:b/>
+                <w:snapToGrid/>
+                <w:sz w:val="21"/>
+                <w:szCs w:val="21"/>
+              </w:rPr>
+              <w:t>能项</w:t>
+            </w:r>
+            <w:proofErr w:type="gramEnd"/>
+          </w:p>
+        </w:tc>
+        <w:tc>
+          <w:tcPr>
+            <w:tcW w:w="2923" w:type="dxa"/>
+          </w:tcPr>
+          <w:p>
+            <w:pPr>
+              <w:spacing w:after="120"/>
+              <w:jc w:val="center"/>
+              <w:rPr>
+                <w:rFonts w:ascii="Times New Roman"/>
+                <w:b/>
+                <w:snapToGrid/>
+                <w:sz w:val="21"/>
+                <w:szCs w:val="21"/>
+              </w:rPr>
+            </w:pPr>
+            <w:r>
+              <w:rPr>
+                <w:rFonts w:ascii="Times New Roman"/>
+                <w:b/>
+                <w:snapToGrid/>
+                <w:sz w:val="21"/>
+                <w:szCs w:val="21"/>
+              </w:rPr>
+              <w:t>性能</w:t>
+            </w:r>
+          </w:p>
+        </w:tc>
+        <w:tc>
+          <w:tcPr>
+            <w:tcW w:w="979" w:type="dxa"/>
+          </w:tcPr>
+          <w:p>
+            <w:pPr>
+              <w:spacing w:after="120"/>
+              <w:jc w:val="center"/>
+              <w:rPr>
+                <w:rFonts w:ascii="Times New Roman"/>
+                <w:snapToGrid/>
+              </w:rPr>
+            </w:pPr>
+            <w:r>
+              <w:rPr>
+                <w:rFonts w:ascii="Times New Roman" w:hint="eastAsia"/>
+                <w:snapToGrid/>
+              </w:rPr>
+              <w:t>4</w:t>
+            </w:r>
+          </w:p>
+        </w:tc>
+        <w:tc>
+          <w:tcPr>
+            <w:tcW w:w="1116" w:type="dxa"/>
+          </w:tcPr>
+          <w:p>
+            <w:pPr>
+              <w:spacing w:after="120"/>
+              <w:jc w:val="center"/>
+              <w:rPr>
+                <w:rFonts w:ascii="Times New Roman"/>
+                <w:snapToGrid/>
+              </w:rPr>
+            </w:pPr>
+            <w:r>
+              <w:rPr>
+                <w:rFonts w:ascii="Times New Roman" w:hint="eastAsia"/>
+                <w:snapToGrid/>
+              </w:rPr>
+              <w:t>100%</w:t>
+            </w:r>
+          </w:p>
+        </w:tc>
+        <w:tc>
+          <w:tcPr>
+            <w:tcW w:w="1112" w:type="dxa"/>
+          </w:tcPr>
+          <w:p>
+            <w:pPr>
+              <w:spacing w:after="120"/>
+              <w:jc w:val="center"/>
+              <w:rPr>
+                <w:rFonts w:ascii="Times New Roman"/>
+                <w:snapToGrid/>
+              </w:rPr>
+            </w:pPr>
+            <w:r>
+              <w:rPr>
+                <w:rFonts w:ascii="Times New Roman" w:hint="eastAsia"/>
+                <w:snapToGrid/>
+              </w:rPr>
+              <w:t>2</w:t>
+            </w:r>
+          </w:p>
+        </w:tc>
+        <w:tc>
+          <w:tcPr>
+            <w:tcW w:w="1116" w:type="dxa"/>
+          </w:tcPr>
+          <w:p>
+            <w:pPr>
+              <w:spacing w:after="120"/>
+              <w:jc w:val="center"/>
+              <w:rPr>
+                <w:rFonts w:ascii="Times New Roman"/>
+                <w:snapToGrid/>
+              </w:rPr>
+            </w:pPr>
+            <w:r>
+              <w:rPr>
+                <w:rFonts w:ascii="Times New Roman" w:hint="eastAsia"/>
+                <w:snapToGrid/>
+              </w:rPr>
+              <w:t>50%</w:t>
+            </w:r>
+          </w:p>
+        </w:tc>
+        <w:tc>
+          <w:tcPr>
+            <w:tcW w:w="1116" w:type="dxa"/>
+          </w:tcPr>
+          <w:p>
+            <w:pPr>
+              <w:spacing w:after="120"/>
+              <w:rPr>
+                <w:rFonts w:ascii="Times New Roman"/>
+                <w:snapToGrid/>
+              </w:rPr>
+            </w:pPr>
+            <w:r>
+              <w:rPr>
+                <w:rFonts w:ascii="Times New Roman" w:hint="eastAsia"/>
+                <w:snapToGrid/>
+              </w:rPr>
+              <w:t>压力测试由于阿里云学生机的网络带宽问题，造成了性能瓶颈</w:t>
+            </w:r>
+          </w:p>
+        </w:tc>
+      </w:tr>
+      <w:tr>
+        <w:tc>
+          <w:tcPr>
+            <w:tcW w:w="993" w:type="dxa"/>
+            <w:vMerge/>
+          </w:tcPr>
+          <w:p>
+            <w:pPr>
+              <w:spacing w:after="120"/>
+              <w:jc w:val="center"/>
               <w:rPr>
                 <w:rFonts w:ascii="Times New Roman"/>
                 <w:b/>
@@ -6508,13 +6496,139 @@
             </w:pPr>
             <w:r>
               <w:rPr>
+                <w:rFonts w:ascii="Times New Roman"/>
+                <w:b/>
+                <w:snapToGrid/>
+                <w:sz w:val="21"/>
+                <w:szCs w:val="21"/>
+              </w:rPr>
+              <w:t>可靠性</w:t>
+            </w:r>
+          </w:p>
+        </w:tc>
+        <w:tc>
+          <w:tcPr>
+            <w:tcW w:w="979" w:type="dxa"/>
+          </w:tcPr>
+          <w:p>
+            <w:pPr>
+              <w:spacing w:after="120"/>
+              <w:jc w:val="center"/>
+              <w:rPr>
+                <w:rFonts w:ascii="Times New Roman"/>
+                <w:snapToGrid/>
+              </w:rPr>
+            </w:pPr>
+          </w:p>
+        </w:tc>
+        <w:tc>
+          <w:tcPr>
+            <w:tcW w:w="1116" w:type="dxa"/>
+          </w:tcPr>
+          <w:p>
+            <w:pPr>
+              <w:spacing w:after="120"/>
+              <w:jc w:val="center"/>
+              <w:rPr>
+                <w:rFonts w:ascii="Times New Roman"/>
+                <w:snapToGrid/>
+              </w:rPr>
+            </w:pPr>
+          </w:p>
+        </w:tc>
+        <w:tc>
+          <w:tcPr>
+            <w:tcW w:w="1112" w:type="dxa"/>
+          </w:tcPr>
+          <w:p>
+            <w:pPr>
+              <w:spacing w:after="120"/>
+              <w:jc w:val="center"/>
+              <w:rPr>
+                <w:rFonts w:ascii="Times New Roman"/>
+                <w:snapToGrid/>
+              </w:rPr>
+            </w:pPr>
+          </w:p>
+        </w:tc>
+        <w:tc>
+          <w:tcPr>
+            <w:tcW w:w="1116" w:type="dxa"/>
+          </w:tcPr>
+          <w:p>
+            <w:pPr>
+              <w:spacing w:after="120"/>
+              <w:jc w:val="center"/>
+              <w:rPr>
+                <w:rFonts w:ascii="Times New Roman"/>
+                <w:snapToGrid/>
+              </w:rPr>
+            </w:pPr>
+          </w:p>
+        </w:tc>
+        <w:tc>
+          <w:tcPr>
+            <w:tcW w:w="1116" w:type="dxa"/>
+          </w:tcPr>
+          <w:p>
+            <w:pPr>
+              <w:spacing w:after="120"/>
+              <w:jc w:val="center"/>
+              <w:rPr>
+                <w:rFonts w:ascii="Times New Roman"/>
+                <w:snapToGrid/>
+              </w:rPr>
+            </w:pPr>
+          </w:p>
+        </w:tc>
+      </w:tr>
+      <w:tr>
+        <w:tc>
+          <w:tcPr>
+            <w:tcW w:w="993" w:type="dxa"/>
+            <w:vMerge/>
+          </w:tcPr>
+          <w:p>
+            <w:pPr>
+              <w:spacing w:after="120"/>
+              <w:jc w:val="center"/>
+              <w:rPr>
+                <w:rFonts w:ascii="Times New Roman"/>
+                <w:b/>
+                <w:i/>
+                <w:snapToGrid/>
+                <w:color w:val="0000FF"/>
+                <w:sz w:val="21"/>
+                <w:szCs w:val="21"/>
+              </w:rPr>
+            </w:pPr>
+          </w:p>
+        </w:tc>
+        <w:tc>
+          <w:tcPr>
+            <w:tcW w:w="2923" w:type="dxa"/>
+          </w:tcPr>
+          <w:p>
+            <w:pPr>
+              <w:spacing w:after="120"/>
+              <w:jc w:val="center"/>
+              <w:rPr>
+                <w:rFonts w:ascii="Times New Roman"/>
+                <w:b/>
+                <w:snapToGrid/>
+                <w:sz w:val="21"/>
+                <w:szCs w:val="21"/>
+              </w:rPr>
+            </w:pPr>
+            <w:r>
+              <w:rPr>
                 <w:rFonts w:ascii="Times New Roman" w:hint="eastAsia"/>
                 <w:b/>
                 <w:snapToGrid/>
                 <w:sz w:val="21"/>
                 <w:szCs w:val="21"/>
               </w:rPr>
-              <w:t>非功能项小计</w:t>
+              <w:t>…</w:t>
             </w:r>
           </w:p>
         </w:tc>
@@ -6528,9 +6642,7 @@
               <w:jc w:val="center"/>
               <w:rPr>
                 <w:rFonts w:ascii="Times New Roman"/>
-                <w:i/>
-                <w:snapToGrid/>
-                <w:color w:val="0000FF"/>
+                <w:snapToGrid/>
               </w:rPr>
             </w:pPr>
           </w:p>
@@ -6545,9 +6657,7 @@
               <w:jc w:val="center"/>
               <w:rPr>
                 <w:rFonts w:ascii="Times New Roman"/>
-                <w:i/>
-                <w:snapToGrid/>
-                <w:color w:val="0000FF"/>
+                <w:snapToGrid/>
               </w:rPr>
             </w:pPr>
           </w:p>
@@ -6562,9 +6672,7 @@
               <w:jc w:val="center"/>
               <w:rPr>
                 <w:rFonts w:ascii="Times New Roman"/>
-                <w:i/>
-                <w:snapToGrid/>
-                <w:color w:val="0000FF"/>
+                <w:snapToGrid/>
               </w:rPr>
             </w:pPr>
           </w:p>
@@ -6579,9 +6687,7 @@
               <w:jc w:val="center"/>
               <w:rPr>
                 <w:rFonts w:ascii="Times New Roman"/>
-                <w:i/>
-                <w:snapToGrid/>
-                <w:color w:val="0000FF"/>
+                <w:snapToGrid/>
               </w:rPr>
             </w:pPr>
           </w:p>
@@ -6596,9 +6702,7 @@
               <w:jc w:val="center"/>
               <w:rPr>
                 <w:rFonts w:ascii="Times New Roman"/>
-                <w:i/>
-                <w:snapToGrid/>
-                <w:color w:val="0000FF"/>
+                <w:snapToGrid/>
               </w:rPr>
             </w:pPr>
           </w:p>
@@ -6648,6 +6752,164 @@
                 <w:sz w:val="21"/>
                 <w:szCs w:val="21"/>
               </w:rPr>
+              <w:t>非功能项小计</w:t>
+            </w:r>
+          </w:p>
+        </w:tc>
+        <w:tc>
+          <w:tcPr>
+            <w:tcW w:w="979" w:type="dxa"/>
+          </w:tcPr>
+          <w:p>
+            <w:pPr>
+              <w:spacing w:after="120"/>
+              <w:rPr>
+                <w:rFonts w:ascii="Times New Roman"/>
+                <w:i/>
+                <w:snapToGrid/>
+              </w:rPr>
+            </w:pPr>
+            <w:r>
+              <w:rPr>
+                <w:rFonts w:ascii="Times New Roman" w:hint="eastAsia"/>
+                <w:i/>
+                <w:snapToGrid/>
+              </w:rPr>
+              <w:t>4</w:t>
+            </w:r>
+          </w:p>
+        </w:tc>
+        <w:tc>
+          <w:tcPr>
+            <w:tcW w:w="1116" w:type="dxa"/>
+          </w:tcPr>
+          <w:p>
+            <w:pPr>
+              <w:spacing w:after="120"/>
+              <w:rPr>
+                <w:rFonts w:ascii="Times New Roman"/>
+                <w:i/>
+                <w:snapToGrid/>
+              </w:rPr>
+            </w:pPr>
+            <w:r>
+              <w:rPr>
+                <w:rFonts w:ascii="Times New Roman" w:hint="eastAsia"/>
+                <w:i/>
+                <w:snapToGrid/>
+              </w:rPr>
+              <w:t>100%</w:t>
+            </w:r>
+          </w:p>
+        </w:tc>
+        <w:tc>
+          <w:tcPr>
+            <w:tcW w:w="1112" w:type="dxa"/>
+          </w:tcPr>
+          <w:p>
+            <w:pPr>
+              <w:spacing w:after="120"/>
+              <w:rPr>
+                <w:rFonts w:ascii="Times New Roman"/>
+                <w:i/>
+                <w:snapToGrid/>
+              </w:rPr>
+            </w:pPr>
+            <w:r>
+              <w:rPr>
+                <w:rFonts w:ascii="Times New Roman" w:hint="eastAsia"/>
+                <w:i/>
+                <w:snapToGrid/>
+              </w:rPr>
+              <w:t>2</w:t>
+            </w:r>
+          </w:p>
+        </w:tc>
+        <w:tc>
+          <w:tcPr>
+            <w:tcW w:w="1116" w:type="dxa"/>
+          </w:tcPr>
+          <w:p>
+            <w:pPr>
+              <w:spacing w:after="120"/>
+              <w:rPr>
+                <w:rFonts w:ascii="Times New Roman"/>
+                <w:i/>
+                <w:snapToGrid/>
+              </w:rPr>
+            </w:pPr>
+            <w:r>
+              <w:rPr>
+                <w:rFonts w:ascii="Times New Roman" w:hint="eastAsia"/>
+                <w:i/>
+                <w:snapToGrid/>
+              </w:rPr>
+              <w:t>50%</w:t>
+            </w:r>
+          </w:p>
+        </w:tc>
+        <w:tc>
+          <w:tcPr>
+            <w:tcW w:w="1116" w:type="dxa"/>
+          </w:tcPr>
+          <w:p>
+            <w:pPr>
+              <w:spacing w:after="120"/>
+              <w:jc w:val="center"/>
+              <w:rPr>
+                <w:rFonts w:ascii="Times New Roman"/>
+                <w:i/>
+                <w:snapToGrid/>
+                <w:color w:val="0000FF"/>
+              </w:rPr>
+            </w:pPr>
+          </w:p>
+        </w:tc>
+      </w:tr>
+      <w:tr>
+        <w:tc>
+          <w:tcPr>
+            <w:tcW w:w="993" w:type="dxa"/>
+          </w:tcPr>
+          <w:p>
+            <w:pPr>
+              <w:spacing w:after="120"/>
+              <w:rPr>
+                <w:rFonts w:ascii="Times New Roman"/>
+                <w:b/>
+                <w:i/>
+                <w:snapToGrid/>
+                <w:color w:val="0000FF"/>
+                <w:sz w:val="21"/>
+                <w:szCs w:val="21"/>
+              </w:rPr>
+            </w:pPr>
+          </w:p>
+        </w:tc>
+        <w:tc>
+          <w:tcPr>
+            <w:tcW w:w="2923" w:type="dxa"/>
+          </w:tcPr>
+          <w:p>
+            <w:pPr>
+              <w:spacing w:after="120"/>
+              <w:jc w:val="center"/>
+              <w:rPr>
+                <w:rFonts w:ascii="Times New Roman"/>
+                <w:b/>
+                <w:snapToGrid/>
+                <w:sz w:val="21"/>
+                <w:szCs w:val="21"/>
+              </w:rPr>
+            </w:pPr>
+            <w:r>
+              <w:rPr>
+                <w:rFonts w:ascii="Times New Roman" w:hint="eastAsia"/>
+                <w:b/>
+                <w:snapToGrid/>
+                <w:sz w:val="21"/>
+                <w:szCs w:val="21"/>
+              </w:rPr>
               <w:t>总计</w:t>
             </w:r>
           </w:p>
@@ -6659,12 +6921,10 @@
           <w:p>
             <w:pPr>
               <w:spacing w:after="120"/>
-              <w:jc w:val="center"/>
               <w:rPr>
                 <w:rFonts w:ascii="Times New Roman"/>
                 <w:i/>
                 <w:snapToGrid/>
-                <w:color w:val="0000FF"/>
               </w:rPr>
             </w:pPr>
           </w:p>
@@ -6676,12 +6936,10 @@
           <w:p>
             <w:pPr>
               <w:spacing w:after="120"/>
-              <w:jc w:val="center"/>
               <w:rPr>
                 <w:rFonts w:ascii="Times New Roman"/>
                 <w:i/>
                 <w:snapToGrid/>
-                <w:color w:val="0000FF"/>
               </w:rPr>
             </w:pPr>
           </w:p>
@@ -6693,12 +6951,10 @@
           <w:p>
             <w:pPr>
               <w:spacing w:after="120"/>
-              <w:jc w:val="center"/>
               <w:rPr>
                 <w:rFonts w:ascii="Times New Roman"/>
                 <w:i/>
                 <w:snapToGrid/>
-                <w:color w:val="0000FF"/>
               </w:rPr>
             </w:pPr>
           </w:p>
@@ -6710,12 +6966,10 @@
           <w:p>
             <w:pPr>
               <w:spacing w:after="120"/>
-              <w:jc w:val="center"/>
               <w:rPr>
                 <w:rFonts w:ascii="Times New Roman"/>
                 <w:i/>
                 <w:snapToGrid/>
-                <w:color w:val="0000FF"/>
               </w:rPr>
             </w:pPr>
           </w:p>
@@ -6759,7 +7013,7 @@
           <w:lang w:eastAsia="en-US"/>
         </w:rPr>
       </w:pPr>
-      <w:bookmarkStart w:id="11" w:name="_Toc393891308"/>
+      <w:bookmarkStart w:id="10" w:name="_Toc393891308"/>
       <w:proofErr w:type="spellStart"/>
       <w:r>
         <w:rPr>
@@ -6777,101 +7031,8 @@
         </w:rPr>
         <w:t>严重程度</w:t>
       </w:r>
-      <w:bookmarkEnd w:id="11"/>
+      <w:bookmarkEnd w:id="10"/>
       <w:proofErr w:type="spellEnd"/>
-    </w:p>
-    <w:p>
-      <w:pPr>
-        <w:spacing w:after="120"/>
-        <w:ind w:left="720"/>
-        <w:rPr>
-          <w:rFonts w:ascii="Times New Roman"/>
-          <w:i/>
-          <w:snapToGrid/>
-          <w:color w:val="0000FF"/>
-        </w:rPr>
-      </w:pPr>
-      <w:r>
-        <w:rPr>
-          <w:rFonts w:ascii="Times New Roman"/>
-          <w:i/>
-          <w:snapToGrid/>
-          <w:color w:val="0000FF"/>
-        </w:rPr>
-        <w:t>[</w:t>
-      </w:r>
-      <w:r>
-        <w:rPr>
-          <w:rFonts w:ascii="Times New Roman"/>
-          <w:i/>
-          <w:snapToGrid/>
-          <w:color w:val="0000FF"/>
-        </w:rPr>
-        <w:t>描述</w:t>
-      </w:r>
-      <w:r>
-        <w:rPr>
-          <w:rFonts w:ascii="Times New Roman"/>
-          <w:i/>
-          <w:snapToGrid/>
-          <w:color w:val="0000FF"/>
-        </w:rPr>
-        <w:t>缺陷</w:t>
-      </w:r>
-      <w:r>
-        <w:rPr>
-          <w:rFonts w:ascii="Times New Roman"/>
-          <w:i/>
-          <w:snapToGrid/>
-          <w:color w:val="0000FF"/>
-        </w:rPr>
-        <w:t>按</w:t>
-      </w:r>
-      <w:r>
-        <w:rPr>
-          <w:rFonts w:ascii="Times New Roman"/>
-          <w:i/>
-          <w:snapToGrid/>
-          <w:color w:val="0000FF"/>
-        </w:rPr>
-        <w:t>严重程度分布</w:t>
-      </w:r>
-      <w:r>
-        <w:rPr>
-          <w:rFonts w:ascii="Times New Roman"/>
-          <w:i/>
-          <w:snapToGrid/>
-          <w:color w:val="0000FF"/>
-        </w:rPr>
-        <w:t>情况</w:t>
-      </w:r>
-      <w:r>
-        <w:rPr>
-          <w:rFonts w:ascii="Times New Roman" w:hint="eastAsia"/>
-          <w:i/>
-          <w:snapToGrid/>
-          <w:color w:val="0000FF"/>
-        </w:rPr>
-        <w:t>，</w:t>
-      </w:r>
-      <w:r>
-        <w:rPr>
-          <w:rFonts w:ascii="Times New Roman" w:hint="eastAsia"/>
-          <w:i/>
-          <w:snapToGrid/>
-          <w:color w:val="0000FF"/>
-        </w:rPr>
-        <w:t>包括不同严重程度缺陷个数及占缺陷总数百分比等。尽量使用图、表表示。</w:t>
-      </w:r>
-      <w:r>
-        <w:rPr>
-          <w:rFonts w:ascii="Times New Roman"/>
-          <w:i/>
-          <w:snapToGrid/>
-          <w:color w:val="0000FF"/>
-        </w:rPr>
-        <w:t>]</w:t>
-      </w:r>
     </w:p>
     <w:p>
       <w:pPr>
@@ -7143,7 +7304,6 @@
                 <w:sz w:val="21"/>
                 <w:szCs w:val="21"/>
               </w:rPr>
-              <w:lastRenderedPageBreak/>
               <w:t>缺陷个数</w:t>
             </w:r>
           </w:p>
@@ -7163,6 +7323,15 @@
                 <w:szCs w:val="21"/>
               </w:rPr>
             </w:pPr>
+            <w:r>
+              <w:rPr>
+                <w:rFonts w:ascii="Times New Roman" w:hint="eastAsia"/>
+                <w:snapToGrid/>
+                <w:sz w:val="21"/>
+                <w:szCs w:val="21"/>
+              </w:rPr>
+              <w:t>0</w:t>
+            </w:r>
           </w:p>
         </w:tc>
         <w:tc>
@@ -7180,6 +7349,15 @@
                 <w:szCs w:val="21"/>
               </w:rPr>
             </w:pPr>
+            <w:r>
+              <w:rPr>
+                <w:rFonts w:ascii="Times New Roman" w:hint="eastAsia"/>
+                <w:snapToGrid/>
+                <w:sz w:val="21"/>
+                <w:szCs w:val="21"/>
+              </w:rPr>
+              <w:t>1</w:t>
+            </w:r>
           </w:p>
         </w:tc>
         <w:tc>
@@ -7197,6 +7375,15 @@
                 <w:szCs w:val="21"/>
               </w:rPr>
             </w:pPr>
+            <w:r>
+              <w:rPr>
+                <w:rFonts w:ascii="Times New Roman" w:hint="eastAsia"/>
+                <w:snapToGrid/>
+                <w:sz w:val="21"/>
+                <w:szCs w:val="21"/>
+              </w:rPr>
+              <w:t>3</w:t>
+            </w:r>
           </w:p>
         </w:tc>
         <w:tc>
@@ -7214,6 +7401,15 @@
                 <w:szCs w:val="21"/>
               </w:rPr>
             </w:pPr>
+            <w:r>
+              <w:rPr>
+                <w:rFonts w:ascii="Times New Roman" w:hint="eastAsia"/>
+                <w:snapToGrid/>
+                <w:sz w:val="21"/>
+                <w:szCs w:val="21"/>
+              </w:rPr>
+              <w:t>0</w:t>
+            </w:r>
           </w:p>
         </w:tc>
         <w:tc>
@@ -7231,6 +7427,15 @@
                 <w:szCs w:val="21"/>
               </w:rPr>
             </w:pPr>
+            <w:r>
+              <w:rPr>
+                <w:rFonts w:ascii="Times New Roman" w:hint="eastAsia"/>
+                <w:snapToGrid/>
+                <w:sz w:val="21"/>
+                <w:szCs w:val="21"/>
+              </w:rPr>
+              <w:t>4</w:t>
+            </w:r>
           </w:p>
         </w:tc>
       </w:tr>
@@ -7278,6 +7483,15 @@
                 <w:szCs w:val="21"/>
               </w:rPr>
             </w:pPr>
+            <w:r>
+              <w:rPr>
+                <w:rFonts w:ascii="Times New Roman" w:hint="eastAsia"/>
+                <w:snapToGrid/>
+                <w:sz w:val="21"/>
+                <w:szCs w:val="21"/>
+              </w:rPr>
+              <w:t>0</w:t>
+            </w:r>
           </w:p>
         </w:tc>
         <w:tc>
@@ -7295,6 +7509,15 @@
                 <w:szCs w:val="21"/>
               </w:rPr>
             </w:pPr>
+            <w:r>
+              <w:rPr>
+                <w:rFonts w:ascii="Times New Roman" w:hint="eastAsia"/>
+                <w:snapToGrid/>
+                <w:sz w:val="21"/>
+                <w:szCs w:val="21"/>
+              </w:rPr>
+              <w:t>25%</w:t>
+            </w:r>
           </w:p>
         </w:tc>
         <w:tc>
@@ -7312,6 +7535,15 @@
                 <w:szCs w:val="21"/>
               </w:rPr>
             </w:pPr>
+            <w:r>
+              <w:rPr>
+                <w:rFonts w:ascii="Times New Roman" w:hint="eastAsia"/>
+                <w:snapToGrid/>
+                <w:sz w:val="21"/>
+                <w:szCs w:val="21"/>
+              </w:rPr>
+              <w:t>75%</w:t>
+            </w:r>
           </w:p>
         </w:tc>
         <w:tc>
@@ -7329,6 +7561,15 @@
                 <w:szCs w:val="21"/>
               </w:rPr>
             </w:pPr>
+            <w:r>
+              <w:rPr>
+                <w:rFonts w:ascii="Times New Roman" w:hint="eastAsia"/>
+                <w:snapToGrid/>
+                <w:sz w:val="21"/>
+                <w:szCs w:val="21"/>
+              </w:rPr>
+              <w:t>0</w:t>
+            </w:r>
           </w:p>
         </w:tc>
         <w:tc>
@@ -7346,6 +7587,15 @@
                 <w:szCs w:val="21"/>
               </w:rPr>
             </w:pPr>
+            <w:r>
+              <w:rPr>
+                <w:rFonts w:ascii="Times New Roman" w:hint="eastAsia"/>
+                <w:snapToGrid/>
+                <w:sz w:val="21"/>
+                <w:szCs w:val="21"/>
+              </w:rPr>
+              <w:t>100%</w:t>
+            </w:r>
           </w:p>
         </w:tc>
       </w:tr>
@@ -7381,7 +7631,7 @@
           <w:snapToGrid/>
         </w:rPr>
       </w:pPr>
-      <w:bookmarkStart w:id="12" w:name="_Toc393891309"/>
+      <w:bookmarkStart w:id="11" w:name="_Toc393891309"/>
       <w:r>
         <w:rPr>
           <w:rFonts w:ascii="Arial" w:hAnsi="Arial" w:hint="eastAsia"/>
@@ -7396,7 +7646,7 @@
         </w:rPr>
         <w:t>清单</w:t>
       </w:r>
-      <w:bookmarkEnd w:id="12"/>
+      <w:bookmarkEnd w:id="11"/>
     </w:p>
     <w:p>
       <w:pPr>
@@ -7407,7 +7657,7 @@
           <w:lang w:eastAsia="en-US"/>
         </w:rPr>
       </w:pPr>
-      <w:bookmarkStart w:id="13" w:name="_Toc393891310"/>
+      <w:bookmarkStart w:id="12" w:name="_Toc393891310"/>
       <w:proofErr w:type="spellStart"/>
       <w:r>
         <w:rPr>
@@ -7433,7 +7683,7 @@
         </w:rPr>
         <w:t>缺陷</w:t>
       </w:r>
-      <w:bookmarkEnd w:id="13"/>
+      <w:bookmarkEnd w:id="12"/>
       <w:proofErr w:type="spellEnd"/>
     </w:p>
     <w:p>
@@ -7441,66 +7691,12 @@
         <w:spacing w:after="120"/>
         <w:ind w:left="720"/>
         <w:rPr>
-          <w:rFonts w:ascii="Times New Roman"/>
-          <w:i/>
-          <w:snapToGrid/>
-          <w:color w:val="0000FF"/>
-        </w:rPr>
-      </w:pPr>
-      <w:r>
-        <w:rPr>
-          <w:rFonts w:ascii="Times New Roman"/>
-          <w:i/>
-          <w:snapToGrid/>
-          <w:color w:val="0000FF"/>
-        </w:rPr>
-        <w:t>[</w:t>
-      </w:r>
-      <w:r>
-        <w:rPr>
-          <w:rFonts w:ascii="Times New Roman"/>
-          <w:i/>
-          <w:snapToGrid/>
-          <w:color w:val="0000FF"/>
-        </w:rPr>
-        <w:t>简要</w:t>
-      </w:r>
-      <w:r>
-        <w:rPr>
           <w:rFonts w:ascii="Times New Roman" w:hint="eastAsia"/>
           <w:i/>
           <w:snapToGrid/>
           <w:color w:val="0000FF"/>
         </w:rPr>
-        <w:t>阐明</w:t>
-      </w:r>
-      <w:r>
-        <w:rPr>
-          <w:rFonts w:ascii="Times New Roman" w:hint="eastAsia"/>
-          <w:i/>
-          <w:snapToGrid/>
-          <w:color w:val="0000FF"/>
-        </w:rPr>
-        <w:t>功能缺陷汇总情况，并给出具体功能缺陷列表</w:t>
-      </w:r>
-      <w:r>
-        <w:rPr>
-          <w:rFonts w:ascii="Times New Roman" w:hint="eastAsia"/>
-          <w:i/>
-          <w:snapToGrid/>
-          <w:color w:val="0000FF"/>
-        </w:rPr>
-        <w:t>。</w:t>
-      </w:r>
-      <w:r>
-        <w:rPr>
-          <w:rFonts w:ascii="Times New Roman"/>
-          <w:i/>
-          <w:snapToGrid/>
-          <w:color w:val="0000FF"/>
-        </w:rPr>
-        <w:t>]</w:t>
-      </w:r>
+      </w:pPr>
     </w:p>
     <w:p>
       <w:pPr>
@@ -8044,6 +8240,26 @@
                 <w:szCs w:val="21"/>
               </w:rPr>
             </w:pPr>
+            <w:r>
+              <w:rPr>
+                <w:rFonts w:ascii="Times New Roman" w:hint="eastAsia"/>
+                <w:snapToGrid/>
+                <w:color w:val="000000"/>
+                <w:sz w:val="21"/>
+                <w:szCs w:val="21"/>
+              </w:rPr>
+              <w:t>B</w:t>
+            </w:r>
+            <w:r>
+              <w:rPr>
+                <w:rFonts w:ascii="Times New Roman"/>
+                <w:snapToGrid/>
+                <w:color w:val="000000"/>
+                <w:sz w:val="21"/>
+                <w:szCs w:val="21"/>
+              </w:rPr>
+              <w:t>ug001</w:t>
+            </w:r>
           </w:p>
         </w:tc>
         <w:tc>
@@ -8059,6 +8275,43 @@
           <w:p>
             <w:pPr>
               <w:widowControl/>
+              <w:spacing w:line="240" w:lineRule="auto"/>
+              <w:jc w:val="center"/>
+              <w:rPr>
+                <w:rFonts w:ascii="Times New Roman"/>
+                <w:snapToGrid/>
+                <w:sz w:val="22"/>
+                <w:szCs w:val="22"/>
+              </w:rPr>
+            </w:pPr>
+            <w:r>
+              <w:rPr>
+                <w:rFonts w:ascii="Times New Roman"/>
+                <w:sz w:val="22"/>
+                <w:szCs w:val="22"/>
+              </w:rPr>
+              <w:t>Urgent(</w:t>
+            </w:r>
+            <w:r>
+              <w:rPr>
+                <w:rFonts w:ascii="Times New Roman"/>
+                <w:sz w:val="22"/>
+                <w:szCs w:val="22"/>
+              </w:rPr>
+              <w:t>严重错误</w:t>
+            </w:r>
+            <w:r>
+              <w:rPr>
+                <w:rFonts w:ascii="Times New Roman"/>
+                <w:sz w:val="22"/>
+                <w:szCs w:val="22"/>
+              </w:rPr>
+              <w:t>)</w:t>
+            </w:r>
+          </w:p>
+          <w:p>
+            <w:pPr>
+              <w:widowControl/>
               <w:snapToGrid w:val="0"/>
               <w:spacing w:line="300" w:lineRule="auto"/>
               <w:jc w:val="center"/>
@@ -8096,6 +8349,16 @@
                 <w:szCs w:val="21"/>
               </w:rPr>
             </w:pPr>
+            <w:r>
+              <w:rPr>
+                <w:rFonts w:ascii="Times New Roman" w:hint="eastAsia"/>
+                <w:snapToGrid/>
+                <w:color w:val="000000"/>
+                <w:sz w:val="21"/>
+                <w:szCs w:val="21"/>
+              </w:rPr>
+              <w:t>推荐</w:t>
+            </w:r>
           </w:p>
         </w:tc>
         <w:tc>
@@ -8115,13 +8378,45 @@
               <w:spacing w:line="300" w:lineRule="auto"/>
               <w:jc w:val="center"/>
               <w:rPr>
-                <w:rFonts w:ascii="Times New Roman"/>
+                <w:rFonts w:ascii="Times New Roman" w:hint="eastAsia"/>
                 <w:snapToGrid/>
                 <w:color w:val="000000"/>
                 <w:sz w:val="21"/>
                 <w:szCs w:val="21"/>
               </w:rPr>
             </w:pPr>
+            <w:r>
+              <w:rPr>
+                <w:rFonts w:ascii="Times New Roman" w:hint="eastAsia"/>
+                <w:snapToGrid/>
+                <w:color w:val="000000"/>
+                <w:sz w:val="21"/>
+                <w:szCs w:val="21"/>
+              </w:rPr>
+              <w:t>推荐算法返回</w:t>
+            </w:r>
+            <w:proofErr w:type="spellStart"/>
+            <w:r>
+              <w:rPr>
+                <w:rFonts w:ascii="Times New Roman" w:hint="eastAsia"/>
+                <w:snapToGrid/>
+                <w:color w:val="000000"/>
+                <w:sz w:val="21"/>
+                <w:szCs w:val="21"/>
+              </w:rPr>
+              <w:t>Na</w:t>
+            </w:r>
+            <w:r>
+              <w:rPr>
+                <w:rFonts w:ascii="Times New Roman"/>
+                <w:snapToGrid/>
+                <w:color w:val="000000"/>
+                <w:sz w:val="21"/>
+                <w:szCs w:val="21"/>
+              </w:rPr>
+              <w:t>N</w:t>
+            </w:r>
+            <w:proofErr w:type="spellEnd"/>
           </w:p>
         </w:tc>
         <w:tc>
@@ -8134,6 +8429,43 @@
               <w:right w:val="single" w:sz="4" w:space="0" w:color="000000"/>
             </w:tcBorders>
           </w:tcPr>
+          <w:p>
+            <w:pPr>
+              <w:widowControl/>
+              <w:spacing w:line="240" w:lineRule="auto"/>
+              <w:jc w:val="center"/>
+              <w:rPr>
+                <w:rFonts w:ascii="Times New Roman"/>
+                <w:snapToGrid/>
+                <w:sz w:val="22"/>
+                <w:szCs w:val="22"/>
+              </w:rPr>
+            </w:pPr>
+            <w:r>
+              <w:rPr>
+                <w:rFonts w:hint="eastAsia"/>
+                <w:sz w:val="22"/>
+                <w:szCs w:val="22"/>
+              </w:rPr>
+              <w:t>当用户刚刚注册，还没有产生行为的时候，用户画像的生成算法中存在除法，会出现除数为</w:t>
+            </w:r>
+            <w:r>
+              <w:rPr>
+                <w:rFonts w:ascii="Times New Roman"/>
+                <w:sz w:val="22"/>
+                <w:szCs w:val="22"/>
+              </w:rPr>
+              <w:t>0</w:t>
+            </w:r>
+            <w:r>
+              <w:rPr>
+                <w:rFonts w:hint="eastAsia"/>
+                <w:sz w:val="22"/>
+                <w:szCs w:val="22"/>
+              </w:rPr>
+              <w:t>的情况。</w:t>
+            </w:r>
+          </w:p>
           <w:p>
             <w:pPr>
               <w:widowControl/>
@@ -8158,7 +8490,7 @@
               <w:spacing w:line="300" w:lineRule="auto"/>
               <w:jc w:val="center"/>
               <w:rPr>
-                <w:rFonts w:ascii="Times New Roman"/>
+                <w:rFonts w:ascii="Times New Roman" w:hint="eastAsia"/>
                 <w:color w:val="000000"/>
                 <w:sz w:val="21"/>
                 <w:szCs w:val="21"/>
@@ -8176,6 +8508,27 @@
               <w:right w:val="single" w:sz="4" w:space="0" w:color="000000"/>
             </w:tcBorders>
           </w:tcPr>
+          <w:p>
+            <w:pPr>
+              <w:widowControl/>
+              <w:spacing w:line="240" w:lineRule="auto"/>
+              <w:jc w:val="center"/>
+              <w:rPr>
+                <w:rFonts w:ascii="Times New Roman"/>
+                <w:snapToGrid/>
+                <w:sz w:val="22"/>
+                <w:szCs w:val="22"/>
+              </w:rPr>
+            </w:pPr>
+            <w:r>
+              <w:rPr>
+                <w:rFonts w:ascii="Times New Roman"/>
+                <w:sz w:val="22"/>
+                <w:szCs w:val="22"/>
+              </w:rPr>
+              <w:t>Jing-testcase-015</w:t>
+            </w:r>
+          </w:p>
           <w:p>
             <w:pPr>
               <w:widowControl/>
@@ -8263,6 +8616,7 @@
           </w:tcPr>
           <w:p>
             <w:pPr>
+              <w:widowControl/>
               <w:snapToGrid w:val="0"/>
               <w:spacing w:line="300" w:lineRule="auto"/>
               <w:jc w:val="center"/>
@@ -8274,6 +8628,46 @@
                 <w:szCs w:val="21"/>
               </w:rPr>
             </w:pPr>
+            <w:r>
+              <w:rPr>
+                <w:rFonts w:ascii="Times New Roman"/>
+                <w:snapToGrid/>
+                <w:color w:val="000000"/>
+                <w:sz w:val="21"/>
+                <w:szCs w:val="21"/>
+              </w:rPr>
+              <w:t>B</w:t>
+            </w:r>
+            <w:r>
+              <w:rPr>
+                <w:rFonts w:ascii="Times New Roman" w:hint="eastAsia"/>
+                <w:snapToGrid/>
+                <w:color w:val="000000"/>
+                <w:sz w:val="21"/>
+                <w:szCs w:val="21"/>
+              </w:rPr>
+              <w:t>ug</w:t>
+            </w:r>
+            <w:r>
+              <w:rPr>
+                <w:rFonts w:ascii="Times New Roman"/>
+                <w:snapToGrid/>
+                <w:color w:val="000000"/>
+                <w:sz w:val="21"/>
+                <w:szCs w:val="21"/>
+              </w:rPr>
+              <w:t>00</w:t>
+            </w:r>
+            <w:r>
+              <w:rPr>
+                <w:rFonts w:ascii="Times New Roman"/>
+                <w:snapToGrid/>
+                <w:color w:val="000000"/>
+                <w:sz w:val="21"/>
+                <w:szCs w:val="21"/>
+              </w:rPr>
+              <w:t>2</w:t>
+            </w:r>
           </w:p>
         </w:tc>
         <w:tc>
@@ -8300,6 +8694,36 @@
                 <w:szCs w:val="21"/>
               </w:rPr>
             </w:pPr>
+            <w:r>
+              <w:rPr>
+                <w:rFonts w:ascii="Times New Roman" w:hint="eastAsia"/>
+                <w:snapToGrid/>
+                <w:color w:val="000000"/>
+                <w:sz w:val="21"/>
+                <w:szCs w:val="21"/>
+              </w:rPr>
+              <w:t>M</w:t>
+            </w:r>
+            <w:r>
+              <w:rPr>
+                <w:rFonts w:ascii="Times New Roman"/>
+                <w:snapToGrid/>
+                <w:color w:val="000000"/>
+                <w:sz w:val="21"/>
+                <w:szCs w:val="21"/>
+              </w:rPr>
+              <w:t>edium</w:t>
+            </w:r>
+            <w:r>
+              <w:rPr>
+                <w:rFonts w:ascii="Times New Roman" w:hint="eastAsia"/>
+                <w:snapToGrid/>
+                <w:color w:val="000000"/>
+                <w:sz w:val="21"/>
+                <w:szCs w:val="21"/>
+              </w:rPr>
+              <w:t>（一般错误）</w:t>
+            </w:r>
           </w:p>
         </w:tc>
         <w:tc>
@@ -8326,6 +8750,18 @@
                 <w:szCs w:val="21"/>
               </w:rPr>
             </w:pPr>
+            <w:proofErr w:type="gramStart"/>
+            <w:r>
+              <w:rPr>
+                <w:rFonts w:ascii="Times New Roman" w:hint="eastAsia"/>
+                <w:snapToGrid/>
+                <w:color w:val="000000"/>
+                <w:sz w:val="21"/>
+                <w:szCs w:val="21"/>
+              </w:rPr>
+              <w:t>群聊测试</w:t>
+            </w:r>
+            <w:proofErr w:type="gramEnd"/>
           </w:p>
         </w:tc>
         <w:tc>
@@ -8345,211 +8781,57 @@
               <w:spacing w:line="300" w:lineRule="auto"/>
               <w:jc w:val="center"/>
               <w:rPr>
-                <w:rFonts w:ascii="Times New Roman"/>
+                <w:rFonts w:ascii="Times New Roman" w:hint="eastAsia"/>
                 <w:snapToGrid/>
                 <w:color w:val="000000"/>
                 <w:sz w:val="21"/>
                 <w:szCs w:val="21"/>
               </w:rPr>
             </w:pPr>
-          </w:p>
-        </w:tc>
-        <w:tc>
-          <w:tcPr>
-            <w:tcW w:w="4408" w:type="dxa"/>
-            <w:tcBorders>
-              <w:top w:val="single" w:sz="4" w:space="0" w:color="000000"/>
-              <w:left w:val="single" w:sz="4" w:space="0" w:color="000000"/>
-              <w:bottom w:val="single" w:sz="4" w:space="0" w:color="000000"/>
-              <w:right w:val="single" w:sz="4" w:space="0" w:color="000000"/>
-            </w:tcBorders>
-          </w:tcPr>
-          <w:p>
-            <w:pPr>
-              <w:widowControl/>
-              <w:snapToGrid w:val="0"/>
-              <w:spacing w:line="300" w:lineRule="auto"/>
-              <w:jc w:val="center"/>
-              <w:rPr>
-                <w:rFonts w:ascii="Times New Roman"/>
+            <w:proofErr w:type="gramStart"/>
+            <w:r>
+              <w:rPr>
+                <w:rFonts w:ascii="Times New Roman" w:hint="eastAsia"/>
                 <w:snapToGrid/>
                 <w:color w:val="000000"/>
                 <w:sz w:val="21"/>
                 <w:szCs w:val="21"/>
               </w:rPr>
-            </w:pPr>
-          </w:p>
-        </w:tc>
-        <w:tc>
-          <w:tcPr>
-            <w:tcW w:w="978" w:type="dxa"/>
-            <w:tcBorders>
-              <w:top w:val="single" w:sz="4" w:space="0" w:color="000000"/>
-              <w:left w:val="single" w:sz="4" w:space="0" w:color="000000"/>
-              <w:bottom w:val="single" w:sz="4" w:space="0" w:color="000000"/>
-              <w:right w:val="single" w:sz="4" w:space="0" w:color="000000"/>
-            </w:tcBorders>
-          </w:tcPr>
-          <w:p>
-            <w:pPr>
-              <w:widowControl/>
-              <w:snapToGrid w:val="0"/>
-              <w:spacing w:line="300" w:lineRule="auto"/>
-              <w:jc w:val="center"/>
-              <w:rPr>
-                <w:rFonts w:ascii="Times New Roman"/>
+              <w:t>群聊注册</w:t>
+            </w:r>
+            <w:proofErr w:type="gramEnd"/>
+            <w:r>
+              <w:rPr>
+                <w:rFonts w:ascii="Times New Roman" w:hint="eastAsia"/>
                 <w:snapToGrid/>
                 <w:color w:val="000000"/>
                 <w:sz w:val="21"/>
                 <w:szCs w:val="21"/>
               </w:rPr>
-            </w:pPr>
-          </w:p>
-        </w:tc>
-      </w:tr>
-      <w:tr>
-        <w:trPr>
-          <w:jc w:val="center"/>
-        </w:trPr>
-        <w:tc>
-          <w:tcPr>
-            <w:tcW w:w="425" w:type="dxa"/>
-            <w:tcBorders>
-              <w:top w:val="single" w:sz="4" w:space="0" w:color="000000"/>
-              <w:left w:val="single" w:sz="4" w:space="0" w:color="000000"/>
-              <w:bottom w:val="single" w:sz="4" w:space="0" w:color="000000"/>
-              <w:right w:val="single" w:sz="4" w:space="0" w:color="000000"/>
-            </w:tcBorders>
-            <w:vAlign w:val="center"/>
-            <w:hideMark/>
-          </w:tcPr>
-          <w:p>
-            <w:pPr>
-              <w:snapToGrid w:val="0"/>
-              <w:spacing w:line="300" w:lineRule="auto"/>
-              <w:jc w:val="center"/>
-              <w:rPr>
-                <w:rFonts w:ascii="Times New Roman"/>
+              <w:t>后</w:t>
+            </w:r>
+            <w:proofErr w:type="gramStart"/>
+            <w:r>
+              <w:rPr>
+                <w:rFonts w:ascii="Times New Roman" w:hint="eastAsia"/>
                 <w:snapToGrid/>
                 <w:color w:val="000000"/>
                 <w:sz w:val="21"/>
                 <w:szCs w:val="21"/>
               </w:rPr>
-            </w:pPr>
-            <w:r>
-              <w:rPr>
-                <w:rFonts w:ascii="Times New Roman"/>
+              <w:t>不</w:t>
+            </w:r>
+            <w:proofErr w:type="gramEnd"/>
+            <w:r>
+              <w:rPr>
+                <w:rFonts w:ascii="Times New Roman" w:hint="eastAsia"/>
                 <w:snapToGrid/>
                 <w:color w:val="000000"/>
                 <w:sz w:val="21"/>
                 <w:szCs w:val="21"/>
               </w:rPr>
-              <w:t>3</w:t>
-            </w:r>
-          </w:p>
-        </w:tc>
-        <w:tc>
-          <w:tcPr>
-            <w:tcW w:w="709" w:type="dxa"/>
-            <w:tcBorders>
-              <w:top w:val="single" w:sz="4" w:space="0" w:color="000000"/>
-              <w:left w:val="single" w:sz="4" w:space="0" w:color="000000"/>
-              <w:bottom w:val="single" w:sz="4" w:space="0" w:color="000000"/>
-              <w:right w:val="single" w:sz="4" w:space="0" w:color="000000"/>
-            </w:tcBorders>
-            <w:vAlign w:val="center"/>
-          </w:tcPr>
-          <w:p>
-            <w:pPr>
-              <w:snapToGrid w:val="0"/>
-              <w:spacing w:line="300" w:lineRule="auto"/>
-              <w:jc w:val="center"/>
-              <w:rPr>
-                <w:rFonts w:ascii="Times New Roman"/>
-                <w:snapToGrid/>
-                <w:color w:val="000000"/>
-                <w:sz w:val="21"/>
-                <w:szCs w:val="21"/>
-              </w:rPr>
-            </w:pPr>
-          </w:p>
-        </w:tc>
-        <w:tc>
-          <w:tcPr>
-            <w:tcW w:w="709" w:type="dxa"/>
-            <w:tcBorders>
-              <w:top w:val="single" w:sz="4" w:space="0" w:color="000000"/>
-              <w:left w:val="single" w:sz="4" w:space="0" w:color="000000"/>
-              <w:bottom w:val="single" w:sz="4" w:space="0" w:color="000000"/>
-              <w:right w:val="single" w:sz="4" w:space="0" w:color="000000"/>
-            </w:tcBorders>
-          </w:tcPr>
-          <w:p>
-            <w:pPr>
-              <w:widowControl/>
-              <w:snapToGrid w:val="0"/>
-              <w:spacing w:line="300" w:lineRule="auto"/>
-              <w:jc w:val="center"/>
-              <w:rPr>
-                <w:rFonts w:ascii="Times New Roman"/>
-                <w:snapToGrid/>
-                <w:color w:val="000000"/>
-                <w:sz w:val="21"/>
-                <w:szCs w:val="21"/>
-              </w:rPr>
-            </w:pPr>
-          </w:p>
-        </w:tc>
-        <w:tc>
-          <w:tcPr>
-            <w:tcW w:w="1129" w:type="dxa"/>
-            <w:tcBorders>
-              <w:top w:val="single" w:sz="4" w:space="0" w:color="000000"/>
-              <w:left w:val="single" w:sz="4" w:space="0" w:color="000000"/>
-              <w:bottom w:val="single" w:sz="4" w:space="0" w:color="000000"/>
-              <w:right w:val="single" w:sz="4" w:space="0" w:color="000000"/>
-            </w:tcBorders>
-          </w:tcPr>
-          <w:p>
-            <w:pPr>
-              <w:widowControl/>
-              <w:snapToGrid w:val="0"/>
-              <w:spacing w:line="300" w:lineRule="auto"/>
-              <w:jc w:val="center"/>
-              <w:rPr>
-                <w:rFonts w:ascii="Times New Roman"/>
-                <w:snapToGrid/>
-                <w:color w:val="000000"/>
-                <w:sz w:val="21"/>
-                <w:szCs w:val="21"/>
-              </w:rPr>
-            </w:pPr>
-          </w:p>
-        </w:tc>
-        <w:tc>
-          <w:tcPr>
-            <w:tcW w:w="1418" w:type="dxa"/>
-            <w:tcBorders>
-              <w:top w:val="single" w:sz="4" w:space="0" w:color="000000"/>
-              <w:left w:val="single" w:sz="4" w:space="0" w:color="000000"/>
-              <w:bottom w:val="single" w:sz="4" w:space="0" w:color="000000"/>
-              <w:right w:val="single" w:sz="4" w:space="0" w:color="000000"/>
-            </w:tcBorders>
-          </w:tcPr>
-          <w:p>
-            <w:pPr>
-              <w:widowControl/>
-              <w:snapToGrid w:val="0"/>
-              <w:spacing w:line="300" w:lineRule="auto"/>
-              <w:jc w:val="center"/>
-              <w:rPr>
-                <w:rFonts w:ascii="Times New Roman"/>
-                <w:snapToGrid/>
-                <w:color w:val="000000"/>
-                <w:sz w:val="21"/>
-                <w:szCs w:val="21"/>
-              </w:rPr>
-            </w:pPr>
+              <w:t>自动连接服务器</w:t>
+            </w:r>
           </w:p>
         </w:tc>
         <w:tc>
@@ -8586,17 +8868,284 @@
               <w:spacing w:line="300" w:lineRule="auto"/>
               <w:jc w:val="center"/>
               <w:rPr>
-                <w:rFonts w:ascii="Times New Roman"/>
+                <w:rFonts w:ascii="Times New Roman" w:hint="eastAsia"/>
                 <w:color w:val="000000"/>
                 <w:sz w:val="21"/>
                 <w:szCs w:val="21"/>
               </w:rPr>
             </w:pPr>
+            <w:r>
+              <w:rPr>
+                <w:rFonts w:ascii="Times New Roman" w:hint="eastAsia"/>
+                <w:color w:val="000000"/>
+                <w:sz w:val="21"/>
+                <w:szCs w:val="21"/>
+              </w:rPr>
+              <w:t>用户注册后，返回</w:t>
+            </w:r>
+            <w:r>
+              <w:rPr>
+                <w:rFonts w:ascii="Times New Roman" w:hint="eastAsia"/>
+                <w:color w:val="000000"/>
+                <w:sz w:val="21"/>
+                <w:szCs w:val="21"/>
+              </w:rPr>
+              <w:t>A</w:t>
+            </w:r>
+            <w:r>
+              <w:rPr>
+                <w:rFonts w:ascii="Times New Roman"/>
+                <w:color w:val="000000"/>
+                <w:sz w:val="21"/>
+                <w:szCs w:val="21"/>
+              </w:rPr>
+              <w:t>pp</w:t>
+            </w:r>
+            <w:r>
+              <w:rPr>
+                <w:rFonts w:ascii="Times New Roman" w:hint="eastAsia"/>
+                <w:color w:val="000000"/>
+                <w:sz w:val="21"/>
+                <w:szCs w:val="21"/>
+              </w:rPr>
+              <w:t>，</w:t>
+            </w:r>
+            <w:r>
+              <w:rPr>
+                <w:rFonts w:ascii="Times New Roman" w:hint="eastAsia"/>
+                <w:color w:val="000000"/>
+                <w:sz w:val="21"/>
+                <w:szCs w:val="21"/>
+              </w:rPr>
+              <w:t>App</w:t>
+            </w:r>
+            <w:r>
+              <w:rPr>
+                <w:rFonts w:ascii="Times New Roman" w:hint="eastAsia"/>
+                <w:color w:val="000000"/>
+                <w:sz w:val="21"/>
+                <w:szCs w:val="21"/>
+              </w:rPr>
+              <w:t>不会主动连接</w:t>
+            </w:r>
+            <w:proofErr w:type="gramStart"/>
+            <w:r>
+              <w:rPr>
+                <w:rFonts w:ascii="Times New Roman" w:hint="eastAsia"/>
+                <w:color w:val="000000"/>
+                <w:sz w:val="21"/>
+                <w:szCs w:val="21"/>
+              </w:rPr>
+              <w:t>到群聊</w:t>
+            </w:r>
+            <w:proofErr w:type="gramEnd"/>
+            <w:r>
+              <w:rPr>
+                <w:rFonts w:ascii="Times New Roman" w:hint="eastAsia"/>
+                <w:color w:val="000000"/>
+                <w:sz w:val="21"/>
+                <w:szCs w:val="21"/>
+              </w:rPr>
+              <w:t>服务器，现在添加代码，冗余改善</w:t>
+            </w:r>
           </w:p>
         </w:tc>
         <w:tc>
           <w:tcPr>
             <w:tcW w:w="978" w:type="dxa"/>
+            <w:tcBorders>
+              <w:top w:val="single" w:sz="4" w:space="0" w:color="000000"/>
+              <w:left w:val="single" w:sz="4" w:space="0" w:color="000000"/>
+              <w:bottom w:val="single" w:sz="4" w:space="0" w:color="000000"/>
+              <w:right w:val="single" w:sz="4" w:space="0" w:color="000000"/>
+            </w:tcBorders>
+          </w:tcPr>
+          <w:p>
+            <w:pPr>
+              <w:widowControl/>
+              <w:spacing w:line="240" w:lineRule="auto"/>
+              <w:jc w:val="center"/>
+              <w:rPr>
+                <w:rFonts w:ascii="Times New Roman"/>
+                <w:snapToGrid/>
+                <w:sz w:val="22"/>
+                <w:szCs w:val="22"/>
+              </w:rPr>
+            </w:pPr>
+            <w:r>
+              <w:rPr>
+                <w:rFonts w:ascii="Times New Roman"/>
+                <w:sz w:val="22"/>
+                <w:szCs w:val="22"/>
+              </w:rPr>
+              <w:t>Jing-testcase-024</w:t>
+            </w:r>
+          </w:p>
+          <w:p>
+            <w:pPr>
+              <w:widowControl/>
+              <w:snapToGrid w:val="0"/>
+              <w:spacing w:line="300" w:lineRule="auto"/>
+              <w:jc w:val="center"/>
+              <w:rPr>
+                <w:rFonts w:ascii="Times New Roman"/>
+                <w:snapToGrid/>
+                <w:color w:val="000000"/>
+                <w:sz w:val="21"/>
+                <w:szCs w:val="21"/>
+              </w:rPr>
+            </w:pPr>
+          </w:p>
+        </w:tc>
+      </w:tr>
+      <w:tr>
+        <w:trPr>
+          <w:jc w:val="center"/>
+        </w:trPr>
+        <w:tc>
+          <w:tcPr>
+            <w:tcW w:w="425" w:type="dxa"/>
+            <w:tcBorders>
+              <w:top w:val="single" w:sz="4" w:space="0" w:color="000000"/>
+              <w:left w:val="single" w:sz="4" w:space="0" w:color="000000"/>
+              <w:bottom w:val="single" w:sz="4" w:space="0" w:color="000000"/>
+              <w:right w:val="single" w:sz="4" w:space="0" w:color="000000"/>
+            </w:tcBorders>
+            <w:vAlign w:val="center"/>
+            <w:hideMark/>
+          </w:tcPr>
+          <w:p>
+            <w:pPr>
+              <w:snapToGrid w:val="0"/>
+              <w:spacing w:line="300" w:lineRule="auto"/>
+              <w:jc w:val="center"/>
+              <w:rPr>
+                <w:rFonts w:ascii="Times New Roman"/>
+                <w:snapToGrid/>
+                <w:color w:val="000000"/>
+                <w:sz w:val="21"/>
+                <w:szCs w:val="21"/>
+              </w:rPr>
+            </w:pPr>
+            <w:r>
+              <w:rPr>
+                <w:rFonts w:ascii="Times New Roman"/>
+                <w:snapToGrid/>
+                <w:color w:val="000000"/>
+                <w:sz w:val="21"/>
+                <w:szCs w:val="21"/>
+              </w:rPr>
+              <w:t>3</w:t>
+            </w:r>
+          </w:p>
+        </w:tc>
+        <w:tc>
+          <w:tcPr>
+            <w:tcW w:w="709" w:type="dxa"/>
+            <w:tcBorders>
+              <w:top w:val="single" w:sz="4" w:space="0" w:color="000000"/>
+              <w:left w:val="single" w:sz="4" w:space="0" w:color="000000"/>
+              <w:bottom w:val="single" w:sz="4" w:space="0" w:color="000000"/>
+              <w:right w:val="single" w:sz="4" w:space="0" w:color="000000"/>
+            </w:tcBorders>
+            <w:vAlign w:val="center"/>
+          </w:tcPr>
+          <w:p>
+            <w:pPr>
+              <w:snapToGrid w:val="0"/>
+              <w:spacing w:line="300" w:lineRule="auto"/>
+              <w:jc w:val="center"/>
+              <w:rPr>
+                <w:rFonts w:ascii="Times New Roman"/>
+                <w:snapToGrid/>
+                <w:color w:val="000000"/>
+                <w:sz w:val="21"/>
+                <w:szCs w:val="21"/>
+              </w:rPr>
+            </w:pPr>
+          </w:p>
+        </w:tc>
+        <w:tc>
+          <w:tcPr>
+            <w:tcW w:w="709" w:type="dxa"/>
+            <w:tcBorders>
+              <w:top w:val="single" w:sz="4" w:space="0" w:color="000000"/>
+              <w:left w:val="single" w:sz="4" w:space="0" w:color="000000"/>
+              <w:bottom w:val="single" w:sz="4" w:space="0" w:color="000000"/>
+              <w:right w:val="single" w:sz="4" w:space="0" w:color="000000"/>
+            </w:tcBorders>
+          </w:tcPr>
+          <w:p>
+            <w:pPr>
+              <w:widowControl/>
+              <w:snapToGrid w:val="0"/>
+              <w:spacing w:line="300" w:lineRule="auto"/>
+              <w:jc w:val="center"/>
+              <w:rPr>
+                <w:rFonts w:ascii="Times New Roman"/>
+                <w:snapToGrid/>
+                <w:color w:val="000000"/>
+                <w:sz w:val="21"/>
+                <w:szCs w:val="21"/>
+              </w:rPr>
+            </w:pPr>
+          </w:p>
+        </w:tc>
+        <w:tc>
+          <w:tcPr>
+            <w:tcW w:w="1129" w:type="dxa"/>
+            <w:tcBorders>
+              <w:top w:val="single" w:sz="4" w:space="0" w:color="000000"/>
+              <w:left w:val="single" w:sz="4" w:space="0" w:color="000000"/>
+              <w:bottom w:val="single" w:sz="4" w:space="0" w:color="000000"/>
+              <w:right w:val="single" w:sz="4" w:space="0" w:color="000000"/>
+            </w:tcBorders>
+          </w:tcPr>
+          <w:p>
+            <w:pPr>
+              <w:widowControl/>
+              <w:snapToGrid w:val="0"/>
+              <w:spacing w:line="300" w:lineRule="auto"/>
+              <w:jc w:val="center"/>
+              <w:rPr>
+                <w:rFonts w:ascii="Times New Roman"/>
+                <w:snapToGrid/>
+                <w:color w:val="000000"/>
+                <w:sz w:val="21"/>
+                <w:szCs w:val="21"/>
+              </w:rPr>
+            </w:pPr>
+          </w:p>
+        </w:tc>
+        <w:tc>
+          <w:tcPr>
+            <w:tcW w:w="1418" w:type="dxa"/>
+            <w:tcBorders>
+              <w:top w:val="single" w:sz="4" w:space="0" w:color="000000"/>
+              <w:left w:val="single" w:sz="4" w:space="0" w:color="000000"/>
+              <w:bottom w:val="single" w:sz="4" w:space="0" w:color="000000"/>
+              <w:right w:val="single" w:sz="4" w:space="0" w:color="000000"/>
+            </w:tcBorders>
+          </w:tcPr>
+          <w:p>
+            <w:pPr>
+              <w:widowControl/>
+              <w:snapToGrid w:val="0"/>
+              <w:spacing w:line="300" w:lineRule="auto"/>
+              <w:jc w:val="center"/>
+              <w:rPr>
+                <w:rFonts w:ascii="Times New Roman"/>
+                <w:snapToGrid/>
+                <w:color w:val="000000"/>
+                <w:sz w:val="21"/>
+                <w:szCs w:val="21"/>
+              </w:rPr>
+            </w:pPr>
+          </w:p>
+        </w:tc>
+        <w:tc>
+          <w:tcPr>
+            <w:tcW w:w="4408" w:type="dxa"/>
             <w:tcBorders>
               <w:top w:val="single" w:sz="4" w:space="0" w:color="000000"/>
               <w:left w:val="single" w:sz="4" w:space="0" w:color="000000"/>
@@ -8636,6 +9185,48 @@
             </w:pPr>
           </w:p>
         </w:tc>
+        <w:tc>
+          <w:tcPr>
+            <w:tcW w:w="978" w:type="dxa"/>
+            <w:tcBorders>
+              <w:top w:val="single" w:sz="4" w:space="0" w:color="000000"/>
+              <w:left w:val="single" w:sz="4" w:space="0" w:color="000000"/>
+              <w:bottom w:val="single" w:sz="4" w:space="0" w:color="000000"/>
+              <w:right w:val="single" w:sz="4" w:space="0" w:color="000000"/>
+            </w:tcBorders>
+          </w:tcPr>
+          <w:p>
+            <w:pPr>
+              <w:widowControl/>
+              <w:tabs>
+                <w:tab w:val="left" w:pos="916"/>
+                <w:tab w:val="left" w:pos="1832"/>
+                <w:tab w:val="left" w:pos="2748"/>
+                <w:tab w:val="left" w:pos="3664"/>
+                <w:tab w:val="left" w:pos="4580"/>
+                <w:tab w:val="left" w:pos="5496"/>
+                <w:tab w:val="left" w:pos="6412"/>
+                <w:tab w:val="left" w:pos="7328"/>
+                <w:tab w:val="left" w:pos="8244"/>
+                <w:tab w:val="left" w:pos="9160"/>
+                <w:tab w:val="left" w:pos="10076"/>
+                <w:tab w:val="left" w:pos="10992"/>
+                <w:tab w:val="left" w:pos="11908"/>
+                <w:tab w:val="left" w:pos="12824"/>
+                <w:tab w:val="left" w:pos="13740"/>
+                <w:tab w:val="left" w:pos="14656"/>
+              </w:tabs>
+              <w:spacing w:line="300" w:lineRule="auto"/>
+              <w:jc w:val="center"/>
+              <w:rPr>
+                <w:rFonts w:ascii="Times New Roman"/>
+                <w:color w:val="000000"/>
+                <w:sz w:val="21"/>
+                <w:szCs w:val="21"/>
+              </w:rPr>
+            </w:pPr>
+          </w:p>
+        </w:tc>
       </w:tr>
     </w:tbl>
     <w:p>
@@ -8803,7 +9394,15 @@
           <w:rFonts w:ascii="Times New Roman" w:hint="eastAsia"/>
           <w:snapToGrid/>
         </w:rPr>
-        <w:t>）：严重错误，系统的次要功能点或需求点没有实现；数据丢失或损坏。执行软件主要功能的测试用例导致系统出错，程序无法正常继续执行；程序执行过于缓慢或是占用过大的系统资源。</w:t>
+        <w:t>）：严重错误，系统的次要功能点或需求点没有实现；数据丢失或损坏。执行软件主要功能的测试用例导致系统出错，程序无法正常继续执行；程序执行过于缓慢或是占用过大的系统</w:t>
+      </w:r>
+      <w:r>
+        <w:rPr>
+          <w:rFonts w:ascii="Times New Roman" w:hint="eastAsia"/>
+          <w:snapToGrid/>
+        </w:rPr>
+        <w:lastRenderedPageBreak/>
+        <w:t>资源。</w:t>
       </w:r>
     </w:p>
     <w:p>
@@ -9014,7 +9613,7 @@
           <w:lang w:eastAsia="en-US"/>
         </w:rPr>
       </w:pPr>
-      <w:bookmarkStart w:id="14" w:name="_Toc393891311"/>
+      <w:bookmarkStart w:id="13" w:name="_Toc393891311"/>
       <w:proofErr w:type="spellStart"/>
       <w:r>
         <w:rPr>
@@ -9041,283 +9640,8 @@
         </w:rPr>
         <w:t>缺陷</w:t>
       </w:r>
-      <w:bookmarkEnd w:id="14"/>
+      <w:bookmarkEnd w:id="13"/>
       <w:proofErr w:type="spellEnd"/>
-    </w:p>
-    <w:p>
-      <w:pPr>
-        <w:spacing w:after="120"/>
-        <w:ind w:left="720"/>
-        <w:rPr>
-          <w:rFonts w:ascii="Times New Roman"/>
-          <w:i/>
-          <w:snapToGrid/>
-          <w:color w:val="0000FF"/>
-        </w:rPr>
-      </w:pPr>
-      <w:r>
-        <w:rPr>
-          <w:rFonts w:ascii="Times New Roman"/>
-          <w:i/>
-          <w:snapToGrid/>
-          <w:color w:val="0000FF"/>
-        </w:rPr>
-        <w:t>[</w:t>
-      </w:r>
-      <w:r>
-        <w:rPr>
-          <w:rFonts w:ascii="Times New Roman" w:hint="eastAsia"/>
-          <w:i/>
-          <w:snapToGrid/>
-          <w:color w:val="0000FF"/>
-        </w:rPr>
-        <w:t>简要</w:t>
-      </w:r>
-      <w:proofErr w:type="gramStart"/>
-      <w:r>
-        <w:rPr>
-          <w:rFonts w:ascii="Times New Roman" w:hint="eastAsia"/>
-          <w:i/>
-          <w:snapToGrid/>
-          <w:color w:val="0000FF"/>
-        </w:rPr>
-        <w:t>阐明</w:t>
-      </w:r>
-      <w:r>
-        <w:rPr>
-          <w:rFonts w:ascii="Times New Roman" w:hint="eastAsia"/>
-          <w:i/>
-          <w:snapToGrid/>
-          <w:color w:val="0000FF"/>
-        </w:rPr>
-        <w:t>非</w:t>
-      </w:r>
-      <w:proofErr w:type="gramEnd"/>
-      <w:r>
-        <w:rPr>
-          <w:rFonts w:ascii="Times New Roman" w:hint="eastAsia"/>
-          <w:i/>
-          <w:snapToGrid/>
-          <w:color w:val="0000FF"/>
-        </w:rPr>
-        <w:t>功能缺陷汇总情况，并给出具体</w:t>
-      </w:r>
-      <w:r>
-        <w:rPr>
-          <w:rFonts w:ascii="Times New Roman" w:hint="eastAsia"/>
-          <w:i/>
-          <w:snapToGrid/>
-          <w:color w:val="0000FF"/>
-        </w:rPr>
-        <w:t>非</w:t>
-      </w:r>
-      <w:r>
-        <w:rPr>
-          <w:rFonts w:ascii="Times New Roman" w:hint="eastAsia"/>
-          <w:i/>
-          <w:snapToGrid/>
-          <w:color w:val="0000FF"/>
-        </w:rPr>
-        <w:t>功能缺陷列表。</w:t>
-      </w:r>
-      <w:r>
-        <w:rPr>
-          <w:rFonts w:ascii="Times New Roman" w:hint="eastAsia"/>
-          <w:i/>
-          <w:snapToGrid/>
-          <w:color w:val="0000FF"/>
-        </w:rPr>
-        <w:t>(</w:t>
-      </w:r>
-      <w:r>
-        <w:rPr>
-          <w:rFonts w:ascii="Times New Roman"/>
-          <w:i/>
-          <w:snapToGrid/>
-          <w:color w:val="0000FF"/>
-        </w:rPr>
-        <w:t>根据所测系统的实际情况</w:t>
-      </w:r>
-      <w:r>
-        <w:rPr>
-          <w:rFonts w:ascii="Times New Roman" w:hint="eastAsia"/>
-          <w:i/>
-          <w:snapToGrid/>
-          <w:color w:val="0000FF"/>
-        </w:rPr>
-        <w:t>，可选择性地</w:t>
-      </w:r>
-      <w:r>
-        <w:rPr>
-          <w:rFonts w:ascii="Times New Roman" w:hint="eastAsia"/>
-          <w:i/>
-          <w:snapToGrid/>
-          <w:color w:val="0000FF"/>
-        </w:rPr>
-        <w:t>对系统进行</w:t>
-      </w:r>
-      <w:r>
-        <w:rPr>
-          <w:rFonts w:ascii="Times New Roman" w:hint="eastAsia"/>
-          <w:i/>
-          <w:snapToGrid/>
-          <w:color w:val="0000FF"/>
-        </w:rPr>
-        <w:t>必要的</w:t>
-      </w:r>
-      <w:r>
-        <w:rPr>
-          <w:rFonts w:ascii="Times New Roman" w:hint="eastAsia"/>
-          <w:i/>
-          <w:snapToGrid/>
-          <w:color w:val="0000FF"/>
-        </w:rPr>
-        <w:t>非功能性</w:t>
-      </w:r>
-      <w:r>
-        <w:rPr>
-          <w:rFonts w:ascii="Times New Roman" w:hint="eastAsia"/>
-          <w:i/>
-          <w:snapToGrid/>
-          <w:color w:val="0000FF"/>
-        </w:rPr>
-        <w:t>测试</w:t>
-      </w:r>
-      <w:r>
-        <w:rPr>
-          <w:rFonts w:ascii="Times New Roman" w:hint="eastAsia"/>
-          <w:i/>
-          <w:snapToGrid/>
-          <w:color w:val="0000FF"/>
-        </w:rPr>
-        <w:t>，包括系统的性能、</w:t>
-      </w:r>
-      <w:r>
-        <w:rPr>
-          <w:rFonts w:ascii="Times New Roman"/>
-          <w:i/>
-          <w:snapToGrid/>
-          <w:color w:val="0000FF"/>
-        </w:rPr>
-        <w:t>可靠性</w:t>
-      </w:r>
-      <w:r>
-        <w:rPr>
-          <w:rFonts w:ascii="Times New Roman" w:hint="eastAsia"/>
-          <w:i/>
-          <w:snapToGrid/>
-          <w:color w:val="0000FF"/>
-        </w:rPr>
-        <w:t>、</w:t>
-      </w:r>
-      <w:r>
-        <w:rPr>
-          <w:rFonts w:ascii="Times New Roman" w:hint="eastAsia"/>
-          <w:i/>
-          <w:snapToGrid/>
-          <w:color w:val="0000FF"/>
-        </w:rPr>
-        <w:t>易用性、安全性、</w:t>
-      </w:r>
-      <w:r>
-        <w:rPr>
-          <w:rFonts w:ascii="Times New Roman"/>
-          <w:i/>
-          <w:snapToGrid/>
-          <w:color w:val="0000FF"/>
-        </w:rPr>
-        <w:t>兼容性</w:t>
-      </w:r>
-      <w:r>
-        <w:rPr>
-          <w:rFonts w:ascii="Times New Roman" w:hint="eastAsia"/>
-          <w:i/>
-          <w:snapToGrid/>
-          <w:color w:val="0000FF"/>
-        </w:rPr>
-        <w:t>等</w:t>
-      </w:r>
-      <w:r>
-        <w:rPr>
-          <w:rFonts w:ascii="Times New Roman" w:hint="eastAsia"/>
-          <w:i/>
-          <w:snapToGrid/>
-          <w:color w:val="0000FF"/>
-        </w:rPr>
-        <w:t>。</w:t>
-      </w:r>
-      <w:r>
-        <w:rPr>
-          <w:rFonts w:ascii="Times New Roman" w:hint="eastAsia"/>
-          <w:i/>
-          <w:snapToGrid/>
-          <w:color w:val="0000FF"/>
-        </w:rPr>
-        <w:t>)</w:t>
-      </w:r>
-      <w:r>
-        <w:rPr>
-          <w:rFonts w:ascii="Times New Roman"/>
-          <w:i/>
-          <w:snapToGrid/>
-          <w:color w:val="0000FF"/>
-        </w:rPr>
-        <w:t>请参考功能缺陷</w:t>
-      </w:r>
-      <w:r>
-        <w:rPr>
-          <w:rFonts w:ascii="Times New Roman"/>
-          <w:i/>
-          <w:snapToGrid/>
-          <w:color w:val="0000FF"/>
-        </w:rPr>
-        <w:t>列表</w:t>
-      </w:r>
-      <w:r>
-        <w:rPr>
-          <w:rFonts w:ascii="Times New Roman" w:hint="eastAsia"/>
-          <w:i/>
-          <w:snapToGrid/>
-          <w:color w:val="0000FF"/>
-        </w:rPr>
-        <w:t>给出</w:t>
-      </w:r>
-      <w:r>
-        <w:rPr>
-          <w:rFonts w:ascii="Times New Roman" w:hint="eastAsia"/>
-          <w:i/>
-          <w:snapToGrid/>
-          <w:color w:val="0000FF"/>
-        </w:rPr>
-        <w:t>相关</w:t>
-      </w:r>
-      <w:r>
-        <w:rPr>
-          <w:rFonts w:ascii="Times New Roman" w:hint="eastAsia"/>
-          <w:i/>
-          <w:snapToGrid/>
-          <w:color w:val="0000FF"/>
-        </w:rPr>
-        <w:t>缺陷清单</w:t>
-      </w:r>
-      <w:r>
-        <w:rPr>
-          <w:rFonts w:ascii="Times New Roman" w:hint="eastAsia"/>
-          <w:i/>
-          <w:snapToGrid/>
-          <w:color w:val="0000FF"/>
-        </w:rPr>
-        <w:t>。</w:t>
-      </w:r>
-      <w:r>
-        <w:rPr>
-          <w:rFonts w:ascii="Times New Roman"/>
-          <w:i/>
-          <w:snapToGrid/>
-          <w:color w:val="0000FF"/>
-        </w:rPr>
-        <w:t>]</w:t>
-      </w:r>
     </w:p>
     <w:p>
       <w:pPr>
@@ -9462,7 +9786,6 @@
                 <w:sz w:val="21"/>
                 <w:szCs w:val="21"/>
               </w:rPr>
-              <w:lastRenderedPageBreak/>
               <w:t>序</w:t>
             </w:r>
           </w:p>
@@ -10868,106 +11191,101 @@
       <w:pPr>
         <w:pStyle w:val="1"/>
       </w:pPr>
-      <w:bookmarkStart w:id="15" w:name="_Toc393891312"/>
+      <w:bookmarkStart w:id="14" w:name="_Toc393891312"/>
       <w:r>
         <w:rPr>
           <w:rFonts w:hint="eastAsia"/>
         </w:rPr>
         <w:t>测试结论与建议</w:t>
       </w:r>
-      <w:bookmarkEnd w:id="15"/>
+      <w:bookmarkEnd w:id="14"/>
     </w:p>
     <w:p>
       <w:pPr>
         <w:pStyle w:val="InfoBlue"/>
       </w:pPr>
-      <w:r>
-        <w:t>[</w:t>
-      </w:r>
-      <w:r>
-        <w:t>描述测试过程中所遇到的问题</w:t>
-      </w:r>
+      <w:proofErr w:type="gramStart"/>
       <w:r>
         <w:rPr>
           <w:rFonts w:hint="eastAsia"/>
         </w:rPr>
-        <w:t>，</w:t>
+        <w:t>由于</w:t>
       </w:r>
       <w:r>
         <w:rPr>
           <w:rFonts w:hint="eastAsia"/>
         </w:rPr>
-        <w:t>根据</w:t>
-      </w:r>
+        <w:t>微信小</w:t>
+      </w:r>
+      <w:proofErr w:type="gramEnd"/>
       <w:r>
         <w:rPr>
           <w:rFonts w:hint="eastAsia"/>
         </w:rPr>
-        <w:t>测试中所遇到的问题、</w:t>
+        <w:t>程序必须走</w:t>
       </w:r>
       <w:r>
         <w:rPr>
           <w:rFonts w:hint="eastAsia"/>
         </w:rPr>
-        <w:t>对测试结果所进行的</w:t>
+        <w:t>h</w:t>
+      </w:r>
+      <w:r>
+        <w:t xml:space="preserve">ttps, </w:t>
       </w:r>
       <w:r>
         <w:rPr>
           <w:rFonts w:hint="eastAsia"/>
         </w:rPr>
-        <w:t>分析</w:t>
-      </w:r>
+        <w:t>且必须有域名备案，而在进行性能压力测试的时候发，发现阿里云的机器是有带宽瓶颈的，我们</w:t>
+      </w:r>
+      <w:proofErr w:type="gramStart"/>
       <w:r>
         <w:rPr>
           <w:rFonts w:hint="eastAsia"/>
         </w:rPr>
-        <w:t>，</w:t>
-      </w:r>
+        <w:t>的微信小</w:t>
+      </w:r>
+      <w:proofErr w:type="gramEnd"/>
       <w:r>
         <w:rPr>
           <w:rFonts w:hint="eastAsia"/>
         </w:rPr>
-        <w:t>给出对本次测试的结论</w:t>
-      </w:r>
+        <w:t>程序的</w:t>
+      </w:r>
+      <w:proofErr w:type="spellStart"/>
       <w:r>
         <w:rPr>
           <w:rFonts w:hint="eastAsia"/>
         </w:rPr>
-        <w:t>、</w:t>
-      </w:r>
+        <w:t>A</w:t>
+      </w:r>
+      <w:r>
+        <w:t>p</w:t>
+      </w:r>
+      <w:proofErr w:type="spellEnd"/>
       <w:r>
         <w:rPr>
           <w:rFonts w:hint="eastAsia"/>
         </w:rPr>
-        <w:t>及</w:t>
-      </w:r>
-      <w:r>
+        <w:t>是通过阿里云机器机型反向代理进行转发的，因此造成了小程序的性能瓶颈。</w:t>
+      </w:r>
+    </w:p>
+    <w:p>
+      <w:pPr>
+        <w:pStyle w:val="a9"/>
         <w:rPr>
           <w:rFonts w:hint="eastAsia"/>
         </w:rPr>
-        <w:t>可取的</w:t>
-      </w:r>
+      </w:pPr>
       <w:r>
         <w:rPr>
           <w:rFonts w:hint="eastAsia"/>
         </w:rPr>
-        <w:t>建议措施</w:t>
-      </w:r>
-      <w:r>
-        <w:rPr>
-          <w:rFonts w:hint="eastAsia"/>
-        </w:rPr>
-        <w:t>等</w:t>
-      </w:r>
-      <w:r>
-        <w:rPr>
-          <w:rFonts w:hint="eastAsia"/>
-        </w:rPr>
-        <w:t>。</w:t>
-      </w:r>
-      <w:r>
-        <w:t>]</w:t>
-      </w:r>
+        <w:t>聊天功能目前很薄弱，后期需要大量加强</w:t>
+      </w:r>
+      <w:bookmarkStart w:id="15" w:name="_GoBack"/>
+      <w:bookmarkEnd w:id="15"/>
     </w:p>
     <w:sectPr>
       <w:headerReference w:type="default" r:id="rId8"/>
@@ -10981,7 +11299,7 @@
 </file>
 
 <file path=word/endnotes.xml><?xml version="1.0" encoding="utf-8"?>
-<w:endnotes xmlns:wpc="http://schemas.microsoft.com/office/word/2010/wordprocessingCanvas" xmlns:cx="http://schemas.microsoft.com/office/drawing/2014/chartex" xmlns:cx1="http://schemas.microsoft.com/office/drawing/2015/9/8/chartex" xmlns:cx2="http://schemas.microsoft.com/office/drawing/2015/10/21/chartex" xmlns:cx3="http://schemas.microsoft.com/office/drawing/2016/5/9/chartex" xmlns:cx4="http://schemas.microsoft.com/office/drawing/2016/5/10/chartex" xmlns:cx5="http://schemas.microsoft.com/office/drawing/2016/5/11/chartex" xmlns:cx6="http://schemas.microsoft.com/office/drawing/2016/5/12/chartex" xmlns:cx7="http://schemas.microsoft.com/office/drawing/2016/5/13/chartex" xmlns:cx8="http://schemas.microsoft.com/office/drawing/2016/5/14/chartex" xmlns:mc="http://schemas.openxmlformats.org/markup-compatibility/2006" xmlns:aink="http://schemas.microsoft.com/office/drawing/2016/ink" xmlns:am3d="http://schemas.microsoft.com/office/drawing/2017/model3d" xmlns:o="urn:schemas-microsoft-com:office:office" xmlns:r="http://schemas.openxmlformats.org/officeDocument/2006/relationships" xmlns:m="http://schemas.openxmlformats.org/officeDocument/2006/math" xmlns:v="urn:schemas-microsoft-com:vml" xmlns:wp14="http://schemas.microsoft.com/office/word/2010/wordprocessingDrawing" xmlns:wp="http://schemas.openxmlformats.org/drawingml/2006/wordprocessingDrawing" xmlns:w10="urn:schemas-microsoft-com:office:word" xmlns:w="http://schemas.openxmlformats.org/wordprocessingml/2006/main" xmlns:w14="http://schemas.microsoft.com/office/word/2010/wordml" xmlns:w15="http://schemas.microsoft.com/office/word/2012/wordml" xmlns:w16cid="http://schemas.microsoft.com/office/word/2016/wordml/cid" xmlns:w16se="http://schemas.microsoft.com/office/word/2015/wordml/symex" xmlns:wpg="http://schemas.microsoft.com/office/word/2010/wordprocessingGroup" xmlns:wpi="http://schemas.microsoft.com/office/word/2010/wordprocessingInk" xmlns:wne="http://schemas.microsoft.com/office/word/2006/wordml" xmlns:wps="http://schemas.microsoft.com/office/word/2010/wordprocessingShape" mc:Ignorable="w14 w15 w16se w16cid wp14">
+<w:endnotes xmlns:wpc="http://schemas.microsoft.com/office/word/2010/wordprocessingCanvas" xmlns:cx="http://schemas.microsoft.com/office/drawing/2014/chartex" xmlns:cx1="http://schemas.microsoft.com/office/drawing/2015/9/8/chartex" xmlns:mc="http://schemas.openxmlformats.org/markup-compatibility/2006" xmlns:o="urn:schemas-microsoft-com:office:office" xmlns:r="http://schemas.openxmlformats.org/officeDocument/2006/relationships" xmlns:m="http://schemas.openxmlformats.org/officeDocument/2006/math" xmlns:v="urn:schemas-microsoft-com:vml" xmlns:wp14="http://schemas.microsoft.com/office/word/2010/wordprocessingDrawing" xmlns:wp="http://schemas.openxmlformats.org/drawingml/2006/wordprocessingDrawing" xmlns:w10="urn:schemas-microsoft-com:office:word" xmlns:w="http://schemas.openxmlformats.org/wordprocessingml/2006/main" xmlns:w14="http://schemas.microsoft.com/office/word/2010/wordml" xmlns:w15="http://schemas.microsoft.com/office/word/2012/wordml" xmlns:w16se="http://schemas.microsoft.com/office/word/2015/wordml/symex" xmlns:wpg="http://schemas.microsoft.com/office/word/2010/wordprocessingGroup" xmlns:wpi="http://schemas.microsoft.com/office/word/2010/wordprocessingInk" xmlns:wne="http://schemas.microsoft.com/office/word/2006/wordml" xmlns:wps="http://schemas.microsoft.com/office/word/2010/wordprocessingShape" mc:Ignorable="w14 w15 w16se wp14">
   <w:endnote w:type="separator" w:id="-1">
     <w:p>
       <w:r>
@@ -11000,7 +11318,7 @@
 </file>
 
 <file path=word/footer1.xml><?xml version="1.0" encoding="utf-8"?>
-<w:ftr xmlns:wpc="http://schemas.microsoft.com/office/word/2010/wordprocessingCanvas" xmlns:cx="http://schemas.microsoft.com/office/drawing/2014/chartex" xmlns:cx1="http://schemas.microsoft.com/office/drawing/2015/9/8/chartex" xmlns:cx2="http://schemas.microsoft.com/office/drawing/2015/10/21/chartex" xmlns:cx3="http://schemas.microsoft.com/office/drawing/2016/5/9/chartex" xmlns:cx4="http://schemas.microsoft.com/office/drawing/2016/5/10/chartex" xmlns:cx5="http://schemas.microsoft.com/office/drawing/2016/5/11/chartex" xmlns:cx6="http://schemas.microsoft.com/office/drawing/2016/5/12/chartex" xmlns:cx7="http://schemas.microsoft.com/office/drawing/2016/5/13/chartex" xmlns:cx8="http://schemas.microsoft.com/office/drawing/2016/5/14/chartex" xmlns:mc="http://schemas.openxmlformats.org/markup-compatibility/2006" xmlns:aink="http://schemas.microsoft.com/office/drawing/2016/ink" xmlns:am3d="http://schemas.microsoft.com/office/drawing/2017/model3d" xmlns:o="urn:schemas-microsoft-com:office:office" xmlns:r="http://schemas.openxmlformats.org/officeDocument/2006/relationships" xmlns:m="http://schemas.openxmlformats.org/officeDocument/2006/math" xmlns:v="urn:schemas-microsoft-com:vml" xmlns:wp14="http://schemas.microsoft.com/office/word/2010/wordprocessingDrawing" xmlns:wp="http://schemas.openxmlformats.org/drawingml/2006/wordprocessingDrawing" xmlns:w10="urn:schemas-microsoft-com:office:word" xmlns:w="http://schemas.openxmlformats.org/wordprocessingml/2006/main" xmlns:w14="http://schemas.microsoft.com/office/word/2010/wordml" xmlns:w15="http://schemas.microsoft.com/office/word/2012/wordml" xmlns:w16cid="http://schemas.microsoft.com/office/word/2016/wordml/cid" xmlns:w16se="http://schemas.microsoft.com/office/word/2015/wordml/symex" xmlns:wpg="http://schemas.microsoft.com/office/word/2010/wordprocessingGroup" xmlns:wpi="http://schemas.microsoft.com/office/word/2010/wordprocessingInk" xmlns:wne="http://schemas.microsoft.com/office/word/2006/wordml" xmlns:wps="http://schemas.microsoft.com/office/word/2010/wordprocessingShape" mc:Ignorable="w14 w15 w16se w16cid wp14">
+<w:ftr xmlns:wpc="http://schemas.microsoft.com/office/word/2010/wordprocessingCanvas" xmlns:cx="http://schemas.microsoft.com/office/drawing/2014/chartex" xmlns:cx1="http://schemas.microsoft.com/office/drawing/2015/9/8/chartex" xmlns:mc="http://schemas.openxmlformats.org/markup-compatibility/2006" xmlns:o="urn:schemas-microsoft-com:office:office" xmlns:r="http://schemas.openxmlformats.org/officeDocument/2006/relationships" xmlns:m="http://schemas.openxmlformats.org/officeDocument/2006/math" xmlns:v="urn:schemas-microsoft-com:vml" xmlns:wp14="http://schemas.microsoft.com/office/word/2010/wordprocessingDrawing" xmlns:wp="http://schemas.openxmlformats.org/drawingml/2006/wordprocessingDrawing" xmlns:w10="urn:schemas-microsoft-com:office:word" xmlns:w="http://schemas.openxmlformats.org/wordprocessingml/2006/main" xmlns:w14="http://schemas.microsoft.com/office/word/2010/wordml" xmlns:w15="http://schemas.microsoft.com/office/word/2012/wordml" xmlns:w16se="http://schemas.microsoft.com/office/word/2015/wordml/symex" xmlns:wpg="http://schemas.microsoft.com/office/word/2010/wordprocessingGroup" xmlns:wpi="http://schemas.microsoft.com/office/word/2010/wordprocessingInk" xmlns:wne="http://schemas.microsoft.com/office/word/2006/wordml" xmlns:wps="http://schemas.microsoft.com/office/word/2010/wordprocessingShape" mc:Ignorable="w14 w15 w16se wp14">
   <w:tbl>
     <w:tblPr>
       <w:tblW w:w="0" w:type="auto"/>
@@ -11110,7 +11428,7 @@
               <w:rFonts w:ascii="Times New Roman"/>
               <w:noProof/>
             </w:rPr>
-            <w:t>6</w:t>
+            <w:t>7</w:t>
           </w:r>
           <w:r>
             <w:rPr>
@@ -11157,7 +11475,7 @@
               <w:rStyle w:val="a8"/>
               <w:noProof/>
             </w:rPr>
-            <w:t>6</w:t>
+            <w:t>8</w:t>
           </w:r>
           <w:r>
             <w:rPr>
@@ -11180,7 +11498,7 @@
 </file>
 
 <file path=word/footnotes.xml><?xml version="1.0" encoding="utf-8"?>
-<w:footnotes xmlns:wpc="http://schemas.microsoft.com/office/word/2010/wordprocessingCanvas" xmlns:cx="http://schemas.microsoft.com/office/drawing/2014/chartex" xmlns:cx1="http://schemas.microsoft.com/office/drawing/2015/9/8/chartex" xmlns:cx2="http://schemas.microsoft.com/office/drawing/2015/10/21/chartex" xmlns:cx3="http://schemas.microsoft.com/office/drawing/2016/5/9/chartex" xmlns:cx4="http://schemas.microsoft.com/office/drawing/2016/5/10/chartex" xmlns:cx5="http://schemas.microsoft.com/office/drawing/2016/5/11/chartex" xmlns:cx6="http://schemas.microsoft.com/office/drawing/2016/5/12/chartex" xmlns:cx7="http://schemas.microsoft.com/office/drawing/2016/5/13/chartex" xmlns:cx8="http://schemas.microsoft.com/office/drawing/2016/5/14/chartex" xmlns:mc="http://schemas.openxmlformats.org/markup-compatibility/2006" xmlns:aink="http://schemas.microsoft.com/office/drawing/2016/ink" xmlns:am3d="http://schemas.microsoft.com/office/drawing/2017/model3d" xmlns:o="urn:schemas-microsoft-com:office:office" xmlns:r="http://schemas.openxmlformats.org/officeDocument/2006/relationships" xmlns:m="http://schemas.openxmlformats.org/officeDocument/2006/math" xmlns:v="urn:schemas-microsoft-com:vml" xmlns:wp14="http://schemas.microsoft.com/office/word/2010/wordprocessingDrawing" xmlns:wp="http://schemas.openxmlformats.org/drawingml/2006/wordprocessingDrawing" xmlns:w10="urn:schemas-microsoft-com:office:word" xmlns:w="http://schemas.openxmlformats.org/wordprocessingml/2006/main" xmlns:w14="http://schemas.microsoft.com/office/word/2010/wordml" xmlns:w15="http://schemas.microsoft.com/office/word/2012/wordml" xmlns:w16cid="http://schemas.microsoft.com/office/word/2016/wordml/cid" xmlns:w16se="http://schemas.microsoft.com/office/word/2015/wordml/symex" xmlns:wpg="http://schemas.microsoft.com/office/word/2010/wordprocessingGroup" xmlns:wpi="http://schemas.microsoft.com/office/word/2010/wordprocessingInk" xmlns:wne="http://schemas.microsoft.com/office/word/2006/wordml" xmlns:wps="http://schemas.microsoft.com/office/word/2010/wordprocessingShape" mc:Ignorable="w14 w15 w16se w16cid wp14">
+<w:footnotes xmlns:wpc="http://schemas.microsoft.com/office/word/2010/wordprocessingCanvas" xmlns:cx="http://schemas.microsoft.com/office/drawing/2014/chartex" xmlns:cx1="http://schemas.microsoft.com/office/drawing/2015/9/8/chartex" xmlns:mc="http://schemas.openxmlformats.org/markup-compatibility/2006" xmlns:o="urn:schemas-microsoft-com:office:office" xmlns:r="http://schemas.openxmlformats.org/officeDocument/2006/relationships" xmlns:m="http://schemas.openxmlformats.org/officeDocument/2006/math" xmlns:v="urn:schemas-microsoft-com:vml" xmlns:wp14="http://schemas.microsoft.com/office/word/2010/wordprocessingDrawing" xmlns:wp="http://schemas.openxmlformats.org/drawingml/2006/wordprocessingDrawing" xmlns:w10="urn:schemas-microsoft-com:office:word" xmlns:w="http://schemas.openxmlformats.org/wordprocessingml/2006/main" xmlns:w14="http://schemas.microsoft.com/office/word/2010/wordml" xmlns:w15="http://schemas.microsoft.com/office/word/2012/wordml" xmlns:w16se="http://schemas.microsoft.com/office/word/2015/wordml/symex" xmlns:wpg="http://schemas.microsoft.com/office/word/2010/wordprocessingGroup" xmlns:wpi="http://schemas.microsoft.com/office/word/2010/wordprocessingInk" xmlns:wne="http://schemas.microsoft.com/office/word/2006/wordml" xmlns:wps="http://schemas.microsoft.com/office/word/2010/wordprocessingShape" mc:Ignorable="w14 w15 w16se wp14">
   <w:footnote w:type="separator" w:id="-1">
     <w:p>
       <w:r>
@@ -11199,7 +11517,7 @@
 </file>
 
 <file path=word/header1.xml><?xml version="1.0" encoding="utf-8"?>
-<w:hdr xmlns:wpc="http://schemas.microsoft.com/office/word/2010/wordprocessingCanvas" xmlns:cx="http://schemas.microsoft.com/office/drawing/2014/chartex" xmlns:cx1="http://schemas.microsoft.com/office/drawing/2015/9/8/chartex" xmlns:cx2="http://schemas.microsoft.com/office/drawing/2015/10/21/chartex" xmlns:cx3="http://schemas.microsoft.com/office/drawing/2016/5/9/chartex" xmlns:cx4="http://schemas.microsoft.com/office/drawing/2016/5/10/chartex" xmlns:cx5="http://schemas.microsoft.com/office/drawing/2016/5/11/chartex" xmlns:cx6="http://schemas.microsoft.com/office/drawing/2016/5/12/chartex" xmlns:cx7="http://schemas.microsoft.com/office/drawing/2016/5/13/chartex" xmlns:cx8="http://schemas.microsoft.com/office/drawing/2016/5/14/chartex" xmlns:mc="http://schemas.openxmlformats.org/markup-compatibility/2006" xmlns:aink="http://schemas.microsoft.com/office/drawing/2016/ink" xmlns:am3d="http://schemas.microsoft.com/office/drawing/2017/model3d" xmlns:o="urn:schemas-microsoft-com:office:office" xmlns:r="http://schemas.openxmlformats.org/officeDocument/2006/relationships" xmlns:m="http://schemas.openxmlformats.org/officeDocument/2006/math" xmlns:v="urn:schemas-microsoft-com:vml" xmlns:wp14="http://schemas.microsoft.com/office/word/2010/wordprocessingDrawing" xmlns:wp="http://schemas.openxmlformats.org/drawingml/2006/wordprocessingDrawing" xmlns:w10="urn:schemas-microsoft-com:office:word" xmlns:w="http://schemas.openxmlformats.org/wordprocessingml/2006/main" xmlns:w14="http://schemas.microsoft.com/office/word/2010/wordml" xmlns:w15="http://schemas.microsoft.com/office/word/2012/wordml" xmlns:w16cid="http://schemas.microsoft.com/office/word/2016/wordml/cid" xmlns:w16se="http://schemas.microsoft.com/office/word/2015/wordml/symex" xmlns:wpg="http://schemas.microsoft.com/office/word/2010/wordprocessingGroup" xmlns:wpi="http://schemas.microsoft.com/office/word/2010/wordprocessingInk" xmlns:wne="http://schemas.microsoft.com/office/word/2006/wordml" xmlns:wps="http://schemas.microsoft.com/office/word/2010/wordprocessingShape" mc:Ignorable="w14 w15 w16se w16cid wp14">
+<w:hdr xmlns:wpc="http://schemas.microsoft.com/office/word/2010/wordprocessingCanvas" xmlns:cx="http://schemas.microsoft.com/office/drawing/2014/chartex" xmlns:cx1="http://schemas.microsoft.com/office/drawing/2015/9/8/chartex" xmlns:mc="http://schemas.openxmlformats.org/markup-compatibility/2006" xmlns:o="urn:schemas-microsoft-com:office:office" xmlns:r="http://schemas.openxmlformats.org/officeDocument/2006/relationships" xmlns:m="http://schemas.openxmlformats.org/officeDocument/2006/math" xmlns:v="urn:schemas-microsoft-com:vml" xmlns:wp14="http://schemas.microsoft.com/office/word/2010/wordprocessingDrawing" xmlns:wp="http://schemas.openxmlformats.org/drawingml/2006/wordprocessingDrawing" xmlns:w10="urn:schemas-microsoft-com:office:word" xmlns:w="http://schemas.openxmlformats.org/wordprocessingml/2006/main" xmlns:w14="http://schemas.microsoft.com/office/word/2010/wordml" xmlns:w15="http://schemas.microsoft.com/office/word/2012/wordml" xmlns:w16se="http://schemas.microsoft.com/office/word/2015/wordml/symex" xmlns:wpg="http://schemas.microsoft.com/office/word/2010/wordprocessingGroup" xmlns:wpi="http://schemas.microsoft.com/office/word/2010/wordprocessingInk" xmlns:wne="http://schemas.microsoft.com/office/word/2006/wordml" xmlns:wps="http://schemas.microsoft.com/office/word/2010/wordprocessingShape" mc:Ignorable="w14 w15 w16se wp14">
   <w:p>
     <w:pPr>
       <w:rPr>
@@ -11289,7 +11607,7 @@
 </file>
 
 <file path=word/header2.xml><?xml version="1.0" encoding="utf-8"?>
-<w:hdr xmlns:wpc="http://schemas.microsoft.com/office/word/2010/wordprocessingCanvas" xmlns:cx="http://schemas.microsoft.com/office/drawing/2014/chartex" xmlns:cx1="http://schemas.microsoft.com/office/drawing/2015/9/8/chartex" xmlns:cx2="http://schemas.microsoft.com/office/drawing/2015/10/21/chartex" xmlns:cx3="http://schemas.microsoft.com/office/drawing/2016/5/9/chartex" xmlns:cx4="http://schemas.microsoft.com/office/drawing/2016/5/10/chartex" xmlns:cx5="http://schemas.microsoft.com/office/drawing/2016/5/11/chartex" xmlns:cx6="http://schemas.microsoft.com/office/drawing/2016/5/12/chartex" xmlns:cx7="http://schemas.microsoft.com/office/drawing/2016/5/13/chartex" xmlns:cx8="http://schemas.microsoft.com/office/drawing/2016/5/14/chartex" xmlns:mc="http://schemas.openxmlformats.org/markup-compatibility/2006" xmlns:aink="http://schemas.microsoft.com/office/drawing/2016/ink" xmlns:am3d="http://schemas.microsoft.com/office/drawing/2017/model3d" xmlns:o="urn:schemas-microsoft-com:office:office" xmlns:r="http://schemas.openxmlformats.org/officeDocument/2006/relationships" xmlns:m="http://schemas.openxmlformats.org/officeDocument/2006/math" xmlns:v="urn:schemas-microsoft-com:vml" xmlns:wp14="http://schemas.microsoft.com/office/word/2010/wordprocessingDrawing" xmlns:wp="http://schemas.openxmlformats.org/drawingml/2006/wordprocessingDrawing" xmlns:w10="urn:schemas-microsoft-com:office:word" xmlns:w="http://schemas.openxmlformats.org/wordprocessingml/2006/main" xmlns:w14="http://schemas.microsoft.com/office/word/2010/wordml" xmlns:w15="http://schemas.microsoft.com/office/word/2012/wordml" xmlns:w16cid="http://schemas.microsoft.com/office/word/2016/wordml/cid" xmlns:w16se="http://schemas.microsoft.com/office/word/2015/wordml/symex" xmlns:wpg="http://schemas.microsoft.com/office/word/2010/wordprocessingGroup" xmlns:wpi="http://schemas.microsoft.com/office/word/2010/wordprocessingInk" xmlns:wne="http://schemas.microsoft.com/office/word/2006/wordml" xmlns:wps="http://schemas.microsoft.com/office/word/2010/wordprocessingShape" mc:Ignorable="w14 w15 w16se w16cid wp14">
+<w:hdr xmlns:wpc="http://schemas.microsoft.com/office/word/2010/wordprocessingCanvas" xmlns:cx="http://schemas.microsoft.com/office/drawing/2014/chartex" xmlns:cx1="http://schemas.microsoft.com/office/drawing/2015/9/8/chartex" xmlns:mc="http://schemas.openxmlformats.org/markup-compatibility/2006" xmlns:o="urn:schemas-microsoft-com:office:office" xmlns:r="http://schemas.openxmlformats.org/officeDocument/2006/relationships" xmlns:m="http://schemas.openxmlformats.org/officeDocument/2006/math" xmlns:v="urn:schemas-microsoft-com:vml" xmlns:wp14="http://schemas.microsoft.com/office/word/2010/wordprocessingDrawing" xmlns:wp="http://schemas.openxmlformats.org/drawingml/2006/wordprocessingDrawing" xmlns:w10="urn:schemas-microsoft-com:office:word" xmlns:w="http://schemas.openxmlformats.org/wordprocessingml/2006/main" xmlns:w14="http://schemas.microsoft.com/office/word/2010/wordml" xmlns:w15="http://schemas.microsoft.com/office/word/2012/wordml" xmlns:w16se="http://schemas.microsoft.com/office/word/2015/wordml/symex" xmlns:wpg="http://schemas.microsoft.com/office/word/2010/wordprocessingGroup" xmlns:wpi="http://schemas.microsoft.com/office/word/2010/wordprocessingInk" xmlns:wne="http://schemas.microsoft.com/office/word/2006/wordml" xmlns:wps="http://schemas.microsoft.com/office/word/2010/wordprocessingShape" mc:Ignorable="w14 w15 w16se wp14">
   <w:tbl>
     <w:tblPr>
       <w:tblW w:w="9558" w:type="dxa"/>
@@ -11569,7 +11887,7 @@
 </file>
 
 <file path=word/numbering.xml><?xml version="1.0" encoding="utf-8"?>
-<w:numbering xmlns:wpc="http://schemas.microsoft.com/office/word/2010/wordprocessingCanvas" xmlns:cx="http://schemas.microsoft.com/office/drawing/2014/chartex" xmlns:cx1="http://schemas.microsoft.com/office/drawing/2015/9/8/chartex" xmlns:cx2="http://schemas.microsoft.com/office/drawing/2015/10/21/chartex" xmlns:cx3="http://schemas.microsoft.com/office/drawing/2016/5/9/chartex" xmlns:cx4="http://schemas.microsoft.com/office/drawing/2016/5/10/chartex" xmlns:cx5="http://schemas.microsoft.com/office/drawing/2016/5/11/chartex" xmlns:cx6="http://schemas.microsoft.com/office/drawing/2016/5/12/chartex" xmlns:cx7="http://schemas.microsoft.com/office/drawing/2016/5/13/chartex" xmlns:cx8="http://schemas.microsoft.com/office/drawing/2016/5/14/chartex" xmlns:mc="http://schemas.openxmlformats.org/markup-compatibility/2006" xmlns:aink="http://schemas.microsoft.com/office/drawing/2016/ink" xmlns:am3d="http://schemas.microsoft.com/office/drawing/2017/model3d" xmlns:o="urn:schemas-microsoft-com:office:office" xmlns:r="http://schemas.openxmlformats.org/officeDocument/2006/relationships" xmlns:m="http://schemas.openxmlformats.org/officeDocument/2006/math" xmlns:v="urn:schemas-microsoft-com:vml" xmlns:wp14="http://schemas.microsoft.com/office/word/2010/wordprocessingDrawing" xmlns:wp="http://schemas.openxmlformats.org/drawingml/2006/wordprocessingDrawing" xmlns:w10="urn:schemas-microsoft-com:office:word" xmlns:w="http://schemas.openxmlformats.org/wordprocessingml/2006/main" xmlns:w14="http://schemas.microsoft.com/office/word/2010/wordml" xmlns:w15="http://schemas.microsoft.com/office/word/2012/wordml" xmlns:w16cid="http://schemas.microsoft.com/office/word/2016/wordml/cid" xmlns:w16se="http://schemas.microsoft.com/office/word/2015/wordml/symex" xmlns:wpg="http://schemas.microsoft.com/office/word/2010/wordprocessingGroup" xmlns:wpi="http://schemas.microsoft.com/office/word/2010/wordprocessingInk" xmlns:wne="http://schemas.microsoft.com/office/word/2006/wordml" xmlns:wps="http://schemas.microsoft.com/office/word/2010/wordprocessingShape" mc:Ignorable="w14 w15 w16se w16cid wp14">
+<w:numbering xmlns:wpc="http://schemas.microsoft.com/office/word/2010/wordprocessingCanvas" xmlns:cx="http://schemas.microsoft.com/office/drawing/2014/chartex" xmlns:cx1="http://schemas.microsoft.com/office/drawing/2015/9/8/chartex" xmlns:mc="http://schemas.openxmlformats.org/markup-compatibility/2006" xmlns:o="urn:schemas-microsoft-com:office:office" xmlns:r="http://schemas.openxmlformats.org/officeDocument/2006/relationships" xmlns:m="http://schemas.openxmlformats.org/officeDocument/2006/math" xmlns:v="urn:schemas-microsoft-com:vml" xmlns:wp14="http://schemas.microsoft.com/office/word/2010/wordprocessingDrawing" xmlns:wp="http://schemas.openxmlformats.org/drawingml/2006/wordprocessingDrawing" xmlns:w10="urn:schemas-microsoft-com:office:word" xmlns:w="http://schemas.openxmlformats.org/wordprocessingml/2006/main" xmlns:w14="http://schemas.microsoft.com/office/word/2010/wordml" xmlns:w15="http://schemas.microsoft.com/office/word/2012/wordml" xmlns:w16se="http://schemas.microsoft.com/office/word/2015/wordml/symex" xmlns:wpg="http://schemas.microsoft.com/office/word/2010/wordprocessingGroup" xmlns:wpi="http://schemas.microsoft.com/office/word/2010/wordprocessingInk" xmlns:wne="http://schemas.microsoft.com/office/word/2006/wordml" xmlns:wps="http://schemas.microsoft.com/office/word/2010/wordprocessingShape" mc:Ignorable="w14 w15 w16se wp14">
   <w:abstractNum w:abstractNumId="0" w15:restartNumberingAfterBreak="0">
     <w:nsid w:val="FFFFFFFB"/>
     <w:multiLevelType w:val="multilevel"/>
@@ -13178,7 +13496,7 @@
 </file>
 
 <file path=word/styles.xml><?xml version="1.0" encoding="utf-8"?>
-<w:styles xmlns:mc="http://schemas.openxmlformats.org/markup-compatibility/2006" xmlns:r="http://schemas.openxmlformats.org/officeDocument/2006/relationships" xmlns:w="http://schemas.openxmlformats.org/wordprocessingml/2006/main" xmlns:w14="http://schemas.microsoft.com/office/word/2010/wordml" xmlns:w15="http://schemas.microsoft.com/office/word/2012/wordml" xmlns:w16cid="http://schemas.microsoft.com/office/word/2016/wordml/cid" xmlns:w16se="http://schemas.microsoft.com/office/word/2015/wordml/symex" mc:Ignorable="w14 w15 w16se w16cid">
+<w:styles xmlns:mc="http://schemas.openxmlformats.org/markup-compatibility/2006" xmlns:r="http://schemas.openxmlformats.org/officeDocument/2006/relationships" xmlns:w="http://schemas.openxmlformats.org/wordprocessingml/2006/main" xmlns:w14="http://schemas.microsoft.com/office/word/2010/wordml" xmlns:w15="http://schemas.microsoft.com/office/word/2012/wordml" xmlns:w16se="http://schemas.microsoft.com/office/word/2015/wordml/symex" mc:Ignorable="w14 w15 w16se">
   <w:docDefaults>
     <w:rPrDefault>
       <w:rPr>
@@ -13188,7 +13506,7 @@
     </w:rPrDefault>
     <w:pPrDefault/>
   </w:docDefaults>
-  <w:latentStyles w:defLockedState="0" w:defUIPriority="0" w:defSemiHidden="0" w:defUnhideWhenUsed="0" w:defQFormat="0" w:count="376">
+  <w:latentStyles w:defLockedState="0" w:defUIPriority="0" w:defSemiHidden="0" w:defUnhideWhenUsed="0" w:defQFormat="0" w:count="371">
     <w:lsdException w:name="Normal" w:qFormat="1"/>
     <w:lsdException w:name="heading 1" w:qFormat="1"/>
     <w:lsdException w:name="heading 2" w:qFormat="1"/>
@@ -13208,6 +13526,7 @@
     <w:lsdException w:name="Emphasis" w:qFormat="1"/>
     <w:lsdException w:name="HTML Preformatted" w:semiHidden="1" w:unhideWhenUsed="1"/>
     <w:lsdException w:name="HTML Variable" w:semiHidden="1" w:unhideWhenUsed="1"/>
+    <w:lsdException w:name="Normal Table" w:semiHidden="1" w:unhideWhenUsed="1"/>
     <w:lsdException w:name="No List" w:semiHidden="1" w:unhideWhenUsed="1"/>
     <w:lsdException w:name="Outline List 1" w:semiHidden="1" w:unhideWhenUsed="1"/>
     <w:lsdException w:name="Outline List 2" w:semiHidden="1" w:unhideWhenUsed="1"/>
@@ -13253,8 +13572,10 @@
     <w:lsdException w:name="Table Subtle 2" w:semiHidden="1" w:unhideWhenUsed="1"/>
     <w:lsdException w:name="Table Web 1" w:semiHidden="1" w:unhideWhenUsed="1"/>
     <w:lsdException w:name="Table Web 2" w:semiHidden="1" w:unhideWhenUsed="1"/>
+    <w:lsdException w:name="Table Web 3" w:semiHidden="1" w:unhideWhenUsed="1"/>
     <w:lsdException w:name="Balloon Text" w:semiHidden="1" w:unhideWhenUsed="1"/>
     <w:lsdException w:name="Table Grid" w:uiPriority="39"/>
+    <w:lsdException w:name="Table Theme" w:semiHidden="1" w:unhideWhenUsed="1"/>
     <w:lsdException w:name="Placeholder Text" w:semiHidden="1" w:uiPriority="99"/>
     <w:lsdException w:name="No Spacing" w:uiPriority="1" w:qFormat="1"/>
     <w:lsdException w:name="Light Shading" w:uiPriority="60"/>
@@ -13470,11 +13791,6 @@
     <w:lsdException w:name="List Table 5 Dark Accent 6" w:uiPriority="50"/>
     <w:lsdException w:name="List Table 6 Colorful Accent 6" w:uiPriority="51"/>
     <w:lsdException w:name="List Table 7 Colorful Accent 6" w:uiPriority="52"/>
-    <w:lsdException w:name="Mention" w:semiHidden="1" w:uiPriority="99" w:unhideWhenUsed="1"/>
-    <w:lsdException w:name="Smart Hyperlink" w:semiHidden="1" w:uiPriority="99" w:unhideWhenUsed="1"/>
-    <w:lsdException w:name="Hashtag" w:semiHidden="1" w:uiPriority="99" w:unhideWhenUsed="1"/>
-    <w:lsdException w:name="Unresolved Mention" w:semiHidden="1" w:uiPriority="99" w:unhideWhenUsed="1"/>
-    <w:lsdException w:name="Smart Link" w:semiHidden="1" w:uiPriority="99" w:unhideWhenUsed="1"/>
   </w:latentStyles>
   <w:style w:type="paragraph" w:default="1" w:styleId="a">
     <w:name w:val="Normal"/>
@@ -13716,7 +14032,7 @@
       <w:lang w:val="en-AU"/>
     </w:rPr>
   </w:style>
-  <w:style w:type="paragraph" w:styleId="TOC1">
+  <w:style w:type="paragraph" w:styleId="11">
     <w:name w:val="toc 1"/>
     <w:basedOn w:val="a"/>
     <w:next w:val="a"/>
@@ -13730,7 +14046,7 @@
       <w:ind w:right="720"/>
     </w:pPr>
   </w:style>
-  <w:style w:type="paragraph" w:styleId="TOC2">
+  <w:style w:type="paragraph" w:styleId="21">
     <w:name w:val="toc 2"/>
     <w:basedOn w:val="a"/>
     <w:next w:val="a"/>
@@ -13743,7 +14059,7 @@
       <w:ind w:left="432" w:right="720"/>
     </w:pPr>
   </w:style>
-  <w:style w:type="paragraph" w:styleId="TOC3">
+  <w:style w:type="paragraph" w:styleId="30">
     <w:name w:val="toc 3"/>
     <w:basedOn w:val="a"/>
     <w:next w:val="a"/>
@@ -13887,7 +14203,7 @@
       <w:jc w:val="both"/>
     </w:pPr>
   </w:style>
-  <w:style w:type="paragraph" w:styleId="TOC4">
+  <w:style w:type="paragraph" w:styleId="40">
     <w:name w:val="toc 4"/>
     <w:basedOn w:val="a"/>
     <w:next w:val="a"/>
@@ -13897,7 +14213,7 @@
       <w:ind w:left="600"/>
     </w:pPr>
   </w:style>
-  <w:style w:type="paragraph" w:styleId="TOC5">
+  <w:style w:type="paragraph" w:styleId="50">
     <w:name w:val="toc 5"/>
     <w:basedOn w:val="a"/>
     <w:next w:val="a"/>
@@ -13907,7 +14223,7 @@
       <w:ind w:left="800"/>
     </w:pPr>
   </w:style>
-  <w:style w:type="paragraph" w:styleId="TOC6">
+  <w:style w:type="paragraph" w:styleId="60">
     <w:name w:val="toc 6"/>
     <w:basedOn w:val="a"/>
     <w:next w:val="a"/>
@@ -13917,7 +14233,7 @@
       <w:ind w:left="1000"/>
     </w:pPr>
   </w:style>
-  <w:style w:type="paragraph" w:styleId="TOC7">
+  <w:style w:type="paragraph" w:styleId="70">
     <w:name w:val="toc 7"/>
     <w:basedOn w:val="a"/>
     <w:next w:val="a"/>
@@ -13927,7 +14243,7 @@
       <w:ind w:left="1200"/>
     </w:pPr>
   </w:style>
-  <w:style w:type="paragraph" w:styleId="TOC8">
+  <w:style w:type="paragraph" w:styleId="80">
     <w:name w:val="toc 8"/>
     <w:basedOn w:val="a"/>
     <w:next w:val="a"/>
@@ -13937,7 +14253,7 @@
       <w:ind w:left="1400"/>
     </w:pPr>
   </w:style>
-  <w:style w:type="paragraph" w:styleId="TOC9">
+  <w:style w:type="paragraph" w:styleId="90">
     <w:name w:val="toc 9"/>
     <w:basedOn w:val="a"/>
     <w:next w:val="a"/>
@@ -13989,14 +14305,13 @@
     <w:basedOn w:val="a"/>
     <w:next w:val="a9"/>
     <w:autoRedefine/>
+    <w:rsid w:val="00C10DBC"/>
     <w:pPr>
       <w:spacing w:after="120"/>
       <w:ind w:left="720"/>
     </w:pPr>
     <w:rPr>
       <w:rFonts w:ascii="Times New Roman"/>
-      <w:i/>
-      <w:color w:val="0000FF"/>
     </w:rPr>
   </w:style>
   <w:style w:type="character" w:styleId="ae">

</xml_diff>

<commit_message>
Fix some sendError without return bug
</commit_message>
<xml_diff>
--- a/document/Sprints/Sprint3/测试报告.docx
+++ b/document/Sprints/Sprint3/测试报告.docx
@@ -1,6 +1,6 @@
 
 <file path=word/document.xml><?xml version="1.0" encoding="utf-8"?>
-<w:document xmlns:wpc="http://schemas.microsoft.com/office/word/2010/wordprocessingCanvas" xmlns:cx="http://schemas.microsoft.com/office/drawing/2014/chartex" xmlns:cx1="http://schemas.microsoft.com/office/drawing/2015/9/8/chartex" xmlns:mc="http://schemas.openxmlformats.org/markup-compatibility/2006" xmlns:o="urn:schemas-microsoft-com:office:office" xmlns:r="http://schemas.openxmlformats.org/officeDocument/2006/relationships" xmlns:m="http://schemas.openxmlformats.org/officeDocument/2006/math" xmlns:v="urn:schemas-microsoft-com:vml" xmlns:wp14="http://schemas.microsoft.com/office/word/2010/wordprocessingDrawing" xmlns:wp="http://schemas.openxmlformats.org/drawingml/2006/wordprocessingDrawing" xmlns:w10="urn:schemas-microsoft-com:office:word" xmlns:w="http://schemas.openxmlformats.org/wordprocessingml/2006/main" xmlns:w14="http://schemas.microsoft.com/office/word/2010/wordml" xmlns:w15="http://schemas.microsoft.com/office/word/2012/wordml" xmlns:w16se="http://schemas.microsoft.com/office/word/2015/wordml/symex" xmlns:wpg="http://schemas.microsoft.com/office/word/2010/wordprocessingGroup" xmlns:wpi="http://schemas.microsoft.com/office/word/2010/wordprocessingInk" xmlns:wne="http://schemas.microsoft.com/office/word/2006/wordml" xmlns:wps="http://schemas.microsoft.com/office/word/2010/wordprocessingShape" mc:Ignorable="w14 w15 w16se wp14">
+<w:document xmlns:wpc="http://schemas.microsoft.com/office/word/2010/wordprocessingCanvas" xmlns:cx="http://schemas.microsoft.com/office/drawing/2014/chartex" xmlns:cx1="http://schemas.microsoft.com/office/drawing/2015/9/8/chartex" xmlns:cx2="http://schemas.microsoft.com/office/drawing/2015/10/21/chartex" xmlns:cx3="http://schemas.microsoft.com/office/drawing/2016/5/9/chartex" xmlns:cx4="http://schemas.microsoft.com/office/drawing/2016/5/10/chartex" xmlns:cx5="http://schemas.microsoft.com/office/drawing/2016/5/11/chartex" xmlns:cx6="http://schemas.microsoft.com/office/drawing/2016/5/12/chartex" xmlns:cx7="http://schemas.microsoft.com/office/drawing/2016/5/13/chartex" xmlns:cx8="http://schemas.microsoft.com/office/drawing/2016/5/14/chartex" xmlns:mc="http://schemas.openxmlformats.org/markup-compatibility/2006" xmlns:aink="http://schemas.microsoft.com/office/drawing/2016/ink" xmlns:am3d="http://schemas.microsoft.com/office/drawing/2017/model3d" xmlns:o="urn:schemas-microsoft-com:office:office" xmlns:r="http://schemas.openxmlformats.org/officeDocument/2006/relationships" xmlns:m="http://schemas.openxmlformats.org/officeDocument/2006/math" xmlns:v="urn:schemas-microsoft-com:vml" xmlns:wp14="http://schemas.microsoft.com/office/word/2010/wordprocessingDrawing" xmlns:wp="http://schemas.openxmlformats.org/drawingml/2006/wordprocessingDrawing" xmlns:w10="urn:schemas-microsoft-com:office:word" xmlns:w="http://schemas.openxmlformats.org/wordprocessingml/2006/main" xmlns:w14="http://schemas.microsoft.com/office/word/2010/wordml" xmlns:w15="http://schemas.microsoft.com/office/word/2012/wordml" xmlns:w16cid="http://schemas.microsoft.com/office/word/2016/wordml/cid" xmlns:w16se="http://schemas.microsoft.com/office/word/2015/wordml/symex" xmlns:wpg="http://schemas.microsoft.com/office/word/2010/wordprocessingGroup" xmlns:wpi="http://schemas.microsoft.com/office/word/2010/wordprocessingInk" xmlns:wne="http://schemas.microsoft.com/office/word/2006/wordml" xmlns:wps="http://schemas.microsoft.com/office/word/2010/wordprocessingShape" mc:Ignorable="w14 w15 w16se w16cid wp14">
   <w:body>
     <w:p>
       <w:pPr>
@@ -540,7 +540,7 @@
     </w:p>
     <w:p>
       <w:pPr>
-        <w:pStyle w:val="11"/>
+        <w:pStyle w:val="TOC1"/>
         <w:tabs>
           <w:tab w:val="left" w:pos="432"/>
         </w:tabs>
@@ -639,7 +639,7 @@
     </w:p>
     <w:p>
       <w:pPr>
-        <w:pStyle w:val="21"/>
+        <w:pStyle w:val="TOC2"/>
         <w:tabs>
           <w:tab w:val="left" w:pos="1000"/>
         </w:tabs>
@@ -724,7 +724,7 @@
     </w:p>
     <w:p>
       <w:pPr>
-        <w:pStyle w:val="21"/>
+        <w:pStyle w:val="TOC2"/>
         <w:tabs>
           <w:tab w:val="left" w:pos="1000"/>
         </w:tabs>
@@ -809,7 +809,7 @@
     </w:p>
     <w:p>
       <w:pPr>
-        <w:pStyle w:val="21"/>
+        <w:pStyle w:val="TOC2"/>
         <w:tabs>
           <w:tab w:val="left" w:pos="1000"/>
         </w:tabs>
@@ -892,7 +892,7 @@
     </w:p>
     <w:p>
       <w:pPr>
-        <w:pStyle w:val="21"/>
+        <w:pStyle w:val="TOC2"/>
         <w:tabs>
           <w:tab w:val="left" w:pos="1000"/>
         </w:tabs>
@@ -975,7 +975,7 @@
     </w:p>
     <w:p>
       <w:pPr>
-        <w:pStyle w:val="21"/>
+        <w:pStyle w:val="TOC2"/>
         <w:tabs>
           <w:tab w:val="left" w:pos="1000"/>
         </w:tabs>
@@ -1058,7 +1058,7 @@
     </w:p>
     <w:p>
       <w:pPr>
-        <w:pStyle w:val="11"/>
+        <w:pStyle w:val="TOC1"/>
         <w:tabs>
           <w:tab w:val="left" w:pos="432"/>
         </w:tabs>
@@ -1139,7 +1139,7 @@
     </w:p>
     <w:p>
       <w:pPr>
-        <w:pStyle w:val="11"/>
+        <w:pStyle w:val="TOC1"/>
         <w:tabs>
           <w:tab w:val="left" w:pos="432"/>
         </w:tabs>
@@ -1220,7 +1220,7 @@
     </w:p>
     <w:p>
       <w:pPr>
-        <w:pStyle w:val="11"/>
+        <w:pStyle w:val="TOC1"/>
         <w:tabs>
           <w:tab w:val="left" w:pos="432"/>
         </w:tabs>
@@ -1301,7 +1301,7 @@
     </w:p>
     <w:p>
       <w:pPr>
-        <w:pStyle w:val="21"/>
+        <w:pStyle w:val="TOC2"/>
         <w:tabs>
           <w:tab w:val="left" w:pos="1000"/>
         </w:tabs>
@@ -1385,7 +1385,7 @@
     </w:p>
     <w:p>
       <w:pPr>
-        <w:pStyle w:val="21"/>
+        <w:pStyle w:val="TOC2"/>
         <w:tabs>
           <w:tab w:val="left" w:pos="1000"/>
         </w:tabs>
@@ -1468,7 +1468,7 @@
     </w:p>
     <w:p>
       <w:pPr>
-        <w:pStyle w:val="11"/>
+        <w:pStyle w:val="TOC1"/>
         <w:tabs>
           <w:tab w:val="left" w:pos="432"/>
         </w:tabs>
@@ -1552,7 +1552,7 @@
     </w:p>
     <w:p>
       <w:pPr>
-        <w:pStyle w:val="21"/>
+        <w:pStyle w:val="TOC2"/>
         <w:tabs>
           <w:tab w:val="left" w:pos="1000"/>
         </w:tabs>
@@ -1636,7 +1636,7 @@
     </w:p>
     <w:p>
       <w:pPr>
-        <w:pStyle w:val="21"/>
+        <w:pStyle w:val="TOC2"/>
         <w:tabs>
           <w:tab w:val="left" w:pos="1000"/>
         </w:tabs>
@@ -1719,7 +1719,7 @@
     </w:p>
     <w:p>
       <w:pPr>
-        <w:pStyle w:val="11"/>
+        <w:pStyle w:val="TOC1"/>
         <w:tabs>
           <w:tab w:val="left" w:pos="432"/>
         </w:tabs>
@@ -1965,7 +1965,28 @@
           <w:rFonts w:ascii="Times New Roman" w:hint="eastAsia"/>
           <w:snapToGrid/>
         </w:rPr>
-        <w:t>撰写于迭代三功能完成之后，测试范围包含对迭代三的功能测试和非功能测试，包括活动的发起、删除、修改、查询服务。此测试报告基于测试完成之后，对测试中使用的方法、测试的有效程度进行总结。</w:t>
+        <w:t>撰写于迭代三功能完成之后，测试范围包含对迭代三的功能测试和非功能测试，包括</w:t>
+      </w:r>
+      <w:r>
+        <w:rPr>
+          <w:rFonts w:ascii="Times New Roman" w:hint="eastAsia"/>
+          <w:snapToGrid/>
+        </w:rPr>
+        <w:t>tag</w:t>
+      </w:r>
+      <w:r>
+        <w:rPr>
+          <w:rFonts w:ascii="Times New Roman" w:hint="eastAsia"/>
+          <w:snapToGrid/>
+        </w:rPr>
+        <w:t>生成，推荐活动等功能</w:t>
+      </w:r>
+      <w:r>
+        <w:rPr>
+          <w:rFonts w:ascii="Times New Roman" w:hint="eastAsia"/>
+          <w:snapToGrid/>
+        </w:rPr>
+        <w:t>。此测试报告基于测试完成之后，对测试中使用的方法、测试的有效程度进行总结。</w:t>
       </w:r>
     </w:p>
     <w:p>
@@ -2266,7 +2287,21 @@
           <w:rFonts w:ascii="Times New Roman" w:hint="eastAsia"/>
           <w:snapToGrid/>
         </w:rPr>
-        <w:t>架构中用于活动的发起、删除、修改、查询，以及</w:t>
+        <w:t>架构中用于活动的发起、删除、修改、查询，</w:t>
+      </w:r>
+      <w:r>
+        <w:rPr>
+          <w:rFonts w:ascii="Times New Roman" w:hint="eastAsia"/>
+          <w:snapToGrid/>
+        </w:rPr>
+        <w:t>评论，</w:t>
+      </w:r>
+      <w:r>
+        <w:rPr>
+          <w:rFonts w:ascii="Times New Roman" w:hint="eastAsia"/>
+          <w:snapToGrid/>
+        </w:rPr>
+        <w:t>以及</w:t>
       </w:r>
       <w:r>
         <w:rPr>
@@ -2312,6 +2347,7 @@
           <w:snapToGrid/>
         </w:rPr>
       </w:pPr>
+      <w:bookmarkStart w:id="5" w:name="_Hlk15551437"/>
       <w:r>
         <w:rPr>
           <w:rFonts w:ascii="Times New Roman" w:hint="eastAsia"/>
@@ -2439,7 +2475,8 @@
           <w:lang w:eastAsia="en-US"/>
         </w:rPr>
       </w:pPr>
-      <w:bookmarkStart w:id="5" w:name="_Toc393891303"/>
+      <w:bookmarkStart w:id="6" w:name="_Toc393891303"/>
+      <w:bookmarkEnd w:id="5"/>
       <w:proofErr w:type="spellStart"/>
       <w:r>
         <w:rPr>
@@ -2449,7 +2486,7 @@
         </w:rPr>
         <w:t>概述</w:t>
       </w:r>
-      <w:bookmarkEnd w:id="5"/>
+      <w:bookmarkEnd w:id="6"/>
       <w:proofErr w:type="spellEnd"/>
     </w:p>
     <w:p>
@@ -2461,7 +2498,8 @@
           <w:snapToGrid/>
         </w:rPr>
       </w:pPr>
-      <w:bookmarkStart w:id="6" w:name="_Toc393891304"/>
+      <w:bookmarkStart w:id="7" w:name="_Toc393891304"/>
+      <w:bookmarkStart w:id="8" w:name="_Hlk15551454"/>
       <w:r>
         <w:rPr>
           <w:rFonts w:ascii="Times New Roman" w:hint="eastAsia"/>
@@ -2470,6 +2508,7 @@
         <w:t>本测试报告包含测试概要、测试环境、测试结果及分析、测试缺陷报告等。</w:t>
       </w:r>
     </w:p>
+    <w:bookmarkEnd w:id="8"/>
     <w:p>
       <w:pPr>
         <w:pStyle w:val="1"/>
@@ -2491,179 +2530,6 @@
           <w:rFonts w:hint="eastAsia"/>
         </w:rPr>
         <w:t>要</w:t>
-      </w:r>
-      <w:bookmarkEnd w:id="6"/>
-    </w:p>
-    <w:p>
-      <w:pPr>
-        <w:pStyle w:val="2"/>
-      </w:pPr>
-      <w:r>
-        <w:rPr>
-          <w:rFonts w:hint="eastAsia"/>
-        </w:rPr>
-        <w:t>功能性测试</w:t>
-      </w:r>
-    </w:p>
-    <w:p>
-      <w:pPr>
-        <w:pStyle w:val="a9"/>
-      </w:pPr>
-      <w:r>
-        <w:rPr>
-          <w:rFonts w:hint="eastAsia"/>
-        </w:rPr>
-        <w:t>测试时间：16/07/2019</w:t>
-      </w:r>
-    </w:p>
-    <w:p>
-      <w:pPr>
-        <w:pStyle w:val="a9"/>
-      </w:pPr>
-      <w:r>
-        <w:rPr>
-          <w:rFonts w:hint="eastAsia"/>
-        </w:rPr>
-        <w:t>地点：项目开发教室（软件学院3101教室）</w:t>
-      </w:r>
-    </w:p>
-    <w:p>
-      <w:pPr>
-        <w:pStyle w:val="a9"/>
-      </w:pPr>
-      <w:r>
-        <w:rPr>
-          <w:rFonts w:hint="eastAsia"/>
-        </w:rPr>
-        <w:t>人员：柳清源</w:t>
-      </w:r>
-    </w:p>
-    <w:p>
-      <w:pPr>
-        <w:pStyle w:val="a9"/>
-      </w:pPr>
-      <w:r>
-        <w:rPr>
-          <w:rFonts w:hint="eastAsia"/>
-        </w:rPr>
-        <w:t>测试方法：单元测试，人工测试</w:t>
-      </w:r>
-    </w:p>
-    <w:p>
-      <w:pPr>
-        <w:pStyle w:val="a9"/>
-      </w:pPr>
-      <w:r>
-        <w:rPr>
-          <w:rFonts w:hint="eastAsia"/>
-        </w:rPr>
-        <w:t>测试内容：比起迭代二的测试，对新添加的功能和特性进行了补充测试，且增加了对tag自动生成，推荐活动功能的测试。</w:t>
-      </w:r>
-    </w:p>
-    <w:p>
-      <w:pPr>
-        <w:pStyle w:val="2"/>
-      </w:pPr>
-      <w:r>
-        <w:rPr>
-          <w:rFonts w:hint="eastAsia"/>
-        </w:rPr>
-        <w:t>非功能性测试</w:t>
-      </w:r>
-    </w:p>
-    <w:p>
-      <w:pPr>
-        <w:pStyle w:val="3"/>
-      </w:pPr>
-      <w:r>
-        <w:rPr>
-          <w:rFonts w:hint="eastAsia"/>
-        </w:rPr>
-        <w:t>性能测试</w:t>
-      </w:r>
-    </w:p>
-    <w:p>
-      <w:pPr>
-        <w:pStyle w:val="a9"/>
-      </w:pPr>
-      <w:r>
-        <w:rPr>
-          <w:rFonts w:hint="eastAsia"/>
-        </w:rPr>
-        <w:t>测试时间：2019/7/25</w:t>
-      </w:r>
-      <w:r>
-        <w:t xml:space="preserve"> </w:t>
-      </w:r>
-      <w:r>
-        <w:rPr>
-          <w:rFonts w:hint="eastAsia"/>
-        </w:rPr>
-        <w:t>15：00</w:t>
-      </w:r>
-    </w:p>
-    <w:p>
-      <w:pPr>
-        <w:pStyle w:val="a9"/>
-      </w:pPr>
-      <w:r>
-        <w:rPr>
-          <w:rFonts w:hint="eastAsia"/>
-        </w:rPr>
-        <w:t>测试地点：S</w:t>
-      </w:r>
-      <w:r>
-        <w:t>E</w:t>
-      </w:r>
-      <w:r>
-        <w:rPr>
-          <w:rFonts w:hint="eastAsia"/>
-        </w:rPr>
-        <w:t>-3107</w:t>
-      </w:r>
-    </w:p>
-    <w:p>
-      <w:pPr>
-        <w:pStyle w:val="a9"/>
-      </w:pPr>
-      <w:r>
-        <w:rPr>
-          <w:rFonts w:hint="eastAsia"/>
-        </w:rPr>
-        <w:t>人员：荆家振</w:t>
-      </w:r>
-    </w:p>
-    <w:p>
-      <w:pPr>
-        <w:pStyle w:val="a9"/>
-      </w:pPr>
-      <w:r>
-        <w:rPr>
-          <w:rFonts w:hint="eastAsia"/>
-        </w:rPr>
-        <w:lastRenderedPageBreak/>
-        <w:t>测试方法：使用J</w:t>
-      </w:r>
-      <w:r>
-        <w:t>M</w:t>
-      </w:r>
-      <w:r>
-        <w:rPr>
-          <w:rFonts w:hint="eastAsia"/>
-        </w:rPr>
-        <w:t>eter 5.11版本进行压力测试</w:t>
-      </w:r>
-    </w:p>
-    <w:p>
-      <w:pPr>
-        <w:pStyle w:val="1"/>
-      </w:pPr>
-      <w:bookmarkStart w:id="7" w:name="_Toc393891305"/>
-      <w:r>
-        <w:rPr>
-          <w:rFonts w:hint="eastAsia"/>
-        </w:rPr>
-        <w:t>测试环境</w:t>
       </w:r>
       <w:bookmarkEnd w:id="7"/>
     </w:p>
@@ -2671,6 +2537,7 @@
       <w:pPr>
         <w:pStyle w:val="2"/>
       </w:pPr>
+      <w:bookmarkStart w:id="9" w:name="_Hlk15551488"/>
       <w:r>
         <w:rPr>
           <w:rFonts w:hint="eastAsia"/>
@@ -2680,24 +2547,24 @@
     </w:p>
     <w:p>
       <w:pPr>
-        <w:pStyle w:val="2"/>
+        <w:pStyle w:val="a9"/>
       </w:pPr>
       <w:r>
         <w:rPr>
           <w:rFonts w:hint="eastAsia"/>
         </w:rPr>
-        <w:t>非功能性测试</w:t>
+        <w:t>测试时间：16/07/2019</w:t>
       </w:r>
     </w:p>
     <w:p>
       <w:pPr>
-        <w:pStyle w:val="3"/>
+        <w:pStyle w:val="a9"/>
       </w:pPr>
       <w:r>
         <w:rPr>
           <w:rFonts w:hint="eastAsia"/>
         </w:rPr>
-        <w:t>性能测试</w:t>
+        <w:t>地点：项目开发教室（软件学院3101教室）</w:t>
       </w:r>
     </w:p>
     <w:p>
@@ -2708,160 +2575,336 @@
         <w:rPr>
           <w:rFonts w:hint="eastAsia"/>
         </w:rPr>
-        <w:t xml:space="preserve">请求发送环境： </w:t>
+        <w:t>人员：柳清源</w:t>
       </w:r>
     </w:p>
     <w:p>
       <w:pPr>
         <w:pStyle w:val="a9"/>
-        <w:ind w:firstLineChars="200" w:firstLine="400"/>
       </w:pPr>
       <w:r>
         <w:rPr>
           <w:rFonts w:hint="eastAsia"/>
         </w:rPr>
-        <w:t>硬件：i</w:t>
-      </w:r>
-      <w:r>
-        <w:t>5-7200u 8G</w:t>
+        <w:t>测试方法：单元测试，人工测试</w:t>
       </w:r>
     </w:p>
     <w:p>
       <w:pPr>
         <w:pStyle w:val="a9"/>
-        <w:ind w:firstLineChars="200" w:firstLine="400"/>
       </w:pPr>
       <w:r>
         <w:rPr>
           <w:rFonts w:hint="eastAsia"/>
         </w:rPr>
-        <w:t>软件：</w:t>
-      </w:r>
-      <w:r>
-        <w:t>Windows 10 1903/JM</w:t>
-      </w:r>
+        <w:t>测试内容：比起迭代二的测试，对新添加的功能和特性进行了补充测试，且增加了对tag自动生成，推荐活动功能的测试。</w:t>
+      </w:r>
+    </w:p>
+    <w:bookmarkEnd w:id="9"/>
+    <w:p>
+      <w:pPr>
+        <w:pStyle w:val="2"/>
+      </w:pPr>
       <w:r>
         <w:rPr>
           <w:rFonts w:hint="eastAsia"/>
         </w:rPr>
-        <w:t>eter</w:t>
-      </w:r>
-      <w:r>
-        <w:t xml:space="preserve"> </w:t>
-      </w:r>
-      <w:r>
-        <w:rPr>
-          <w:rFonts w:hint="eastAsia"/>
-        </w:rPr>
-        <w:t>5.11</w:t>
-      </w:r>
-      <w:r>
-        <w:t xml:space="preserve"> </w:t>
-      </w:r>
-      <w:r>
-        <w:rPr>
-          <w:rFonts w:hint="eastAsia"/>
-        </w:rPr>
-        <w:t>on</w:t>
-      </w:r>
-      <w:r>
-        <w:t xml:space="preserve"> JDK</w:t>
-      </w:r>
-      <w:r>
-        <w:rPr>
-          <w:rFonts w:hint="eastAsia"/>
-        </w:rPr>
-        <w:t>12</w:t>
+        <w:t>非功能性测试</w:t>
       </w:r>
     </w:p>
     <w:p>
       <w:pPr>
-        <w:pStyle w:val="a9"/>
+        <w:pStyle w:val="3"/>
       </w:pPr>
       <w:r>
         <w:rPr>
           <w:rFonts w:hint="eastAsia"/>
         </w:rPr>
-        <w:t>服务</w:t>
-      </w:r>
-      <w:proofErr w:type="gramStart"/>
-      <w:r>
-        <w:rPr>
-          <w:rFonts w:hint="eastAsia"/>
-        </w:rPr>
-        <w:t>端运行</w:t>
-      </w:r>
-      <w:proofErr w:type="gramEnd"/>
-      <w:r>
-        <w:rPr>
-          <w:rFonts w:hint="eastAsia"/>
-        </w:rPr>
-        <w:t>环境：</w:t>
+        <w:t>性能测试</w:t>
       </w:r>
     </w:p>
     <w:p>
       <w:pPr>
         <w:pStyle w:val="a9"/>
-        <w:ind w:firstLine="408"/>
       </w:pPr>
       <w:r>
         <w:rPr>
           <w:rFonts w:hint="eastAsia"/>
         </w:rPr>
-        <w:t>硬件：</w:t>
-      </w:r>
-      <w:r>
-        <w:t>O</w:t>
+        <w:t>测试时间：2019/7/25</w:t>
+      </w:r>
+      <w:r>
+        <w:t xml:space="preserve"> </w:t>
       </w:r>
       <w:r>
         <w:rPr>
           <w:rFonts w:hint="eastAsia"/>
         </w:rPr>
-        <w:t>penStack</w:t>
+        <w:t>15：00</w:t>
       </w:r>
     </w:p>
     <w:p>
       <w:pPr>
         <w:pStyle w:val="a9"/>
-        <w:ind w:firstLine="408"/>
       </w:pPr>
       <w:r>
         <w:rPr>
           <w:rFonts w:hint="eastAsia"/>
         </w:rPr>
-        <w:t>软件：</w:t>
-      </w:r>
-      <w:r>
-        <w:t>Ubuntu 16.04 LTS</w:t>
+        <w:t>测试地点：S</w:t>
+      </w:r>
+      <w:r>
+        <w:t>E</w:t>
       </w:r>
       <w:r>
         <w:rPr>
           <w:rFonts w:hint="eastAsia"/>
         </w:rPr>
-        <w:t>/</w:t>
-      </w:r>
-      <w:r>
-        <w:t>K</w:t>
-      </w:r>
-      <w:r>
-        <w:rPr>
-          <w:rFonts w:hint="eastAsia"/>
-        </w:rPr>
-        <w:t>u</w:t>
-      </w:r>
-      <w:r>
-        <w:t>bernetes 1.15</w:t>
+        <w:t>-3107</w:t>
       </w:r>
     </w:p>
     <w:p>
       <w:pPr>
+        <w:pStyle w:val="a9"/>
+      </w:pPr>
+      <w:r>
+        <w:rPr>
+          <w:rFonts w:hint="eastAsia"/>
+        </w:rPr>
+        <w:t>人员：荆家振</w:t>
+      </w:r>
+    </w:p>
+    <w:p>
+      <w:pPr>
+        <w:pStyle w:val="a9"/>
+      </w:pPr>
+      <w:r>
+        <w:rPr>
+          <w:rFonts w:hint="eastAsia"/>
+        </w:rPr>
+        <w:lastRenderedPageBreak/>
+        <w:t>测试方法：使用J</w:t>
+      </w:r>
+      <w:r>
+        <w:t>M</w:t>
+      </w:r>
+      <w:r>
+        <w:rPr>
+          <w:rFonts w:hint="eastAsia"/>
+        </w:rPr>
+        <w:t>eter 5.11版本进行压力测试</w:t>
+      </w:r>
+    </w:p>
+    <w:p>
+      <w:pPr>
         <w:pStyle w:val="1"/>
       </w:pPr>
-      <w:bookmarkStart w:id="8" w:name="_Toc393891306"/>
+      <w:bookmarkStart w:id="10" w:name="_Toc393891305"/>
       <w:r>
         <w:rPr>
           <w:rFonts w:hint="eastAsia"/>
         </w:rPr>
+        <w:t>测试环境</w:t>
+      </w:r>
+      <w:bookmarkEnd w:id="10"/>
+    </w:p>
+    <w:p>
+      <w:pPr>
+        <w:pStyle w:val="2"/>
+      </w:pPr>
+      <w:r>
+        <w:rPr>
+          <w:rFonts w:hint="eastAsia"/>
+        </w:rPr>
+        <w:t>功能性测试</w:t>
+      </w:r>
+    </w:p>
+    <w:p>
+      <w:pPr>
+        <w:pStyle w:val="2"/>
+      </w:pPr>
+      <w:r>
+        <w:rPr>
+          <w:rFonts w:hint="eastAsia"/>
+        </w:rPr>
+        <w:t>非功能性测试</w:t>
+      </w:r>
+      <w:bookmarkStart w:id="11" w:name="_GoBack"/>
+    </w:p>
+    <w:bookmarkEnd w:id="11"/>
+    <w:p>
+      <w:pPr>
+        <w:pStyle w:val="3"/>
+      </w:pPr>
+      <w:r>
+        <w:rPr>
+          <w:rFonts w:hint="eastAsia"/>
+        </w:rPr>
+        <w:t>性能测试</w:t>
+      </w:r>
+    </w:p>
+    <w:p>
+      <w:pPr>
+        <w:pStyle w:val="a9"/>
+      </w:pPr>
+      <w:r>
+        <w:rPr>
+          <w:rFonts w:hint="eastAsia"/>
+        </w:rPr>
+        <w:t xml:space="preserve">请求发送环境： </w:t>
+      </w:r>
+    </w:p>
+    <w:p>
+      <w:pPr>
+        <w:pStyle w:val="a9"/>
+        <w:ind w:firstLineChars="200" w:firstLine="400"/>
+      </w:pPr>
+      <w:r>
+        <w:rPr>
+          <w:rFonts w:hint="eastAsia"/>
+        </w:rPr>
+        <w:t>硬件：i</w:t>
+      </w:r>
+      <w:r>
+        <w:t>5-7200u 8G</w:t>
+      </w:r>
+    </w:p>
+    <w:p>
+      <w:pPr>
+        <w:pStyle w:val="a9"/>
+        <w:ind w:firstLineChars="200" w:firstLine="400"/>
+      </w:pPr>
+      <w:r>
+        <w:rPr>
+          <w:rFonts w:hint="eastAsia"/>
+        </w:rPr>
+        <w:t>软件：</w:t>
+      </w:r>
+      <w:r>
+        <w:t>Windows 10 1903/JM</w:t>
+      </w:r>
+      <w:r>
+        <w:rPr>
+          <w:rFonts w:hint="eastAsia"/>
+        </w:rPr>
+        <w:t>eter</w:t>
+      </w:r>
+      <w:r>
+        <w:t xml:space="preserve"> </w:t>
+      </w:r>
+      <w:r>
+        <w:rPr>
+          <w:rFonts w:hint="eastAsia"/>
+        </w:rPr>
+        <w:t>5.11</w:t>
+      </w:r>
+      <w:r>
+        <w:t xml:space="preserve"> </w:t>
+      </w:r>
+      <w:r>
+        <w:rPr>
+          <w:rFonts w:hint="eastAsia"/>
+        </w:rPr>
+        <w:t>on</w:t>
+      </w:r>
+      <w:r>
+        <w:t xml:space="preserve"> JDK</w:t>
+      </w:r>
+      <w:r>
+        <w:rPr>
+          <w:rFonts w:hint="eastAsia"/>
+        </w:rPr>
+        <w:t>12</w:t>
+      </w:r>
+    </w:p>
+    <w:p>
+      <w:pPr>
+        <w:pStyle w:val="a9"/>
+      </w:pPr>
+      <w:r>
+        <w:rPr>
+          <w:rFonts w:hint="eastAsia"/>
+        </w:rPr>
+        <w:t>服务</w:t>
+      </w:r>
+      <w:proofErr w:type="gramStart"/>
+      <w:r>
+        <w:rPr>
+          <w:rFonts w:hint="eastAsia"/>
+        </w:rPr>
+        <w:t>端运行</w:t>
+      </w:r>
+      <w:proofErr w:type="gramEnd"/>
+      <w:r>
+        <w:rPr>
+          <w:rFonts w:hint="eastAsia"/>
+        </w:rPr>
+        <w:t>环境：</w:t>
+      </w:r>
+    </w:p>
+    <w:p>
+      <w:pPr>
+        <w:pStyle w:val="a9"/>
+        <w:ind w:firstLine="408"/>
+      </w:pPr>
+      <w:r>
+        <w:rPr>
+          <w:rFonts w:hint="eastAsia"/>
+        </w:rPr>
+        <w:t>硬件：</w:t>
+      </w:r>
+      <w:r>
+        <w:t>O</w:t>
+      </w:r>
+      <w:r>
+        <w:rPr>
+          <w:rFonts w:hint="eastAsia"/>
+        </w:rPr>
+        <w:t>penStack</w:t>
+      </w:r>
+    </w:p>
+    <w:p>
+      <w:pPr>
+        <w:pStyle w:val="a9"/>
+        <w:ind w:firstLine="408"/>
+      </w:pPr>
+      <w:r>
+        <w:rPr>
+          <w:rFonts w:hint="eastAsia"/>
+        </w:rPr>
+        <w:t>软件：</w:t>
+      </w:r>
+      <w:r>
+        <w:t>Ubuntu 16.04 LTS</w:t>
+      </w:r>
+      <w:r>
+        <w:rPr>
+          <w:rFonts w:hint="eastAsia"/>
+        </w:rPr>
+        <w:t>/</w:t>
+      </w:r>
+      <w:r>
+        <w:t>K</w:t>
+      </w:r>
+      <w:r>
+        <w:rPr>
+          <w:rFonts w:hint="eastAsia"/>
+        </w:rPr>
+        <w:t>u</w:t>
+      </w:r>
+      <w:r>
+        <w:t>bernetes 1.15</w:t>
+      </w:r>
+    </w:p>
+    <w:p>
+      <w:pPr>
+        <w:pStyle w:val="1"/>
+      </w:pPr>
+      <w:bookmarkStart w:id="12" w:name="_Toc393891306"/>
+      <w:r>
+        <w:rPr>
+          <w:rFonts w:hint="eastAsia"/>
+        </w:rPr>
         <w:t>测试结果</w:t>
       </w:r>
       <w:r>
@@ -2870,7 +2913,7 @@
         </w:rPr>
         <w:t>及分析</w:t>
       </w:r>
-      <w:bookmarkEnd w:id="8"/>
+      <w:bookmarkEnd w:id="12"/>
     </w:p>
     <w:p>
       <w:pPr>
@@ -2959,19 +3002,11 @@
             <w:pPr>
               <w:ind w:leftChars="200" w:left="400"/>
             </w:pPr>
-            <w:proofErr w:type="spellStart"/>
             <w:r>
               <w:rPr>
                 <w:rFonts w:hint="eastAsia"/>
               </w:rPr>
-              <w:t>Avg</w:t>
-            </w:r>
-            <w:proofErr w:type="spellEnd"/>
-            <w:r>
-              <w:rPr>
-                <w:rFonts w:hint="eastAsia"/>
-              </w:rPr>
-              <w:t>(</w:t>
+              <w:t>Avg(</w:t>
             </w:r>
             <w:proofErr w:type="spellStart"/>
             <w:r>
@@ -3558,19 +3593,11 @@
             <w:pPr>
               <w:ind w:leftChars="200" w:left="400"/>
             </w:pPr>
-            <w:proofErr w:type="spellStart"/>
             <w:r>
               <w:rPr>
                 <w:rFonts w:hint="eastAsia"/>
               </w:rPr>
-              <w:t>Avg</w:t>
-            </w:r>
-            <w:proofErr w:type="spellEnd"/>
-            <w:r>
-              <w:rPr>
-                <w:rFonts w:hint="eastAsia"/>
-              </w:rPr>
-              <w:t>(</w:t>
+              <w:t>Avg(</w:t>
             </w:r>
             <w:proofErr w:type="spellStart"/>
             <w:r>
@@ -4148,19 +4175,11 @@
             <w:pPr>
               <w:ind w:leftChars="200" w:left="400"/>
             </w:pPr>
-            <w:proofErr w:type="spellStart"/>
             <w:r>
               <w:rPr>
                 <w:rFonts w:hint="eastAsia"/>
               </w:rPr>
-              <w:t>Avg</w:t>
-            </w:r>
-            <w:proofErr w:type="spellEnd"/>
-            <w:r>
-              <w:rPr>
-                <w:rFonts w:hint="eastAsia"/>
-              </w:rPr>
-              <w:t>(</w:t>
+              <w:t>Avg(</w:t>
             </w:r>
             <w:proofErr w:type="spellStart"/>
             <w:r>
@@ -4713,7 +4732,7 @@
           <w:snapToGrid/>
         </w:rPr>
       </w:pPr>
-      <w:bookmarkStart w:id="9" w:name="_Toc393891307"/>
+      <w:bookmarkStart w:id="13" w:name="_Toc393891307"/>
       <w:r>
         <w:rPr>
           <w:rFonts w:ascii="Arial" w:hAnsi="Arial" w:hint="eastAsia"/>
@@ -4735,7 +4754,7 @@
         </w:rPr>
         <w:t>及缺陷分布</w:t>
       </w:r>
-      <w:bookmarkEnd w:id="9"/>
+      <w:bookmarkEnd w:id="13"/>
     </w:p>
     <w:p>
       <w:pPr>
@@ -5083,12 +5102,164 @@
               <w:spacing w:after="120"/>
               <w:ind w:firstLineChars="400" w:firstLine="843"/>
               <w:rPr>
+                <w:rFonts w:ascii="Times New Roman"/>
+                <w:b/>
+                <w:snapToGrid/>
+                <w:sz w:val="21"/>
+                <w:szCs w:val="21"/>
+              </w:rPr>
+            </w:pPr>
+            <w:r>
+              <w:rPr>
                 <w:rFonts w:ascii="Times New Roman" w:hint="eastAsia"/>
                 <w:b/>
                 <w:snapToGrid/>
                 <w:sz w:val="21"/>
                 <w:szCs w:val="21"/>
               </w:rPr>
+              <w:t>标签生成</w:t>
+            </w:r>
+          </w:p>
+        </w:tc>
+        <w:tc>
+          <w:tcPr>
+            <w:tcW w:w="979" w:type="dxa"/>
+          </w:tcPr>
+          <w:p>
+            <w:pPr>
+              <w:spacing w:after="120"/>
+              <w:jc w:val="center"/>
+              <w:rPr>
+                <w:rFonts w:ascii="Times New Roman"/>
+                <w:snapToGrid/>
+              </w:rPr>
+            </w:pPr>
+            <w:r>
+              <w:rPr>
+                <w:rFonts w:ascii="Times New Roman" w:hint="eastAsia"/>
+                <w:snapToGrid/>
+              </w:rPr>
+              <w:t>4</w:t>
+            </w:r>
+          </w:p>
+        </w:tc>
+        <w:tc>
+          <w:tcPr>
+            <w:tcW w:w="1116" w:type="dxa"/>
+          </w:tcPr>
+          <w:p>
+            <w:pPr>
+              <w:spacing w:after="120"/>
+              <w:jc w:val="center"/>
+              <w:rPr>
+                <w:rFonts w:ascii="Times New Roman"/>
+                <w:snapToGrid/>
+              </w:rPr>
+            </w:pPr>
+            <w:r>
+              <w:rPr>
+                <w:rFonts w:ascii="Times New Roman" w:hint="eastAsia"/>
+                <w:snapToGrid/>
+              </w:rPr>
+              <w:t>100%</w:t>
+            </w:r>
+          </w:p>
+        </w:tc>
+        <w:tc>
+          <w:tcPr>
+            <w:tcW w:w="1112" w:type="dxa"/>
+          </w:tcPr>
+          <w:p>
+            <w:pPr>
+              <w:spacing w:after="120"/>
+              <w:jc w:val="center"/>
+              <w:rPr>
+                <w:rFonts w:ascii="Times New Roman"/>
+                <w:snapToGrid/>
+              </w:rPr>
+            </w:pPr>
+            <w:r>
+              <w:rPr>
+                <w:rFonts w:ascii="Times New Roman" w:hint="eastAsia"/>
+                <w:snapToGrid/>
+              </w:rPr>
+              <w:t>0</w:t>
+            </w:r>
+          </w:p>
+        </w:tc>
+        <w:tc>
+          <w:tcPr>
+            <w:tcW w:w="1116" w:type="dxa"/>
+          </w:tcPr>
+          <w:p>
+            <w:pPr>
+              <w:spacing w:after="120"/>
+              <w:jc w:val="center"/>
+              <w:rPr>
+                <w:rFonts w:ascii="Times New Roman"/>
+                <w:snapToGrid/>
+              </w:rPr>
+            </w:pPr>
+            <w:r>
+              <w:rPr>
+                <w:rFonts w:ascii="Times New Roman" w:hint="eastAsia"/>
+                <w:snapToGrid/>
+              </w:rPr>
+              <w:t>0</w:t>
+            </w:r>
+          </w:p>
+        </w:tc>
+        <w:tc>
+          <w:tcPr>
+            <w:tcW w:w="1116" w:type="dxa"/>
+          </w:tcPr>
+          <w:p>
+            <w:pPr>
+              <w:spacing w:after="120"/>
+              <w:jc w:val="center"/>
+              <w:rPr>
+                <w:rFonts w:ascii="Times New Roman"/>
+                <w:snapToGrid/>
+              </w:rPr>
+            </w:pPr>
+          </w:p>
+        </w:tc>
+      </w:tr>
+      <w:tr>
+        <w:tc>
+          <w:tcPr>
+            <w:tcW w:w="993" w:type="dxa"/>
+            <w:vMerge/>
+          </w:tcPr>
+          <w:p>
+            <w:pPr>
+              <w:spacing w:after="120"/>
+              <w:jc w:val="center"/>
+              <w:rPr>
+                <w:rFonts w:ascii="Times New Roman"/>
+                <w:b/>
+                <w:snapToGrid/>
+                <w:sz w:val="21"/>
+                <w:szCs w:val="21"/>
+              </w:rPr>
+            </w:pPr>
+          </w:p>
+        </w:tc>
+        <w:tc>
+          <w:tcPr>
+            <w:tcW w:w="2923" w:type="dxa"/>
+          </w:tcPr>
+          <w:p>
+            <w:pPr>
+              <w:spacing w:after="120"/>
+              <w:ind w:firstLineChars="400" w:firstLine="843"/>
+              <w:rPr>
+                <w:rFonts w:ascii="Times New Roman"/>
+                <w:b/>
+                <w:snapToGrid/>
+                <w:sz w:val="21"/>
+                <w:szCs w:val="21"/>
+              </w:rPr>
             </w:pPr>
             <w:r>
               <w:rPr>
@@ -5098,7 +5269,7 @@
                 <w:sz w:val="21"/>
                 <w:szCs w:val="21"/>
               </w:rPr>
-              <w:t>标签生成</w:t>
+              <w:t>标签添加</w:t>
             </w:r>
           </w:p>
         </w:tc>
@@ -5120,7 +5291,7 @@
                 <w:rFonts w:ascii="Times New Roman" w:hint="eastAsia"/>
                 <w:snapToGrid/>
               </w:rPr>
-              <w:t>4</w:t>
+              <w:t>5</w:t>
             </w:r>
           </w:p>
         </w:tc>
@@ -5219,7 +5390,9 @@
               <w:rPr>
                 <w:rFonts w:ascii="Times New Roman"/>
                 <w:b/>
-                <w:snapToGrid/>
+                <w:i/>
+                <w:snapToGrid/>
+                <w:color w:val="0000FF"/>
                 <w:sz w:val="21"/>
                 <w:szCs w:val="21"/>
               </w:rPr>
@@ -5233,7 +5406,16 @@
           <w:p>
             <w:pPr>
               <w:spacing w:after="120"/>
-              <w:ind w:firstLineChars="400" w:firstLine="843"/>
+              <w:jc w:val="center"/>
+              <w:rPr>
+                <w:rFonts w:ascii="Times New Roman"/>
+                <w:b/>
+                <w:snapToGrid/>
+                <w:sz w:val="21"/>
+                <w:szCs w:val="21"/>
+              </w:rPr>
+            </w:pPr>
+            <w:r>
               <w:rPr>
                 <w:rFonts w:ascii="Times New Roman" w:hint="eastAsia"/>
                 <w:b/>
@@ -5241,6 +5423,187 @@
                 <w:sz w:val="21"/>
                 <w:szCs w:val="21"/>
               </w:rPr>
+              <w:t>用户行为记录</w:t>
+            </w:r>
+          </w:p>
+        </w:tc>
+        <w:tc>
+          <w:tcPr>
+            <w:tcW w:w="979" w:type="dxa"/>
+          </w:tcPr>
+          <w:p>
+            <w:pPr>
+              <w:spacing w:after="120"/>
+              <w:jc w:val="center"/>
+              <w:rPr>
+                <w:rFonts w:ascii="Times New Roman"/>
+                <w:snapToGrid/>
+              </w:rPr>
+            </w:pPr>
+            <w:r>
+              <w:rPr>
+                <w:rFonts w:ascii="Times New Roman" w:hint="eastAsia"/>
+                <w:snapToGrid/>
+              </w:rPr>
+              <w:t>4</w:t>
+            </w:r>
+          </w:p>
+        </w:tc>
+        <w:tc>
+          <w:tcPr>
+            <w:tcW w:w="1116" w:type="dxa"/>
+          </w:tcPr>
+          <w:p>
+            <w:pPr>
+              <w:spacing w:after="120"/>
+              <w:jc w:val="center"/>
+              <w:rPr>
+                <w:rFonts w:ascii="Times New Roman"/>
+                <w:snapToGrid/>
+              </w:rPr>
+            </w:pPr>
+            <w:r>
+              <w:rPr>
+                <w:rFonts w:ascii="Times New Roman" w:hint="eastAsia"/>
+                <w:snapToGrid/>
+              </w:rPr>
+              <w:t>100%</w:t>
+            </w:r>
+          </w:p>
+        </w:tc>
+        <w:tc>
+          <w:tcPr>
+            <w:tcW w:w="1112" w:type="dxa"/>
+          </w:tcPr>
+          <w:p>
+            <w:pPr>
+              <w:spacing w:after="120"/>
+              <w:jc w:val="center"/>
+              <w:rPr>
+                <w:rFonts w:ascii="Times New Roman"/>
+                <w:snapToGrid/>
+              </w:rPr>
+            </w:pPr>
+            <w:r>
+              <w:rPr>
+                <w:rFonts w:ascii="Times New Roman" w:hint="eastAsia"/>
+                <w:snapToGrid/>
+              </w:rPr>
+              <w:t>1</w:t>
+            </w:r>
+          </w:p>
+        </w:tc>
+        <w:tc>
+          <w:tcPr>
+            <w:tcW w:w="1116" w:type="dxa"/>
+          </w:tcPr>
+          <w:p>
+            <w:pPr>
+              <w:spacing w:after="120"/>
+              <w:jc w:val="center"/>
+              <w:rPr>
+                <w:rFonts w:ascii="Times New Roman"/>
+                <w:snapToGrid/>
+              </w:rPr>
+            </w:pPr>
+            <w:r>
+              <w:rPr>
+                <w:rFonts w:ascii="Times New Roman" w:hint="eastAsia"/>
+                <w:snapToGrid/>
+              </w:rPr>
+              <w:t>25%</w:t>
+            </w:r>
+          </w:p>
+        </w:tc>
+        <w:tc>
+          <w:tcPr>
+            <w:tcW w:w="1116" w:type="dxa"/>
+          </w:tcPr>
+          <w:p>
+            <w:pPr>
+              <w:spacing w:after="120"/>
+              <w:jc w:val="center"/>
+              <w:rPr>
+                <w:rFonts w:ascii="Times New Roman"/>
+                <w:snapToGrid/>
+              </w:rPr>
+            </w:pPr>
+            <w:r>
+              <w:rPr>
+                <w:rFonts w:ascii="Times New Roman" w:hint="eastAsia"/>
+                <w:snapToGrid/>
+              </w:rPr>
+              <w:t>用户</w:t>
+            </w:r>
+            <w:proofErr w:type="gramStart"/>
+            <w:r>
+              <w:rPr>
+                <w:rFonts w:ascii="Times New Roman" w:hint="eastAsia"/>
+                <w:snapToGrid/>
+              </w:rPr>
+              <w:t>刚注册</w:t>
+            </w:r>
+            <w:proofErr w:type="gramEnd"/>
+            <w:r>
+              <w:rPr>
+                <w:rFonts w:ascii="Times New Roman" w:hint="eastAsia"/>
+                <w:snapToGrid/>
+              </w:rPr>
+              <w:t>的时候没有用户行为，推荐中会出现除数未</w:t>
+            </w:r>
+            <w:r>
+              <w:rPr>
+                <w:rFonts w:ascii="Times New Roman" w:hint="eastAsia"/>
+                <w:snapToGrid/>
+              </w:rPr>
+              <w:t>0</w:t>
+            </w:r>
+            <w:r>
+              <w:rPr>
+                <w:rFonts w:ascii="Times New Roman" w:hint="eastAsia"/>
+                <w:snapToGrid/>
+              </w:rPr>
+              <w:t>的情况</w:t>
+            </w:r>
+          </w:p>
+        </w:tc>
+      </w:tr>
+      <w:tr>
+        <w:tc>
+          <w:tcPr>
+            <w:tcW w:w="993" w:type="dxa"/>
+            <w:vMerge/>
+          </w:tcPr>
+          <w:p>
+            <w:pPr>
+              <w:spacing w:after="120"/>
+              <w:jc w:val="center"/>
+              <w:rPr>
+                <w:rFonts w:ascii="Times New Roman"/>
+                <w:b/>
+                <w:i/>
+                <w:snapToGrid/>
+                <w:color w:val="0000FF"/>
+                <w:sz w:val="21"/>
+                <w:szCs w:val="21"/>
+              </w:rPr>
+            </w:pPr>
+          </w:p>
+        </w:tc>
+        <w:tc>
+          <w:tcPr>
+            <w:tcW w:w="2923" w:type="dxa"/>
+          </w:tcPr>
+          <w:p>
+            <w:pPr>
+              <w:spacing w:after="120"/>
+              <w:rPr>
+                <w:rFonts w:ascii="Times New Roman"/>
+                <w:b/>
+                <w:snapToGrid/>
+                <w:sz w:val="21"/>
+                <w:szCs w:val="21"/>
+              </w:rPr>
             </w:pPr>
             <w:r>
               <w:rPr>
@@ -5250,7 +5613,27 @@
                 <w:sz w:val="21"/>
                 <w:szCs w:val="21"/>
               </w:rPr>
-              <w:t>标签添加</w:t>
+              <w:t xml:space="preserve"> </w:t>
+            </w:r>
+            <w:r>
+              <w:rPr>
+                <w:rFonts w:ascii="Times New Roman"/>
+                <w:b/>
+                <w:snapToGrid/>
+                <w:sz w:val="21"/>
+                <w:szCs w:val="21"/>
+              </w:rPr>
+              <w:t xml:space="preserve">            </w:t>
+            </w:r>
+            <w:r>
+              <w:rPr>
+                <w:rFonts w:ascii="Times New Roman" w:hint="eastAsia"/>
+                <w:b/>
+                <w:snapToGrid/>
+                <w:sz w:val="21"/>
+                <w:szCs w:val="21"/>
+              </w:rPr>
+              <w:t>推荐活动</w:t>
             </w:r>
           </w:p>
         </w:tc>
@@ -5261,18 +5644,31 @@
           <w:p>
             <w:pPr>
               <w:spacing w:after="120"/>
-              <w:jc w:val="center"/>
+              <w:rPr>
+                <w:rFonts w:ascii="Times New Roman"/>
+                <w:snapToGrid/>
+              </w:rPr>
+            </w:pPr>
+            <w:r>
               <w:rPr>
                 <w:rFonts w:ascii="Times New Roman" w:hint="eastAsia"/>
                 <w:snapToGrid/>
               </w:rPr>
-            </w:pPr>
+              <w:t xml:space="preserve"> </w:t>
+            </w:r>
+            <w:r>
+              <w:rPr>
+                <w:rFonts w:ascii="Times New Roman"/>
+                <w:snapToGrid/>
+              </w:rPr>
+              <w:t xml:space="preserve">     </w:t>
+            </w:r>
             <w:r>
               <w:rPr>
                 <w:rFonts w:ascii="Times New Roman" w:hint="eastAsia"/>
                 <w:snapToGrid/>
               </w:rPr>
-              <w:t>5</w:t>
+              <w:t>6</w:t>
             </w:r>
           </w:p>
         </w:tc>
@@ -5389,13 +5785,25 @@
               <w:spacing w:after="120"/>
               <w:jc w:val="center"/>
               <w:rPr>
+                <w:rFonts w:ascii="Times New Roman"/>
+                <w:b/>
+                <w:snapToGrid/>
+                <w:sz w:val="21"/>
+                <w:szCs w:val="21"/>
+              </w:rPr>
+            </w:pPr>
+            <w:proofErr w:type="gramStart"/>
+            <w:r>
+              <w:rPr>
                 <w:rFonts w:ascii="Times New Roman" w:hint="eastAsia"/>
                 <w:b/>
                 <w:snapToGrid/>
                 <w:sz w:val="21"/>
                 <w:szCs w:val="21"/>
               </w:rPr>
-            </w:pPr>
+              <w:t>群聊注册</w:t>
+            </w:r>
+            <w:proofErr w:type="gramEnd"/>
             <w:r>
               <w:rPr>
                 <w:rFonts w:ascii="Times New Roman" w:hint="eastAsia"/>
@@ -5404,7 +5812,7 @@
                 <w:sz w:val="21"/>
                 <w:szCs w:val="21"/>
               </w:rPr>
-              <w:t>用户行为记录</w:t>
+              <w:t>和登录</w:t>
             </w:r>
           </w:p>
         </w:tc>
@@ -5426,7 +5834,7 @@
                 <w:rFonts w:ascii="Times New Roman" w:hint="eastAsia"/>
                 <w:snapToGrid/>
               </w:rPr>
-              <w:t>4</w:t>
+              <w:t>3</w:t>
             </w:r>
           </w:p>
         </w:tc>
@@ -5492,7 +5900,7 @@
                 <w:rFonts w:ascii="Times New Roman" w:hint="eastAsia"/>
                 <w:snapToGrid/>
               </w:rPr>
-              <w:t>25%</w:t>
+              <w:t>33.3%</w:t>
             </w:r>
           </w:p>
         </w:tc>
@@ -5514,37 +5922,28 @@
                 <w:rFonts w:ascii="Times New Roman" w:hint="eastAsia"/>
                 <w:snapToGrid/>
               </w:rPr>
-              <w:t>用户</w:t>
-            </w:r>
-            <w:proofErr w:type="gramStart"/>
+              <w:t>需要注册后登录发送</w:t>
+            </w:r>
             <w:r>
               <w:rPr>
                 <w:rFonts w:ascii="Times New Roman" w:hint="eastAsia"/>
                 <w:snapToGrid/>
               </w:rPr>
-              <w:t>刚注册</w:t>
-            </w:r>
-            <w:proofErr w:type="gramEnd"/>
+              <w:t>s</w:t>
+            </w:r>
+            <w:r>
+              <w:rPr>
+                <w:rFonts w:ascii="Times New Roman"/>
+                <w:snapToGrid/>
+              </w:rPr>
+              <w:t>tanza</w:t>
+            </w:r>
             <w:r>
               <w:rPr>
                 <w:rFonts w:ascii="Times New Roman" w:hint="eastAsia"/>
                 <w:snapToGrid/>
               </w:rPr>
-              <w:t>的时候没有用户行为，推荐中会出现除数未</w:t>
-            </w:r>
-            <w:r>
-              <w:rPr>
-                <w:rFonts w:ascii="Times New Roman" w:hint="eastAsia"/>
-                <w:snapToGrid/>
-              </w:rPr>
-              <w:t>0</w:t>
-            </w:r>
-            <w:r>
-              <w:rPr>
-                <w:rFonts w:ascii="Times New Roman" w:hint="eastAsia"/>
-                <w:snapToGrid/>
-              </w:rPr>
-              <w:t>的情况</w:t>
+              <w:t>，已解决</w:t>
             </w:r>
           </w:p>
         </w:tc>
@@ -5578,6 +5977,7 @@
           <w:p>
             <w:pPr>
               <w:spacing w:after="120"/>
+              <w:jc w:val="center"/>
               <w:rPr>
                 <w:rFonts w:ascii="Times New Roman"/>
                 <w:b/>
@@ -5586,6 +5986,7 @@
                 <w:szCs w:val="21"/>
               </w:rPr>
             </w:pPr>
+            <w:proofErr w:type="gramStart"/>
             <w:r>
               <w:rPr>
                 <w:rFonts w:ascii="Times New Roman" w:hint="eastAsia"/>
@@ -5594,18 +5995,9 @@
                 <w:sz w:val="21"/>
                 <w:szCs w:val="21"/>
               </w:rPr>
-              <w:t xml:space="preserve"> </w:t>
-            </w:r>
-            <w:r>
-              <w:rPr>
-                <w:rFonts w:ascii="Times New Roman"/>
-                <w:b/>
-                <w:snapToGrid/>
-                <w:sz w:val="21"/>
-                <w:szCs w:val="21"/>
-              </w:rPr>
-              <w:t xml:space="preserve">            </w:t>
-            </w:r>
+              <w:t>群聊消息</w:t>
+            </w:r>
+            <w:proofErr w:type="gramEnd"/>
             <w:r>
               <w:rPr>
                 <w:rFonts w:ascii="Times New Roman" w:hint="eastAsia"/>
@@ -5614,7 +6006,7 @@
                 <w:sz w:val="21"/>
                 <w:szCs w:val="21"/>
               </w:rPr>
-              <w:t>推荐活动</w:t>
+              <w:t>发送和显示</w:t>
             </w:r>
           </w:p>
         </w:tc>
@@ -5625,31 +6017,18 @@
           <w:p>
             <w:pPr>
               <w:spacing w:after="120"/>
+              <w:jc w:val="center"/>
+              <w:rPr>
+                <w:rFonts w:ascii="Times New Roman"/>
+                <w:snapToGrid/>
+              </w:rPr>
+            </w:pPr>
+            <w:r>
               <w:rPr>
                 <w:rFonts w:ascii="Times New Roman" w:hint="eastAsia"/>
                 <w:snapToGrid/>
               </w:rPr>
-            </w:pPr>
-            <w:r>
-              <w:rPr>
-                <w:rFonts w:ascii="Times New Roman" w:hint="eastAsia"/>
-                <w:snapToGrid/>
-              </w:rPr>
-              <w:t xml:space="preserve"> </w:t>
-            </w:r>
-            <w:r>
-              <w:rPr>
-                <w:rFonts w:ascii="Times New Roman"/>
-                <w:snapToGrid/>
-              </w:rPr>
-              <w:t xml:space="preserve">     </w:t>
-            </w:r>
-            <w:r>
-              <w:rPr>
-                <w:rFonts w:ascii="Times New Roman" w:hint="eastAsia"/>
-                <w:snapToGrid/>
-              </w:rPr>
-              <w:t>6</w:t>
+              <w:t>2</w:t>
             </w:r>
           </w:p>
         </w:tc>
@@ -5767,366 +6146,6 @@
               <w:jc w:val="center"/>
               <w:rPr>
                 <w:rFonts w:ascii="Times New Roman"/>
-                <w:b/>
-                <w:snapToGrid/>
-                <w:sz w:val="21"/>
-                <w:szCs w:val="21"/>
-              </w:rPr>
-            </w:pPr>
-            <w:proofErr w:type="gramStart"/>
-            <w:r>
-              <w:rPr>
-                <w:rFonts w:ascii="Times New Roman" w:hint="eastAsia"/>
-                <w:b/>
-                <w:snapToGrid/>
-                <w:sz w:val="21"/>
-                <w:szCs w:val="21"/>
-              </w:rPr>
-              <w:t>群聊注册</w:t>
-            </w:r>
-            <w:proofErr w:type="gramEnd"/>
-            <w:r>
-              <w:rPr>
-                <w:rFonts w:ascii="Times New Roman" w:hint="eastAsia"/>
-                <w:b/>
-                <w:snapToGrid/>
-                <w:sz w:val="21"/>
-                <w:szCs w:val="21"/>
-              </w:rPr>
-              <w:t>和登录</w:t>
-            </w:r>
-          </w:p>
-        </w:tc>
-        <w:tc>
-          <w:tcPr>
-            <w:tcW w:w="979" w:type="dxa"/>
-          </w:tcPr>
-          <w:p>
-            <w:pPr>
-              <w:spacing w:after="120"/>
-              <w:jc w:val="center"/>
-              <w:rPr>
-                <w:rFonts w:ascii="Times New Roman"/>
-                <w:snapToGrid/>
-              </w:rPr>
-            </w:pPr>
-            <w:r>
-              <w:rPr>
-                <w:rFonts w:ascii="Times New Roman" w:hint="eastAsia"/>
-                <w:snapToGrid/>
-              </w:rPr>
-              <w:t>3</w:t>
-            </w:r>
-          </w:p>
-        </w:tc>
-        <w:tc>
-          <w:tcPr>
-            <w:tcW w:w="1116" w:type="dxa"/>
-          </w:tcPr>
-          <w:p>
-            <w:pPr>
-              <w:spacing w:after="120"/>
-              <w:jc w:val="center"/>
-              <w:rPr>
-                <w:rFonts w:ascii="Times New Roman"/>
-                <w:snapToGrid/>
-              </w:rPr>
-            </w:pPr>
-            <w:r>
-              <w:rPr>
-                <w:rFonts w:ascii="Times New Roman" w:hint="eastAsia"/>
-                <w:snapToGrid/>
-              </w:rPr>
-              <w:t>100%</w:t>
-            </w:r>
-          </w:p>
-        </w:tc>
-        <w:tc>
-          <w:tcPr>
-            <w:tcW w:w="1112" w:type="dxa"/>
-          </w:tcPr>
-          <w:p>
-            <w:pPr>
-              <w:spacing w:after="120"/>
-              <w:jc w:val="center"/>
-              <w:rPr>
-                <w:rFonts w:ascii="Times New Roman"/>
-                <w:snapToGrid/>
-              </w:rPr>
-            </w:pPr>
-            <w:r>
-              <w:rPr>
-                <w:rFonts w:ascii="Times New Roman" w:hint="eastAsia"/>
-                <w:snapToGrid/>
-              </w:rPr>
-              <w:t>1</w:t>
-            </w:r>
-          </w:p>
-        </w:tc>
-        <w:tc>
-          <w:tcPr>
-            <w:tcW w:w="1116" w:type="dxa"/>
-          </w:tcPr>
-          <w:p>
-            <w:pPr>
-              <w:spacing w:after="120"/>
-              <w:jc w:val="center"/>
-              <w:rPr>
-                <w:rFonts w:ascii="Times New Roman"/>
-                <w:snapToGrid/>
-              </w:rPr>
-            </w:pPr>
-            <w:r>
-              <w:rPr>
-                <w:rFonts w:ascii="Times New Roman" w:hint="eastAsia"/>
-                <w:snapToGrid/>
-              </w:rPr>
-              <w:t>33.3%</w:t>
-            </w:r>
-          </w:p>
-        </w:tc>
-        <w:tc>
-          <w:tcPr>
-            <w:tcW w:w="1116" w:type="dxa"/>
-          </w:tcPr>
-          <w:p>
-            <w:pPr>
-              <w:spacing w:after="120"/>
-              <w:jc w:val="center"/>
-              <w:rPr>
-                <w:rFonts w:ascii="Times New Roman" w:hint="eastAsia"/>
-                <w:snapToGrid/>
-              </w:rPr>
-            </w:pPr>
-            <w:r>
-              <w:rPr>
-                <w:rFonts w:ascii="Times New Roman" w:hint="eastAsia"/>
-                <w:snapToGrid/>
-              </w:rPr>
-              <w:t>需要注册后登录发送</w:t>
-            </w:r>
-            <w:r>
-              <w:rPr>
-                <w:rFonts w:ascii="Times New Roman" w:hint="eastAsia"/>
-                <w:snapToGrid/>
-              </w:rPr>
-              <w:t>s</w:t>
-            </w:r>
-            <w:r>
-              <w:rPr>
-                <w:rFonts w:ascii="Times New Roman"/>
-                <w:snapToGrid/>
-              </w:rPr>
-              <w:t>tanza</w:t>
-            </w:r>
-            <w:r>
-              <w:rPr>
-                <w:rFonts w:ascii="Times New Roman" w:hint="eastAsia"/>
-                <w:snapToGrid/>
-              </w:rPr>
-              <w:t>，已解决</w:t>
-            </w:r>
-          </w:p>
-        </w:tc>
-      </w:tr>
-      <w:tr>
-        <w:tc>
-          <w:tcPr>
-            <w:tcW w:w="993" w:type="dxa"/>
-            <w:vMerge/>
-          </w:tcPr>
-          <w:p>
-            <w:pPr>
-              <w:spacing w:after="120"/>
-              <w:jc w:val="center"/>
-              <w:rPr>
-                <w:rFonts w:ascii="Times New Roman"/>
-                <w:b/>
-                <w:i/>
-                <w:snapToGrid/>
-                <w:color w:val="0000FF"/>
-                <w:sz w:val="21"/>
-                <w:szCs w:val="21"/>
-              </w:rPr>
-            </w:pPr>
-          </w:p>
-        </w:tc>
-        <w:tc>
-          <w:tcPr>
-            <w:tcW w:w="2923" w:type="dxa"/>
-          </w:tcPr>
-          <w:p>
-            <w:pPr>
-              <w:spacing w:after="120"/>
-              <w:jc w:val="center"/>
-              <w:rPr>
-                <w:rFonts w:ascii="Times New Roman" w:hint="eastAsia"/>
-                <w:b/>
-                <w:snapToGrid/>
-                <w:sz w:val="21"/>
-                <w:szCs w:val="21"/>
-              </w:rPr>
-            </w:pPr>
-            <w:proofErr w:type="gramStart"/>
-            <w:r>
-              <w:rPr>
-                <w:rFonts w:ascii="Times New Roman" w:hint="eastAsia"/>
-                <w:b/>
-                <w:snapToGrid/>
-                <w:sz w:val="21"/>
-                <w:szCs w:val="21"/>
-              </w:rPr>
-              <w:t>群聊消息</w:t>
-            </w:r>
-            <w:proofErr w:type="gramEnd"/>
-            <w:r>
-              <w:rPr>
-                <w:rFonts w:ascii="Times New Roman" w:hint="eastAsia"/>
-                <w:b/>
-                <w:snapToGrid/>
-                <w:sz w:val="21"/>
-                <w:szCs w:val="21"/>
-              </w:rPr>
-              <w:t>发送和显示</w:t>
-            </w:r>
-          </w:p>
-        </w:tc>
-        <w:tc>
-          <w:tcPr>
-            <w:tcW w:w="979" w:type="dxa"/>
-          </w:tcPr>
-          <w:p>
-            <w:pPr>
-              <w:spacing w:after="120"/>
-              <w:jc w:val="center"/>
-              <w:rPr>
-                <w:rFonts w:ascii="Times New Roman"/>
-                <w:snapToGrid/>
-              </w:rPr>
-            </w:pPr>
-            <w:r>
-              <w:rPr>
-                <w:rFonts w:ascii="Times New Roman" w:hint="eastAsia"/>
-                <w:snapToGrid/>
-              </w:rPr>
-              <w:t>2</w:t>
-            </w:r>
-          </w:p>
-        </w:tc>
-        <w:tc>
-          <w:tcPr>
-            <w:tcW w:w="1116" w:type="dxa"/>
-          </w:tcPr>
-          <w:p>
-            <w:pPr>
-              <w:spacing w:after="120"/>
-              <w:jc w:val="center"/>
-              <w:rPr>
-                <w:rFonts w:ascii="Times New Roman"/>
-                <w:snapToGrid/>
-              </w:rPr>
-            </w:pPr>
-            <w:r>
-              <w:rPr>
-                <w:rFonts w:ascii="Times New Roman" w:hint="eastAsia"/>
-                <w:snapToGrid/>
-              </w:rPr>
-              <w:t>100%</w:t>
-            </w:r>
-          </w:p>
-        </w:tc>
-        <w:tc>
-          <w:tcPr>
-            <w:tcW w:w="1112" w:type="dxa"/>
-          </w:tcPr>
-          <w:p>
-            <w:pPr>
-              <w:spacing w:after="120"/>
-              <w:jc w:val="center"/>
-              <w:rPr>
-                <w:rFonts w:ascii="Times New Roman"/>
-                <w:snapToGrid/>
-              </w:rPr>
-            </w:pPr>
-            <w:r>
-              <w:rPr>
-                <w:rFonts w:ascii="Times New Roman" w:hint="eastAsia"/>
-                <w:snapToGrid/>
-              </w:rPr>
-              <w:t>0</w:t>
-            </w:r>
-          </w:p>
-        </w:tc>
-        <w:tc>
-          <w:tcPr>
-            <w:tcW w:w="1116" w:type="dxa"/>
-          </w:tcPr>
-          <w:p>
-            <w:pPr>
-              <w:spacing w:after="120"/>
-              <w:jc w:val="center"/>
-              <w:rPr>
-                <w:rFonts w:ascii="Times New Roman"/>
-                <w:snapToGrid/>
-              </w:rPr>
-            </w:pPr>
-            <w:r>
-              <w:rPr>
-                <w:rFonts w:ascii="Times New Roman" w:hint="eastAsia"/>
-                <w:snapToGrid/>
-              </w:rPr>
-              <w:t>0</w:t>
-            </w:r>
-          </w:p>
-        </w:tc>
-        <w:tc>
-          <w:tcPr>
-            <w:tcW w:w="1116" w:type="dxa"/>
-          </w:tcPr>
-          <w:p>
-            <w:pPr>
-              <w:spacing w:after="120"/>
-              <w:jc w:val="center"/>
-              <w:rPr>
-                <w:rFonts w:ascii="Times New Roman"/>
-                <w:snapToGrid/>
-              </w:rPr>
-            </w:pPr>
-          </w:p>
-        </w:tc>
-      </w:tr>
-      <w:tr>
-        <w:tc>
-          <w:tcPr>
-            <w:tcW w:w="993" w:type="dxa"/>
-            <w:vMerge/>
-          </w:tcPr>
-          <w:p>
-            <w:pPr>
-              <w:spacing w:after="120"/>
-              <w:jc w:val="center"/>
-              <w:rPr>
-                <w:rFonts w:ascii="Times New Roman"/>
-                <w:b/>
-                <w:i/>
-                <w:snapToGrid/>
-                <w:color w:val="0000FF"/>
-                <w:sz w:val="21"/>
-                <w:szCs w:val="21"/>
-              </w:rPr>
-            </w:pPr>
-          </w:p>
-        </w:tc>
-        <w:tc>
-          <w:tcPr>
-            <w:tcW w:w="2923" w:type="dxa"/>
-          </w:tcPr>
-          <w:p>
-            <w:pPr>
-              <w:spacing w:after="120"/>
-              <w:jc w:val="center"/>
-              <w:rPr>
-                <w:rFonts w:ascii="Times New Roman" w:hint="eastAsia"/>
                 <w:b/>
                 <w:snapToGrid/>
                 <w:sz w:val="21"/>
@@ -7013,7 +7032,7 @@
           <w:lang w:eastAsia="en-US"/>
         </w:rPr>
       </w:pPr>
-      <w:bookmarkStart w:id="10" w:name="_Toc393891308"/>
+      <w:bookmarkStart w:id="14" w:name="_Toc393891308"/>
       <w:proofErr w:type="spellStart"/>
       <w:r>
         <w:rPr>
@@ -7031,7 +7050,7 @@
         </w:rPr>
         <w:t>严重程度</w:t>
       </w:r>
-      <w:bookmarkEnd w:id="10"/>
+      <w:bookmarkEnd w:id="14"/>
       <w:proofErr w:type="spellEnd"/>
     </w:p>
     <w:p>
@@ -7631,7 +7650,7 @@
           <w:snapToGrid/>
         </w:rPr>
       </w:pPr>
-      <w:bookmarkStart w:id="11" w:name="_Toc393891309"/>
+      <w:bookmarkStart w:id="15" w:name="_Toc393891309"/>
       <w:r>
         <w:rPr>
           <w:rFonts w:ascii="Arial" w:hAnsi="Arial" w:hint="eastAsia"/>
@@ -7646,7 +7665,7 @@
         </w:rPr>
         <w:t>清单</w:t>
       </w:r>
-      <w:bookmarkEnd w:id="11"/>
+      <w:bookmarkEnd w:id="15"/>
     </w:p>
     <w:p>
       <w:pPr>
@@ -7657,7 +7676,7 @@
           <w:lang w:eastAsia="en-US"/>
         </w:rPr>
       </w:pPr>
-      <w:bookmarkStart w:id="12" w:name="_Toc393891310"/>
+      <w:bookmarkStart w:id="16" w:name="_Toc393891310"/>
       <w:proofErr w:type="spellStart"/>
       <w:r>
         <w:rPr>
@@ -7683,7 +7702,7 @@
         </w:rPr>
         <w:t>缺陷</w:t>
       </w:r>
-      <w:bookmarkEnd w:id="12"/>
+      <w:bookmarkEnd w:id="16"/>
       <w:proofErr w:type="spellEnd"/>
     </w:p>
     <w:p>
@@ -7691,7 +7710,7 @@
         <w:spacing w:after="120"/>
         <w:ind w:left="720"/>
         <w:rPr>
-          <w:rFonts w:ascii="Times New Roman" w:hint="eastAsia"/>
+          <w:rFonts w:ascii="Times New Roman"/>
           <w:i/>
           <w:snapToGrid/>
           <w:color w:val="0000FF"/>
@@ -8378,7 +8397,7 @@
               <w:spacing w:line="300" w:lineRule="auto"/>
               <w:jc w:val="center"/>
               <w:rPr>
-                <w:rFonts w:ascii="Times New Roman" w:hint="eastAsia"/>
+                <w:rFonts w:ascii="Times New Roman"/>
                 <w:snapToGrid/>
                 <w:color w:val="000000"/>
                 <w:sz w:val="21"/>
@@ -8490,7 +8509,7 @@
               <w:spacing w:line="300" w:lineRule="auto"/>
               <w:jc w:val="center"/>
               <w:rPr>
-                <w:rFonts w:ascii="Times New Roman" w:hint="eastAsia"/>
+                <w:rFonts w:ascii="Times New Roman"/>
                 <w:color w:val="000000"/>
                 <w:sz w:val="21"/>
                 <w:szCs w:val="21"/>
@@ -8656,17 +8675,7 @@
                 <w:sz w:val="21"/>
                 <w:szCs w:val="21"/>
               </w:rPr>
-              <w:t>00</w:t>
-            </w:r>
-            <w:r>
-              <w:rPr>
-                <w:rFonts w:ascii="Times New Roman"/>
-                <w:snapToGrid/>
-                <w:color w:val="000000"/>
-                <w:sz w:val="21"/>
-                <w:szCs w:val="21"/>
-              </w:rPr>
-              <w:t>2</w:t>
+              <w:t>002</w:t>
             </w:r>
           </w:p>
         </w:tc>
@@ -8781,7 +8790,7 @@
               <w:spacing w:line="300" w:lineRule="auto"/>
               <w:jc w:val="center"/>
               <w:rPr>
-                <w:rFonts w:ascii="Times New Roman" w:hint="eastAsia"/>
+                <w:rFonts w:ascii="Times New Roman"/>
                 <w:snapToGrid/>
                 <w:color w:val="000000"/>
                 <w:sz w:val="21"/>
@@ -8868,7 +8877,7 @@
               <w:spacing w:line="300" w:lineRule="auto"/>
               <w:jc w:val="center"/>
               <w:rPr>
-                <w:rFonts w:ascii="Times New Roman" w:hint="eastAsia"/>
+                <w:rFonts w:ascii="Times New Roman"/>
                 <w:color w:val="000000"/>
                 <w:sz w:val="21"/>
                 <w:szCs w:val="21"/>
@@ -9613,7 +9622,7 @@
           <w:lang w:eastAsia="en-US"/>
         </w:rPr>
       </w:pPr>
-      <w:bookmarkStart w:id="13" w:name="_Toc393891311"/>
+      <w:bookmarkStart w:id="17" w:name="_Toc393891311"/>
       <w:proofErr w:type="spellStart"/>
       <w:r>
         <w:rPr>
@@ -9640,7 +9649,7 @@
         </w:rPr>
         <w:t>缺陷</w:t>
       </w:r>
-      <w:bookmarkEnd w:id="13"/>
+      <w:bookmarkEnd w:id="17"/>
       <w:proofErr w:type="spellEnd"/>
     </w:p>
     <w:p>
@@ -11191,14 +11200,14 @@
       <w:pPr>
         <w:pStyle w:val="1"/>
       </w:pPr>
-      <w:bookmarkStart w:id="14" w:name="_Toc393891312"/>
+      <w:bookmarkStart w:id="18" w:name="_Toc393891312"/>
       <w:r>
         <w:rPr>
           <w:rFonts w:hint="eastAsia"/>
         </w:rPr>
         <w:t>测试结论与建议</w:t>
       </w:r>
-      <w:bookmarkEnd w:id="14"/>
+      <w:bookmarkEnd w:id="18"/>
     </w:p>
     <w:p>
       <w:pPr>
@@ -11253,7 +11262,6 @@
         </w:rPr>
         <w:t>程序的</w:t>
       </w:r>
-      <w:proofErr w:type="spellStart"/>
       <w:r>
         <w:rPr>
           <w:rFonts w:hint="eastAsia"/>
@@ -11263,7 +11271,6 @@
       <w:r>
         <w:t>p</w:t>
       </w:r>
-      <w:proofErr w:type="spellEnd"/>
       <w:r>
         <w:rPr>
           <w:rFonts w:hint="eastAsia"/>
@@ -11274,18 +11281,13 @@
     <w:p>
       <w:pPr>
         <w:pStyle w:val="a9"/>
+      </w:pPr>
+      <w:r>
         <w:rPr>
           <w:rFonts w:hint="eastAsia"/>
         </w:rPr>
-      </w:pPr>
-      <w:r>
-        <w:rPr>
-          <w:rFonts w:hint="eastAsia"/>
-        </w:rPr>
         <w:t>聊天功能目前很薄弱，后期需要大量加强</w:t>
       </w:r>
-      <w:bookmarkStart w:id="15" w:name="_GoBack"/>
-      <w:bookmarkEnd w:id="15"/>
     </w:p>
     <w:sectPr>
       <w:headerReference w:type="default" r:id="rId8"/>
@@ -11299,7 +11301,7 @@
 </file>
 
 <file path=word/endnotes.xml><?xml version="1.0" encoding="utf-8"?>
-<w:endnotes xmlns:wpc="http://schemas.microsoft.com/office/word/2010/wordprocessingCanvas" xmlns:cx="http://schemas.microsoft.com/office/drawing/2014/chartex" xmlns:cx1="http://schemas.microsoft.com/office/drawing/2015/9/8/chartex" xmlns:mc="http://schemas.openxmlformats.org/markup-compatibility/2006" xmlns:o="urn:schemas-microsoft-com:office:office" xmlns:r="http://schemas.openxmlformats.org/officeDocument/2006/relationships" xmlns:m="http://schemas.openxmlformats.org/officeDocument/2006/math" xmlns:v="urn:schemas-microsoft-com:vml" xmlns:wp14="http://schemas.microsoft.com/office/word/2010/wordprocessingDrawing" xmlns:wp="http://schemas.openxmlformats.org/drawingml/2006/wordprocessingDrawing" xmlns:w10="urn:schemas-microsoft-com:office:word" xmlns:w="http://schemas.openxmlformats.org/wordprocessingml/2006/main" xmlns:w14="http://schemas.microsoft.com/office/word/2010/wordml" xmlns:w15="http://schemas.microsoft.com/office/word/2012/wordml" xmlns:w16se="http://schemas.microsoft.com/office/word/2015/wordml/symex" xmlns:wpg="http://schemas.microsoft.com/office/word/2010/wordprocessingGroup" xmlns:wpi="http://schemas.microsoft.com/office/word/2010/wordprocessingInk" xmlns:wne="http://schemas.microsoft.com/office/word/2006/wordml" xmlns:wps="http://schemas.microsoft.com/office/word/2010/wordprocessingShape" mc:Ignorable="w14 w15 w16se wp14">
+<w:endnotes xmlns:wpc="http://schemas.microsoft.com/office/word/2010/wordprocessingCanvas" xmlns:cx="http://schemas.microsoft.com/office/drawing/2014/chartex" xmlns:cx1="http://schemas.microsoft.com/office/drawing/2015/9/8/chartex" xmlns:cx2="http://schemas.microsoft.com/office/drawing/2015/10/21/chartex" xmlns:cx3="http://schemas.microsoft.com/office/drawing/2016/5/9/chartex" xmlns:cx4="http://schemas.microsoft.com/office/drawing/2016/5/10/chartex" xmlns:cx5="http://schemas.microsoft.com/office/drawing/2016/5/11/chartex" xmlns:cx6="http://schemas.microsoft.com/office/drawing/2016/5/12/chartex" xmlns:cx7="http://schemas.microsoft.com/office/drawing/2016/5/13/chartex" xmlns:cx8="http://schemas.microsoft.com/office/drawing/2016/5/14/chartex" xmlns:mc="http://schemas.openxmlformats.org/markup-compatibility/2006" xmlns:aink="http://schemas.microsoft.com/office/drawing/2016/ink" xmlns:am3d="http://schemas.microsoft.com/office/drawing/2017/model3d" xmlns:o="urn:schemas-microsoft-com:office:office" xmlns:r="http://schemas.openxmlformats.org/officeDocument/2006/relationships" xmlns:m="http://schemas.openxmlformats.org/officeDocument/2006/math" xmlns:v="urn:schemas-microsoft-com:vml" xmlns:wp14="http://schemas.microsoft.com/office/word/2010/wordprocessingDrawing" xmlns:wp="http://schemas.openxmlformats.org/drawingml/2006/wordprocessingDrawing" xmlns:w10="urn:schemas-microsoft-com:office:word" xmlns:w="http://schemas.openxmlformats.org/wordprocessingml/2006/main" xmlns:w14="http://schemas.microsoft.com/office/word/2010/wordml" xmlns:w15="http://schemas.microsoft.com/office/word/2012/wordml" xmlns:w16cid="http://schemas.microsoft.com/office/word/2016/wordml/cid" xmlns:w16se="http://schemas.microsoft.com/office/word/2015/wordml/symex" xmlns:wpg="http://schemas.microsoft.com/office/word/2010/wordprocessingGroup" xmlns:wpi="http://schemas.microsoft.com/office/word/2010/wordprocessingInk" xmlns:wne="http://schemas.microsoft.com/office/word/2006/wordml" xmlns:wps="http://schemas.microsoft.com/office/word/2010/wordprocessingShape" mc:Ignorable="w14 w15 w16se w16cid wp14">
   <w:endnote w:type="separator" w:id="-1">
     <w:p>
       <w:r>
@@ -11318,7 +11320,7 @@
 </file>
 
 <file path=word/footer1.xml><?xml version="1.0" encoding="utf-8"?>
-<w:ftr xmlns:wpc="http://schemas.microsoft.com/office/word/2010/wordprocessingCanvas" xmlns:cx="http://schemas.microsoft.com/office/drawing/2014/chartex" xmlns:cx1="http://schemas.microsoft.com/office/drawing/2015/9/8/chartex" xmlns:mc="http://schemas.openxmlformats.org/markup-compatibility/2006" xmlns:o="urn:schemas-microsoft-com:office:office" xmlns:r="http://schemas.openxmlformats.org/officeDocument/2006/relationships" xmlns:m="http://schemas.openxmlformats.org/officeDocument/2006/math" xmlns:v="urn:schemas-microsoft-com:vml" xmlns:wp14="http://schemas.microsoft.com/office/word/2010/wordprocessingDrawing" xmlns:wp="http://schemas.openxmlformats.org/drawingml/2006/wordprocessingDrawing" xmlns:w10="urn:schemas-microsoft-com:office:word" xmlns:w="http://schemas.openxmlformats.org/wordprocessingml/2006/main" xmlns:w14="http://schemas.microsoft.com/office/word/2010/wordml" xmlns:w15="http://schemas.microsoft.com/office/word/2012/wordml" xmlns:w16se="http://schemas.microsoft.com/office/word/2015/wordml/symex" xmlns:wpg="http://schemas.microsoft.com/office/word/2010/wordprocessingGroup" xmlns:wpi="http://schemas.microsoft.com/office/word/2010/wordprocessingInk" xmlns:wne="http://schemas.microsoft.com/office/word/2006/wordml" xmlns:wps="http://schemas.microsoft.com/office/word/2010/wordprocessingShape" mc:Ignorable="w14 w15 w16se wp14">
+<w:ftr xmlns:wpc="http://schemas.microsoft.com/office/word/2010/wordprocessingCanvas" xmlns:cx="http://schemas.microsoft.com/office/drawing/2014/chartex" xmlns:cx1="http://schemas.microsoft.com/office/drawing/2015/9/8/chartex" xmlns:cx2="http://schemas.microsoft.com/office/drawing/2015/10/21/chartex" xmlns:cx3="http://schemas.microsoft.com/office/drawing/2016/5/9/chartex" xmlns:cx4="http://schemas.microsoft.com/office/drawing/2016/5/10/chartex" xmlns:cx5="http://schemas.microsoft.com/office/drawing/2016/5/11/chartex" xmlns:cx6="http://schemas.microsoft.com/office/drawing/2016/5/12/chartex" xmlns:cx7="http://schemas.microsoft.com/office/drawing/2016/5/13/chartex" xmlns:cx8="http://schemas.microsoft.com/office/drawing/2016/5/14/chartex" xmlns:mc="http://schemas.openxmlformats.org/markup-compatibility/2006" xmlns:aink="http://schemas.microsoft.com/office/drawing/2016/ink" xmlns:am3d="http://schemas.microsoft.com/office/drawing/2017/model3d" xmlns:o="urn:schemas-microsoft-com:office:office" xmlns:r="http://schemas.openxmlformats.org/officeDocument/2006/relationships" xmlns:m="http://schemas.openxmlformats.org/officeDocument/2006/math" xmlns:v="urn:schemas-microsoft-com:vml" xmlns:wp14="http://schemas.microsoft.com/office/word/2010/wordprocessingDrawing" xmlns:wp="http://schemas.openxmlformats.org/drawingml/2006/wordprocessingDrawing" xmlns:w10="urn:schemas-microsoft-com:office:word" xmlns:w="http://schemas.openxmlformats.org/wordprocessingml/2006/main" xmlns:w14="http://schemas.microsoft.com/office/word/2010/wordml" xmlns:w15="http://schemas.microsoft.com/office/word/2012/wordml" xmlns:w16cid="http://schemas.microsoft.com/office/word/2016/wordml/cid" xmlns:w16se="http://schemas.microsoft.com/office/word/2015/wordml/symex" xmlns:wpg="http://schemas.microsoft.com/office/word/2010/wordprocessingGroup" xmlns:wpi="http://schemas.microsoft.com/office/word/2010/wordprocessingInk" xmlns:wne="http://schemas.microsoft.com/office/word/2006/wordml" xmlns:wps="http://schemas.microsoft.com/office/word/2010/wordprocessingShape" mc:Ignorable="w14 w15 w16se w16cid wp14">
   <w:tbl>
     <w:tblPr>
       <w:tblW w:w="0" w:type="auto"/>
@@ -11498,7 +11500,7 @@
 </file>
 
 <file path=word/footnotes.xml><?xml version="1.0" encoding="utf-8"?>
-<w:footnotes xmlns:wpc="http://schemas.microsoft.com/office/word/2010/wordprocessingCanvas" xmlns:cx="http://schemas.microsoft.com/office/drawing/2014/chartex" xmlns:cx1="http://schemas.microsoft.com/office/drawing/2015/9/8/chartex" xmlns:mc="http://schemas.openxmlformats.org/markup-compatibility/2006" xmlns:o="urn:schemas-microsoft-com:office:office" xmlns:r="http://schemas.openxmlformats.org/officeDocument/2006/relationships" xmlns:m="http://schemas.openxmlformats.org/officeDocument/2006/math" xmlns:v="urn:schemas-microsoft-com:vml" xmlns:wp14="http://schemas.microsoft.com/office/word/2010/wordprocessingDrawing" xmlns:wp="http://schemas.openxmlformats.org/drawingml/2006/wordprocessingDrawing" xmlns:w10="urn:schemas-microsoft-com:office:word" xmlns:w="http://schemas.openxmlformats.org/wordprocessingml/2006/main" xmlns:w14="http://schemas.microsoft.com/office/word/2010/wordml" xmlns:w15="http://schemas.microsoft.com/office/word/2012/wordml" xmlns:w16se="http://schemas.microsoft.com/office/word/2015/wordml/symex" xmlns:wpg="http://schemas.microsoft.com/office/word/2010/wordprocessingGroup" xmlns:wpi="http://schemas.microsoft.com/office/word/2010/wordprocessingInk" xmlns:wne="http://schemas.microsoft.com/office/word/2006/wordml" xmlns:wps="http://schemas.microsoft.com/office/word/2010/wordprocessingShape" mc:Ignorable="w14 w15 w16se wp14">
+<w:footnotes xmlns:wpc="http://schemas.microsoft.com/office/word/2010/wordprocessingCanvas" xmlns:cx="http://schemas.microsoft.com/office/drawing/2014/chartex" xmlns:cx1="http://schemas.microsoft.com/office/drawing/2015/9/8/chartex" xmlns:cx2="http://schemas.microsoft.com/office/drawing/2015/10/21/chartex" xmlns:cx3="http://schemas.microsoft.com/office/drawing/2016/5/9/chartex" xmlns:cx4="http://schemas.microsoft.com/office/drawing/2016/5/10/chartex" xmlns:cx5="http://schemas.microsoft.com/office/drawing/2016/5/11/chartex" xmlns:cx6="http://schemas.microsoft.com/office/drawing/2016/5/12/chartex" xmlns:cx7="http://schemas.microsoft.com/office/drawing/2016/5/13/chartex" xmlns:cx8="http://schemas.microsoft.com/office/drawing/2016/5/14/chartex" xmlns:mc="http://schemas.openxmlformats.org/markup-compatibility/2006" xmlns:aink="http://schemas.microsoft.com/office/drawing/2016/ink" xmlns:am3d="http://schemas.microsoft.com/office/drawing/2017/model3d" xmlns:o="urn:schemas-microsoft-com:office:office" xmlns:r="http://schemas.openxmlformats.org/officeDocument/2006/relationships" xmlns:m="http://schemas.openxmlformats.org/officeDocument/2006/math" xmlns:v="urn:schemas-microsoft-com:vml" xmlns:wp14="http://schemas.microsoft.com/office/word/2010/wordprocessingDrawing" xmlns:wp="http://schemas.openxmlformats.org/drawingml/2006/wordprocessingDrawing" xmlns:w10="urn:schemas-microsoft-com:office:word" xmlns:w="http://schemas.openxmlformats.org/wordprocessingml/2006/main" xmlns:w14="http://schemas.microsoft.com/office/word/2010/wordml" xmlns:w15="http://schemas.microsoft.com/office/word/2012/wordml" xmlns:w16cid="http://schemas.microsoft.com/office/word/2016/wordml/cid" xmlns:w16se="http://schemas.microsoft.com/office/word/2015/wordml/symex" xmlns:wpg="http://schemas.microsoft.com/office/word/2010/wordprocessingGroup" xmlns:wpi="http://schemas.microsoft.com/office/word/2010/wordprocessingInk" xmlns:wne="http://schemas.microsoft.com/office/word/2006/wordml" xmlns:wps="http://schemas.microsoft.com/office/word/2010/wordprocessingShape" mc:Ignorable="w14 w15 w16se w16cid wp14">
   <w:footnote w:type="separator" w:id="-1">
     <w:p>
       <w:r>
@@ -11517,7 +11519,7 @@
 </file>
 
 <file path=word/header1.xml><?xml version="1.0" encoding="utf-8"?>
-<w:hdr xmlns:wpc="http://schemas.microsoft.com/office/word/2010/wordprocessingCanvas" xmlns:cx="http://schemas.microsoft.com/office/drawing/2014/chartex" xmlns:cx1="http://schemas.microsoft.com/office/drawing/2015/9/8/chartex" xmlns:mc="http://schemas.openxmlformats.org/markup-compatibility/2006" xmlns:o="urn:schemas-microsoft-com:office:office" xmlns:r="http://schemas.openxmlformats.org/officeDocument/2006/relationships" xmlns:m="http://schemas.openxmlformats.org/officeDocument/2006/math" xmlns:v="urn:schemas-microsoft-com:vml" xmlns:wp14="http://schemas.microsoft.com/office/word/2010/wordprocessingDrawing" xmlns:wp="http://schemas.openxmlformats.org/drawingml/2006/wordprocessingDrawing" xmlns:w10="urn:schemas-microsoft-com:office:word" xmlns:w="http://schemas.openxmlformats.org/wordprocessingml/2006/main" xmlns:w14="http://schemas.microsoft.com/office/word/2010/wordml" xmlns:w15="http://schemas.microsoft.com/office/word/2012/wordml" xmlns:w16se="http://schemas.microsoft.com/office/word/2015/wordml/symex" xmlns:wpg="http://schemas.microsoft.com/office/word/2010/wordprocessingGroup" xmlns:wpi="http://schemas.microsoft.com/office/word/2010/wordprocessingInk" xmlns:wne="http://schemas.microsoft.com/office/word/2006/wordml" xmlns:wps="http://schemas.microsoft.com/office/word/2010/wordprocessingShape" mc:Ignorable="w14 w15 w16se wp14">
+<w:hdr xmlns:wpc="http://schemas.microsoft.com/office/word/2010/wordprocessingCanvas" xmlns:cx="http://schemas.microsoft.com/office/drawing/2014/chartex" xmlns:cx1="http://schemas.microsoft.com/office/drawing/2015/9/8/chartex" xmlns:cx2="http://schemas.microsoft.com/office/drawing/2015/10/21/chartex" xmlns:cx3="http://schemas.microsoft.com/office/drawing/2016/5/9/chartex" xmlns:cx4="http://schemas.microsoft.com/office/drawing/2016/5/10/chartex" xmlns:cx5="http://schemas.microsoft.com/office/drawing/2016/5/11/chartex" xmlns:cx6="http://schemas.microsoft.com/office/drawing/2016/5/12/chartex" xmlns:cx7="http://schemas.microsoft.com/office/drawing/2016/5/13/chartex" xmlns:cx8="http://schemas.microsoft.com/office/drawing/2016/5/14/chartex" xmlns:mc="http://schemas.openxmlformats.org/markup-compatibility/2006" xmlns:aink="http://schemas.microsoft.com/office/drawing/2016/ink" xmlns:am3d="http://schemas.microsoft.com/office/drawing/2017/model3d" xmlns:o="urn:schemas-microsoft-com:office:office" xmlns:r="http://schemas.openxmlformats.org/officeDocument/2006/relationships" xmlns:m="http://schemas.openxmlformats.org/officeDocument/2006/math" xmlns:v="urn:schemas-microsoft-com:vml" xmlns:wp14="http://schemas.microsoft.com/office/word/2010/wordprocessingDrawing" xmlns:wp="http://schemas.openxmlformats.org/drawingml/2006/wordprocessingDrawing" xmlns:w10="urn:schemas-microsoft-com:office:word" xmlns:w="http://schemas.openxmlformats.org/wordprocessingml/2006/main" xmlns:w14="http://schemas.microsoft.com/office/word/2010/wordml" xmlns:w15="http://schemas.microsoft.com/office/word/2012/wordml" xmlns:w16cid="http://schemas.microsoft.com/office/word/2016/wordml/cid" xmlns:w16se="http://schemas.microsoft.com/office/word/2015/wordml/symex" xmlns:wpg="http://schemas.microsoft.com/office/word/2010/wordprocessingGroup" xmlns:wpi="http://schemas.microsoft.com/office/word/2010/wordprocessingInk" xmlns:wne="http://schemas.microsoft.com/office/word/2006/wordml" xmlns:wps="http://schemas.microsoft.com/office/word/2010/wordprocessingShape" mc:Ignorable="w14 w15 w16se w16cid wp14">
   <w:p>
     <w:pPr>
       <w:rPr>
@@ -11607,7 +11609,7 @@
 </file>
 
 <file path=word/header2.xml><?xml version="1.0" encoding="utf-8"?>
-<w:hdr xmlns:wpc="http://schemas.microsoft.com/office/word/2010/wordprocessingCanvas" xmlns:cx="http://schemas.microsoft.com/office/drawing/2014/chartex" xmlns:cx1="http://schemas.microsoft.com/office/drawing/2015/9/8/chartex" xmlns:mc="http://schemas.openxmlformats.org/markup-compatibility/2006" xmlns:o="urn:schemas-microsoft-com:office:office" xmlns:r="http://schemas.openxmlformats.org/officeDocument/2006/relationships" xmlns:m="http://schemas.openxmlformats.org/officeDocument/2006/math" xmlns:v="urn:schemas-microsoft-com:vml" xmlns:wp14="http://schemas.microsoft.com/office/word/2010/wordprocessingDrawing" xmlns:wp="http://schemas.openxmlformats.org/drawingml/2006/wordprocessingDrawing" xmlns:w10="urn:schemas-microsoft-com:office:word" xmlns:w="http://schemas.openxmlformats.org/wordprocessingml/2006/main" xmlns:w14="http://schemas.microsoft.com/office/word/2010/wordml" xmlns:w15="http://schemas.microsoft.com/office/word/2012/wordml" xmlns:w16se="http://schemas.microsoft.com/office/word/2015/wordml/symex" xmlns:wpg="http://schemas.microsoft.com/office/word/2010/wordprocessingGroup" xmlns:wpi="http://schemas.microsoft.com/office/word/2010/wordprocessingInk" xmlns:wne="http://schemas.microsoft.com/office/word/2006/wordml" xmlns:wps="http://schemas.microsoft.com/office/word/2010/wordprocessingShape" mc:Ignorable="w14 w15 w16se wp14">
+<w:hdr xmlns:wpc="http://schemas.microsoft.com/office/word/2010/wordprocessingCanvas" xmlns:cx="http://schemas.microsoft.com/office/drawing/2014/chartex" xmlns:cx1="http://schemas.microsoft.com/office/drawing/2015/9/8/chartex" xmlns:cx2="http://schemas.microsoft.com/office/drawing/2015/10/21/chartex" xmlns:cx3="http://schemas.microsoft.com/office/drawing/2016/5/9/chartex" xmlns:cx4="http://schemas.microsoft.com/office/drawing/2016/5/10/chartex" xmlns:cx5="http://schemas.microsoft.com/office/drawing/2016/5/11/chartex" xmlns:cx6="http://schemas.microsoft.com/office/drawing/2016/5/12/chartex" xmlns:cx7="http://schemas.microsoft.com/office/drawing/2016/5/13/chartex" xmlns:cx8="http://schemas.microsoft.com/office/drawing/2016/5/14/chartex" xmlns:mc="http://schemas.openxmlformats.org/markup-compatibility/2006" xmlns:aink="http://schemas.microsoft.com/office/drawing/2016/ink" xmlns:am3d="http://schemas.microsoft.com/office/drawing/2017/model3d" xmlns:o="urn:schemas-microsoft-com:office:office" xmlns:r="http://schemas.openxmlformats.org/officeDocument/2006/relationships" xmlns:m="http://schemas.openxmlformats.org/officeDocument/2006/math" xmlns:v="urn:schemas-microsoft-com:vml" xmlns:wp14="http://schemas.microsoft.com/office/word/2010/wordprocessingDrawing" xmlns:wp="http://schemas.openxmlformats.org/drawingml/2006/wordprocessingDrawing" xmlns:w10="urn:schemas-microsoft-com:office:word" xmlns:w="http://schemas.openxmlformats.org/wordprocessingml/2006/main" xmlns:w14="http://schemas.microsoft.com/office/word/2010/wordml" xmlns:w15="http://schemas.microsoft.com/office/word/2012/wordml" xmlns:w16cid="http://schemas.microsoft.com/office/word/2016/wordml/cid" xmlns:w16se="http://schemas.microsoft.com/office/word/2015/wordml/symex" xmlns:wpg="http://schemas.microsoft.com/office/word/2010/wordprocessingGroup" xmlns:wpi="http://schemas.microsoft.com/office/word/2010/wordprocessingInk" xmlns:wne="http://schemas.microsoft.com/office/word/2006/wordml" xmlns:wps="http://schemas.microsoft.com/office/word/2010/wordprocessingShape" mc:Ignorable="w14 w15 w16se w16cid wp14">
   <w:tbl>
     <w:tblPr>
       <w:tblW w:w="9558" w:type="dxa"/>
@@ -11887,7 +11889,7 @@
 </file>
 
 <file path=word/numbering.xml><?xml version="1.0" encoding="utf-8"?>
-<w:numbering xmlns:wpc="http://schemas.microsoft.com/office/word/2010/wordprocessingCanvas" xmlns:cx="http://schemas.microsoft.com/office/drawing/2014/chartex" xmlns:cx1="http://schemas.microsoft.com/office/drawing/2015/9/8/chartex" xmlns:mc="http://schemas.openxmlformats.org/markup-compatibility/2006" xmlns:o="urn:schemas-microsoft-com:office:office" xmlns:r="http://schemas.openxmlformats.org/officeDocument/2006/relationships" xmlns:m="http://schemas.openxmlformats.org/officeDocument/2006/math" xmlns:v="urn:schemas-microsoft-com:vml" xmlns:wp14="http://schemas.microsoft.com/office/word/2010/wordprocessingDrawing" xmlns:wp="http://schemas.openxmlformats.org/drawingml/2006/wordprocessingDrawing" xmlns:w10="urn:schemas-microsoft-com:office:word" xmlns:w="http://schemas.openxmlformats.org/wordprocessingml/2006/main" xmlns:w14="http://schemas.microsoft.com/office/word/2010/wordml" xmlns:w15="http://schemas.microsoft.com/office/word/2012/wordml" xmlns:w16se="http://schemas.microsoft.com/office/word/2015/wordml/symex" xmlns:wpg="http://schemas.microsoft.com/office/word/2010/wordprocessingGroup" xmlns:wpi="http://schemas.microsoft.com/office/word/2010/wordprocessingInk" xmlns:wne="http://schemas.microsoft.com/office/word/2006/wordml" xmlns:wps="http://schemas.microsoft.com/office/word/2010/wordprocessingShape" mc:Ignorable="w14 w15 w16se wp14">
+<w:numbering xmlns:wpc="http://schemas.microsoft.com/office/word/2010/wordprocessingCanvas" xmlns:cx="http://schemas.microsoft.com/office/drawing/2014/chartex" xmlns:cx1="http://schemas.microsoft.com/office/drawing/2015/9/8/chartex" xmlns:cx2="http://schemas.microsoft.com/office/drawing/2015/10/21/chartex" xmlns:cx3="http://schemas.microsoft.com/office/drawing/2016/5/9/chartex" xmlns:cx4="http://schemas.microsoft.com/office/drawing/2016/5/10/chartex" xmlns:cx5="http://schemas.microsoft.com/office/drawing/2016/5/11/chartex" xmlns:cx6="http://schemas.microsoft.com/office/drawing/2016/5/12/chartex" xmlns:cx7="http://schemas.microsoft.com/office/drawing/2016/5/13/chartex" xmlns:cx8="http://schemas.microsoft.com/office/drawing/2016/5/14/chartex" xmlns:mc="http://schemas.openxmlformats.org/markup-compatibility/2006" xmlns:aink="http://schemas.microsoft.com/office/drawing/2016/ink" xmlns:am3d="http://schemas.microsoft.com/office/drawing/2017/model3d" xmlns:o="urn:schemas-microsoft-com:office:office" xmlns:r="http://schemas.openxmlformats.org/officeDocument/2006/relationships" xmlns:m="http://schemas.openxmlformats.org/officeDocument/2006/math" xmlns:v="urn:schemas-microsoft-com:vml" xmlns:wp14="http://schemas.microsoft.com/office/word/2010/wordprocessingDrawing" xmlns:wp="http://schemas.openxmlformats.org/drawingml/2006/wordprocessingDrawing" xmlns:w10="urn:schemas-microsoft-com:office:word" xmlns:w="http://schemas.openxmlformats.org/wordprocessingml/2006/main" xmlns:w14="http://schemas.microsoft.com/office/word/2010/wordml" xmlns:w15="http://schemas.microsoft.com/office/word/2012/wordml" xmlns:w16cid="http://schemas.microsoft.com/office/word/2016/wordml/cid" xmlns:w16se="http://schemas.microsoft.com/office/word/2015/wordml/symex" xmlns:wpg="http://schemas.microsoft.com/office/word/2010/wordprocessingGroup" xmlns:wpi="http://schemas.microsoft.com/office/word/2010/wordprocessingInk" xmlns:wne="http://schemas.microsoft.com/office/word/2006/wordml" xmlns:wps="http://schemas.microsoft.com/office/word/2010/wordprocessingShape" mc:Ignorable="w14 w15 w16se w16cid wp14">
   <w:abstractNum w:abstractNumId="0" w15:restartNumberingAfterBreak="0">
     <w:nsid w:val="FFFFFFFB"/>
     <w:multiLevelType w:val="multilevel"/>
@@ -13496,7 +13498,7 @@
 </file>
 
 <file path=word/styles.xml><?xml version="1.0" encoding="utf-8"?>
-<w:styles xmlns:mc="http://schemas.openxmlformats.org/markup-compatibility/2006" xmlns:r="http://schemas.openxmlformats.org/officeDocument/2006/relationships" xmlns:w="http://schemas.openxmlformats.org/wordprocessingml/2006/main" xmlns:w14="http://schemas.microsoft.com/office/word/2010/wordml" xmlns:w15="http://schemas.microsoft.com/office/word/2012/wordml" xmlns:w16se="http://schemas.microsoft.com/office/word/2015/wordml/symex" mc:Ignorable="w14 w15 w16se">
+<w:styles xmlns:mc="http://schemas.openxmlformats.org/markup-compatibility/2006" xmlns:r="http://schemas.openxmlformats.org/officeDocument/2006/relationships" xmlns:w="http://schemas.openxmlformats.org/wordprocessingml/2006/main" xmlns:w14="http://schemas.microsoft.com/office/word/2010/wordml" xmlns:w15="http://schemas.microsoft.com/office/word/2012/wordml" xmlns:w16cid="http://schemas.microsoft.com/office/word/2016/wordml/cid" xmlns:w16se="http://schemas.microsoft.com/office/word/2015/wordml/symex" mc:Ignorable="w14 w15 w16se w16cid">
   <w:docDefaults>
     <w:rPrDefault>
       <w:rPr>
@@ -13506,7 +13508,7 @@
     </w:rPrDefault>
     <w:pPrDefault/>
   </w:docDefaults>
-  <w:latentStyles w:defLockedState="0" w:defUIPriority="0" w:defSemiHidden="0" w:defUnhideWhenUsed="0" w:defQFormat="0" w:count="371">
+  <w:latentStyles w:defLockedState="0" w:defUIPriority="0" w:defSemiHidden="0" w:defUnhideWhenUsed="0" w:defQFormat="0" w:count="376">
     <w:lsdException w:name="Normal" w:qFormat="1"/>
     <w:lsdException w:name="heading 1" w:qFormat="1"/>
     <w:lsdException w:name="heading 2" w:qFormat="1"/>
@@ -13524,9 +13526,10 @@
     <w:lsdException w:name="Subtitle" w:qFormat="1"/>
     <w:lsdException w:name="Strong" w:qFormat="1"/>
     <w:lsdException w:name="Emphasis" w:qFormat="1"/>
+    <w:lsdException w:name="HTML Keyboard" w:semiHidden="1" w:unhideWhenUsed="1"/>
     <w:lsdException w:name="HTML Preformatted" w:semiHidden="1" w:unhideWhenUsed="1"/>
     <w:lsdException w:name="HTML Variable" w:semiHidden="1" w:unhideWhenUsed="1"/>
-    <w:lsdException w:name="Normal Table" w:semiHidden="1" w:unhideWhenUsed="1"/>
+    <w:lsdException w:name="annotation subject" w:semiHidden="1" w:unhideWhenUsed="1"/>
     <w:lsdException w:name="No List" w:semiHidden="1" w:unhideWhenUsed="1"/>
     <w:lsdException w:name="Outline List 1" w:semiHidden="1" w:unhideWhenUsed="1"/>
     <w:lsdException w:name="Outline List 2" w:semiHidden="1" w:unhideWhenUsed="1"/>
@@ -13568,11 +13571,8 @@
     <w:lsdException w:name="Table Contemporary" w:semiHidden="1" w:unhideWhenUsed="1"/>
     <w:lsdException w:name="Table Elegant" w:semiHidden="1" w:unhideWhenUsed="1"/>
     <w:lsdException w:name="Table Professional" w:semiHidden="1" w:unhideWhenUsed="1"/>
-    <w:lsdException w:name="Table Subtle 1" w:semiHidden="1" w:unhideWhenUsed="1"/>
     <w:lsdException w:name="Table Subtle 2" w:semiHidden="1" w:unhideWhenUsed="1"/>
     <w:lsdException w:name="Table Web 1" w:semiHidden="1" w:unhideWhenUsed="1"/>
-    <w:lsdException w:name="Table Web 2" w:semiHidden="1" w:unhideWhenUsed="1"/>
-    <w:lsdException w:name="Table Web 3" w:semiHidden="1" w:unhideWhenUsed="1"/>
     <w:lsdException w:name="Balloon Text" w:semiHidden="1" w:unhideWhenUsed="1"/>
     <w:lsdException w:name="Table Grid" w:uiPriority="39"/>
     <w:lsdException w:name="Table Theme" w:semiHidden="1" w:unhideWhenUsed="1"/>
@@ -13791,6 +13791,11 @@
     <w:lsdException w:name="List Table 5 Dark Accent 6" w:uiPriority="50"/>
     <w:lsdException w:name="List Table 6 Colorful Accent 6" w:uiPriority="51"/>
     <w:lsdException w:name="List Table 7 Colorful Accent 6" w:uiPriority="52"/>
+    <w:lsdException w:name="Mention" w:semiHidden="1" w:uiPriority="99" w:unhideWhenUsed="1"/>
+    <w:lsdException w:name="Smart Hyperlink" w:semiHidden="1" w:uiPriority="99" w:unhideWhenUsed="1"/>
+    <w:lsdException w:name="Hashtag" w:semiHidden="1" w:uiPriority="99" w:unhideWhenUsed="1"/>
+    <w:lsdException w:name="Unresolved Mention" w:semiHidden="1" w:uiPriority="99" w:unhideWhenUsed="1"/>
+    <w:lsdException w:name="Smart Link" w:semiHidden="1" w:uiPriority="99" w:unhideWhenUsed="1"/>
   </w:latentStyles>
   <w:style w:type="paragraph" w:default="1" w:styleId="a">
     <w:name w:val="Normal"/>
@@ -14032,7 +14037,7 @@
       <w:lang w:val="en-AU"/>
     </w:rPr>
   </w:style>
-  <w:style w:type="paragraph" w:styleId="11">
+  <w:style w:type="paragraph" w:styleId="TOC1">
     <w:name w:val="toc 1"/>
     <w:basedOn w:val="a"/>
     <w:next w:val="a"/>
@@ -14046,7 +14051,7 @@
       <w:ind w:right="720"/>
     </w:pPr>
   </w:style>
-  <w:style w:type="paragraph" w:styleId="21">
+  <w:style w:type="paragraph" w:styleId="TOC2">
     <w:name w:val="toc 2"/>
     <w:basedOn w:val="a"/>
     <w:next w:val="a"/>
@@ -14059,7 +14064,7 @@
       <w:ind w:left="432" w:right="720"/>
     </w:pPr>
   </w:style>
-  <w:style w:type="paragraph" w:styleId="30">
+  <w:style w:type="paragraph" w:styleId="TOC3">
     <w:name w:val="toc 3"/>
     <w:basedOn w:val="a"/>
     <w:next w:val="a"/>
@@ -14203,7 +14208,7 @@
       <w:jc w:val="both"/>
     </w:pPr>
   </w:style>
-  <w:style w:type="paragraph" w:styleId="40">
+  <w:style w:type="paragraph" w:styleId="TOC4">
     <w:name w:val="toc 4"/>
     <w:basedOn w:val="a"/>
     <w:next w:val="a"/>
@@ -14213,7 +14218,7 @@
       <w:ind w:left="600"/>
     </w:pPr>
   </w:style>
-  <w:style w:type="paragraph" w:styleId="50">
+  <w:style w:type="paragraph" w:styleId="TOC5">
     <w:name w:val="toc 5"/>
     <w:basedOn w:val="a"/>
     <w:next w:val="a"/>
@@ -14223,7 +14228,7 @@
       <w:ind w:left="800"/>
     </w:pPr>
   </w:style>
-  <w:style w:type="paragraph" w:styleId="60">
+  <w:style w:type="paragraph" w:styleId="TOC6">
     <w:name w:val="toc 6"/>
     <w:basedOn w:val="a"/>
     <w:next w:val="a"/>
@@ -14233,7 +14238,7 @@
       <w:ind w:left="1000"/>
     </w:pPr>
   </w:style>
-  <w:style w:type="paragraph" w:styleId="70">
+  <w:style w:type="paragraph" w:styleId="TOC7">
     <w:name w:val="toc 7"/>
     <w:basedOn w:val="a"/>
     <w:next w:val="a"/>
@@ -14243,7 +14248,7 @@
       <w:ind w:left="1200"/>
     </w:pPr>
   </w:style>
-  <w:style w:type="paragraph" w:styleId="80">
+  <w:style w:type="paragraph" w:styleId="TOC8">
     <w:name w:val="toc 8"/>
     <w:basedOn w:val="a"/>
     <w:next w:val="a"/>
@@ -14253,7 +14258,7 @@
       <w:ind w:left="1400"/>
     </w:pPr>
   </w:style>
-  <w:style w:type="paragraph" w:styleId="90">
+  <w:style w:type="paragraph" w:styleId="TOC9">
     <w:name w:val="toc 9"/>
     <w:basedOn w:val="a"/>
     <w:next w:val="a"/>

</xml_diff>

<commit_message>
Modify get applicant API
</commit_message>
<xml_diff>
--- a/document/Sprints/Sprint3/测试报告.docx
+++ b/document/Sprints/Sprint3/测试报告.docx
@@ -2498,8 +2498,8 @@
           <w:snapToGrid/>
         </w:rPr>
       </w:pPr>
-      <w:bookmarkStart w:id="7" w:name="_Toc393891304"/>
-      <w:bookmarkStart w:id="8" w:name="_Hlk15551454"/>
+      <w:bookmarkStart w:id="7" w:name="_Hlk15551454"/>
+      <w:bookmarkStart w:id="8" w:name="_Toc393891304"/>
       <w:r>
         <w:rPr>
           <w:rFonts w:ascii="Times New Roman" w:hint="eastAsia"/>
@@ -2508,7 +2508,7 @@
         <w:t>本测试报告包含测试概要、测试环境、测试结果及分析、测试缺陷报告等。</w:t>
       </w:r>
     </w:p>
-    <w:bookmarkEnd w:id="8"/>
+    <w:bookmarkEnd w:id="7"/>
     <w:p>
       <w:pPr>
         <w:pStyle w:val="1"/>
@@ -2531,7 +2531,7 @@
         </w:rPr>
         <w:t>要</w:t>
       </w:r>
-      <w:bookmarkEnd w:id="7"/>
+      <w:bookmarkEnd w:id="8"/>
     </w:p>
     <w:p>
       <w:pPr>
@@ -2729,44 +2729,27 @@
         </w:rPr>
         <w:t>非功能性测试</w:t>
       </w:r>
-      <w:bookmarkStart w:id="11" w:name="_GoBack"/>
-    </w:p>
-    <w:bookmarkEnd w:id="11"/>
-    <w:p>
-      <w:pPr>
-        <w:pStyle w:val="3"/>
-      </w:pPr>
-      <w:r>
-        <w:rPr>
-          <w:rFonts w:hint="eastAsia"/>
-        </w:rPr>
-        <w:t>性能测试</w:t>
-      </w:r>
     </w:p>
     <w:p>
       <w:pPr>
-        <w:pStyle w:val="a9"/>
+        <w:pStyle w:val="3"/>
       </w:pPr>
       <w:r>
         <w:rPr>
           <w:rFonts w:hint="eastAsia"/>
         </w:rPr>
-        <w:t xml:space="preserve">请求发送环境： </w:t>
+        <w:t>性能测试</w:t>
       </w:r>
     </w:p>
     <w:p>
       <w:pPr>
         <w:pStyle w:val="a9"/>
-        <w:ind w:firstLineChars="200" w:firstLine="400"/>
       </w:pPr>
       <w:r>
         <w:rPr>
           <w:rFonts w:hint="eastAsia"/>
         </w:rPr>
-        <w:t>硬件：i</w:t>
-      </w:r>
-      <w:r>
-        <w:t>5-7200u 8G</w:t>
+        <w:t xml:space="preserve">请求发送环境： </w:t>
       </w:r>
     </w:p>
     <w:p>
@@ -2778,89 +2761,83 @@
         <w:rPr>
           <w:rFonts w:hint="eastAsia"/>
         </w:rPr>
-        <w:t>软件：</w:t>
-      </w:r>
-      <w:r>
-        <w:t>Windows 10 1903/JM</w:t>
-      </w:r>
-      <w:r>
-        <w:rPr>
-          <w:rFonts w:hint="eastAsia"/>
-        </w:rPr>
-        <w:t>eter</w:t>
-      </w:r>
-      <w:r>
-        <w:t xml:space="preserve"> </w:t>
-      </w:r>
-      <w:r>
-        <w:rPr>
-          <w:rFonts w:hint="eastAsia"/>
-        </w:rPr>
-        <w:t>5.11</w:t>
-      </w:r>
-      <w:r>
-        <w:t xml:space="preserve"> </w:t>
-      </w:r>
-      <w:r>
-        <w:rPr>
-          <w:rFonts w:hint="eastAsia"/>
-        </w:rPr>
-        <w:t>on</w:t>
-      </w:r>
-      <w:r>
-        <w:t xml:space="preserve"> JDK</w:t>
-      </w:r>
-      <w:r>
-        <w:rPr>
-          <w:rFonts w:hint="eastAsia"/>
-        </w:rPr>
-        <w:t>12</w:t>
+        <w:t>硬件：i</w:t>
+      </w:r>
+      <w:r>
+        <w:t>5-7200u 8G</w:t>
       </w:r>
     </w:p>
     <w:p>
       <w:pPr>
         <w:pStyle w:val="a9"/>
+        <w:ind w:firstLineChars="200" w:firstLine="400"/>
       </w:pPr>
       <w:r>
         <w:rPr>
           <w:rFonts w:hint="eastAsia"/>
         </w:rPr>
-        <w:t>服务</w:t>
-      </w:r>
-      <w:proofErr w:type="gramStart"/>
+        <w:t>软件：</w:t>
+      </w:r>
+      <w:r>
+        <w:t>Windows 10 1903/JM</w:t>
+      </w:r>
       <w:r>
         <w:rPr>
           <w:rFonts w:hint="eastAsia"/>
         </w:rPr>
-        <w:t>端运行</w:t>
-      </w:r>
-      <w:proofErr w:type="gramEnd"/>
+        <w:t>eter</w:t>
+      </w:r>
+      <w:r>
+        <w:t xml:space="preserve"> </w:t>
+      </w:r>
       <w:r>
         <w:rPr>
           <w:rFonts w:hint="eastAsia"/>
         </w:rPr>
-        <w:t>环境：</w:t>
+        <w:t>5.11</w:t>
+      </w:r>
+      <w:r>
+        <w:t xml:space="preserve"> </w:t>
+      </w:r>
+      <w:r>
+        <w:rPr>
+          <w:rFonts w:hint="eastAsia"/>
+        </w:rPr>
+        <w:t>on</w:t>
+      </w:r>
+      <w:r>
+        <w:t xml:space="preserve"> JDK</w:t>
+      </w:r>
+      <w:r>
+        <w:rPr>
+          <w:rFonts w:hint="eastAsia"/>
+        </w:rPr>
+        <w:t>12</w:t>
       </w:r>
     </w:p>
     <w:p>
       <w:pPr>
         <w:pStyle w:val="a9"/>
-        <w:ind w:firstLine="408"/>
       </w:pPr>
       <w:r>
         <w:rPr>
           <w:rFonts w:hint="eastAsia"/>
         </w:rPr>
-        <w:t>硬件：</w:t>
-      </w:r>
-      <w:r>
-        <w:t>O</w:t>
-      </w:r>
+        <w:t>服务</w:t>
+      </w:r>
+      <w:proofErr w:type="gramStart"/>
       <w:r>
         <w:rPr>
           <w:rFonts w:hint="eastAsia"/>
         </w:rPr>
-        <w:t>penStack</w:t>
+        <w:t>端运行</w:t>
+      </w:r>
+      <w:proofErr w:type="gramEnd"/>
+      <w:r>
+        <w:rPr>
+          <w:rFonts w:hint="eastAsia"/>
+        </w:rPr>
+        <w:t>环境：</w:t>
       </w:r>
     </w:p>
     <w:p>
@@ -2872,64 +2849,76 @@
         <w:rPr>
           <w:rFonts w:hint="eastAsia"/>
         </w:rPr>
-        <w:t>软件：</w:t>
-      </w:r>
-      <w:r>
-        <w:t>Ubuntu 16.04 LTS</w:t>
+        <w:t>硬件：</w:t>
+      </w:r>
+      <w:r>
+        <w:t>O</w:t>
       </w:r>
       <w:r>
         <w:rPr>
           <w:rFonts w:hint="eastAsia"/>
         </w:rPr>
-        <w:t>/</w:t>
-      </w:r>
-      <w:r>
-        <w:t>K</w:t>
-      </w:r>
-      <w:r>
-        <w:rPr>
-          <w:rFonts w:hint="eastAsia"/>
-        </w:rPr>
-        <w:t>u</w:t>
-      </w:r>
-      <w:r>
-        <w:t>bernetes 1.15</w:t>
+        <w:t>penStack</w:t>
       </w:r>
     </w:p>
     <w:p>
       <w:pPr>
-        <w:pStyle w:val="1"/>
-      </w:pPr>
-      <w:bookmarkStart w:id="12" w:name="_Toc393891306"/>
+        <w:pStyle w:val="a9"/>
+        <w:ind w:firstLine="408"/>
+      </w:pPr>
       <w:r>
         <w:rPr>
           <w:rFonts w:hint="eastAsia"/>
         </w:rPr>
-        <w:t>测试结果</w:t>
+        <w:t>软件：</w:t>
+      </w:r>
+      <w:r>
+        <w:t>Ubuntu 16.04 LTS</w:t>
       </w:r>
       <w:r>
         <w:rPr>
           <w:rFonts w:hint="eastAsia"/>
         </w:rPr>
-        <w:t>及分析</w:t>
-      </w:r>
-      <w:bookmarkEnd w:id="12"/>
+        <w:t>/</w:t>
+      </w:r>
+      <w:r>
+        <w:t>K</w:t>
+      </w:r>
+      <w:r>
+        <w:rPr>
+          <w:rFonts w:hint="eastAsia"/>
+        </w:rPr>
+        <w:t>u</w:t>
+      </w:r>
+      <w:r>
+        <w:t>bernetes 1.15</w:t>
+      </w:r>
     </w:p>
     <w:p>
       <w:pPr>
-        <w:pStyle w:val="2"/>
-      </w:pPr>
+        <w:pStyle w:val="1"/>
+      </w:pPr>
+      <w:bookmarkStart w:id="11" w:name="_Toc393891306"/>
       <w:r>
         <w:rPr>
           <w:rFonts w:hint="eastAsia"/>
         </w:rPr>
-        <w:t>功能性测试</w:t>
-      </w:r>
+        <w:t>测试结果</w:t>
+      </w:r>
+      <w:r>
+        <w:rPr>
+          <w:rFonts w:hint="eastAsia"/>
+        </w:rPr>
+        <w:t>及分析</w:t>
+      </w:r>
+      <w:bookmarkEnd w:id="11"/>
     </w:p>
     <w:p>
       <w:pPr>
         <w:pStyle w:val="2"/>
       </w:pPr>
+      <w:bookmarkStart w:id="12" w:name="_GoBack"/>
+      <w:bookmarkEnd w:id="12"/>
       <w:r>
         <w:rPr>
           <w:rFonts w:hint="eastAsia"/>
@@ -4301,7 +4290,6 @@
               <w:rPr>
                 <w:rFonts w:hint="eastAsia"/>
               </w:rPr>
-              <w:lastRenderedPageBreak/>
               <w:t>获取详情</w:t>
             </w:r>
           </w:p>
@@ -4409,6 +4397,7 @@
               <w:rPr>
                 <w:rFonts w:hint="eastAsia"/>
               </w:rPr>
+              <w:lastRenderedPageBreak/>
               <w:t>获取列表</w:t>
             </w:r>
           </w:p>
@@ -9403,15 +9392,7 @@
           <w:rFonts w:ascii="Times New Roman" w:hint="eastAsia"/>
           <w:snapToGrid/>
         </w:rPr>
-        <w:t>）：严重错误，系统的次要功能点或需求点没有实现；数据丢失或损坏。执行软件主要功能的测试用例导致系统出错，程序无法正常继续执行；程序执行过于缓慢或是占用过大的系统</w:t>
-      </w:r>
-      <w:r>
-        <w:rPr>
-          <w:rFonts w:ascii="Times New Roman" w:hint="eastAsia"/>
-          <w:snapToGrid/>
-        </w:rPr>
-        <w:lastRenderedPageBreak/>
-        <w:t>资源。</w:t>
+        <w:t>）：严重错误，系统的次要功能点或需求点没有实现；数据丢失或损坏。执行软件主要功能的测试用例导致系统出错，程序无法正常继续执行；程序执行过于缓慢或是占用过大的系统资源。</w:t>
       </w:r>
     </w:p>
     <w:p>
@@ -9444,7 +9425,15 @@
           <w:rFonts w:ascii="Times New Roman" w:hint="eastAsia"/>
           <w:snapToGrid/>
         </w:rPr>
-        <w:t>）：不太严重的错误，这样的缺陷虽然不影响系统的基本使用，但没有很好地实现功能，没有达到预期的效果。如次要功能丧失，界面错误，打印内容、格式错误，提示信息不太正确，或用户界面太差，简单的输入限制未放在前台进行控制，删除操作未给出提示，操作时间长等。</w:t>
+        <w:t>）：不太严重的错误，这样的缺陷虽然不影响系统的基本使用，但没有很好地实现功</w:t>
+      </w:r>
+      <w:r>
+        <w:rPr>
+          <w:rFonts w:ascii="Times New Roman" w:hint="eastAsia"/>
+          <w:snapToGrid/>
+        </w:rPr>
+        <w:lastRenderedPageBreak/>
+        <w:t>能，没有达到预期的效果。如次要功能丧失，界面错误，打印内容、格式错误，提示信息不太正确，或用户界面太差，简单的输入限制未放在前台进行控制，删除操作未给出提示，操作时间长等。</w:t>
       </w:r>
     </w:p>
     <w:p>
@@ -13529,6 +13518,7 @@
     <w:lsdException w:name="HTML Keyboard" w:semiHidden="1" w:unhideWhenUsed="1"/>
     <w:lsdException w:name="HTML Preformatted" w:semiHidden="1" w:unhideWhenUsed="1"/>
     <w:lsdException w:name="HTML Variable" w:semiHidden="1" w:unhideWhenUsed="1"/>
+    <w:lsdException w:name="Normal Table" w:semiHidden="1" w:unhideWhenUsed="1"/>
     <w:lsdException w:name="annotation subject" w:semiHidden="1" w:unhideWhenUsed="1"/>
     <w:lsdException w:name="No List" w:semiHidden="1" w:unhideWhenUsed="1"/>
     <w:lsdException w:name="Outline List 1" w:semiHidden="1" w:unhideWhenUsed="1"/>
@@ -13571,8 +13561,11 @@
     <w:lsdException w:name="Table Contemporary" w:semiHidden="1" w:unhideWhenUsed="1"/>
     <w:lsdException w:name="Table Elegant" w:semiHidden="1" w:unhideWhenUsed="1"/>
     <w:lsdException w:name="Table Professional" w:semiHidden="1" w:unhideWhenUsed="1"/>
+    <w:lsdException w:name="Table Subtle 1" w:semiHidden="1" w:unhideWhenUsed="1"/>
     <w:lsdException w:name="Table Subtle 2" w:semiHidden="1" w:unhideWhenUsed="1"/>
     <w:lsdException w:name="Table Web 1" w:semiHidden="1" w:unhideWhenUsed="1"/>
+    <w:lsdException w:name="Table Web 2" w:semiHidden="1" w:unhideWhenUsed="1"/>
+    <w:lsdException w:name="Table Web 3" w:semiHidden="1" w:unhideWhenUsed="1"/>
     <w:lsdException w:name="Balloon Text" w:semiHidden="1" w:unhideWhenUsed="1"/>
     <w:lsdException w:name="Table Grid" w:uiPriority="39"/>
     <w:lsdException w:name="Table Theme" w:semiHidden="1" w:unhideWhenUsed="1"/>

</xml_diff>